<commit_message>
Edited first section, added Spencer's sections
</commit_message>
<xml_diff>
--- a/docs/milestone4/Milestone4-warehouse.docx
+++ b/docs/milestone4/Milestone4-warehouse.docx
@@ -511,9 +511,6 @@
                 </w:rPr>
                 <w:alias w:val="Date"/>
                 <w:id w:val="516659546"/>
-                <w:placeholder>
-                  <w:docPart w:val="C5B3303D1AC341AE9E6EA13602168559"/>
-                </w:placeholder>
                 <w:dataBinding w:prefixMappings="xmlns:ns0='http://schemas.microsoft.com/office/2006/coverPageProps'" w:xpath="/ns0:CoverPageProperties[1]/ns0:PublishDate[1]" w:storeItemID="{55AF091B-3C7A-41E3-B477-F2FDAA23CFDA}"/>
                 <w:date w:fullDate="2013-10-27T00:00:00Z">
                   <w:dateFormat w:val="M/d/yyyy"/>
@@ -1773,34 +1770,29 @@
     </w:p>
     <w:p>
       <w:pPr>
-        <w:widowControl w:val="0"/>
-        <w:spacing w:after="0"/>
-        <w:jc w:val="both"/>
-        <w:rPr>
-          <w:rFonts w:ascii="Times New Roman" w:hAnsi="Times New Roman" w:cs="Times New Roman"/>
-          <w:sz w:val="24"/>
-          <w:szCs w:val="24"/>
-        </w:rPr>
-      </w:pPr>
-    </w:p>
-    <w:p>
-      <w:pPr>
-        <w:widowControl w:val="0"/>
-        <w:spacing w:after="0"/>
-        <w:jc w:val="both"/>
-        <w:rPr>
-          <w:rFonts w:ascii="Times New Roman" w:hAnsi="Times New Roman" w:cs="Times New Roman"/>
-          <w:sz w:val="24"/>
-          <w:szCs w:val="24"/>
-        </w:rPr>
-      </w:pPr>
-      <w:r>
-        <w:rPr>
-          <w:rFonts w:ascii="Times New Roman" w:hAnsi="Times New Roman" w:cs="Times New Roman"/>
-          <w:b/>
-          <w:sz w:val="24"/>
-          <w:szCs w:val="24"/>
-          <w:lang w:bidi="en-US"/>
+        <w:spacing w:after="0"/>
+        <w:rPr>
+          <w:rFonts w:ascii="Times New Roman" w:hAnsi="Times New Roman" w:cs="Times New Roman"/>
+          <w:sz w:val="24"/>
+          <w:szCs w:val="24"/>
+        </w:rPr>
+      </w:pPr>
+    </w:p>
+    <w:p>
+      <w:pPr>
+        <w:spacing w:after="0"/>
+        <w:rPr>
+          <w:rFonts w:ascii="Times New Roman" w:hAnsi="Times New Roman" w:cs="Times New Roman"/>
+          <w:sz w:val="24"/>
+          <w:szCs w:val="24"/>
+        </w:rPr>
+      </w:pPr>
+      <w:r>
+        <w:rPr>
+          <w:rFonts w:ascii="Times New Roman" w:hAnsi="Times New Roman" w:cs="Times New Roman"/>
+          <w:b/>
+          <w:sz w:val="24"/>
+          <w:szCs w:val="24"/>
         </w:rPr>
         <w:t>Use Case Name</w:t>
       </w:r>
@@ -1809,29 +1801,25 @@
           <w:rFonts w:ascii="Times New Roman" w:hAnsi="Times New Roman" w:cs="Times New Roman"/>
           <w:sz w:val="24"/>
           <w:szCs w:val="24"/>
-          <w:lang w:bidi="en-US"/>
-        </w:rPr>
-        <w:t>: Locating Stock</w:t>
-      </w:r>
-    </w:p>
-    <w:p>
-      <w:pPr>
-        <w:widowControl w:val="0"/>
-        <w:spacing w:after="0"/>
-        <w:jc w:val="both"/>
-        <w:rPr>
-          <w:rFonts w:ascii="Times New Roman" w:hAnsi="Times New Roman" w:cs="Times New Roman"/>
-          <w:sz w:val="24"/>
-          <w:szCs w:val="24"/>
-        </w:rPr>
-      </w:pPr>
-      <w:r>
-        <w:rPr>
-          <w:rFonts w:ascii="Times New Roman" w:hAnsi="Times New Roman" w:cs="Times New Roman"/>
-          <w:b/>
-          <w:sz w:val="24"/>
-          <w:szCs w:val="24"/>
-          <w:lang w:bidi="en-US"/>
+        </w:rPr>
+        <w:t>: Locate Stock</w:t>
+      </w:r>
+    </w:p>
+    <w:p>
+      <w:pPr>
+        <w:spacing w:after="0"/>
+        <w:rPr>
+          <w:rFonts w:ascii="Times New Roman" w:hAnsi="Times New Roman" w:cs="Times New Roman"/>
+          <w:sz w:val="24"/>
+          <w:szCs w:val="24"/>
+        </w:rPr>
+      </w:pPr>
+      <w:r>
+        <w:rPr>
+          <w:rFonts w:ascii="Times New Roman" w:hAnsi="Times New Roman" w:cs="Times New Roman"/>
+          <w:b/>
+          <w:sz w:val="24"/>
+          <w:szCs w:val="24"/>
         </w:rPr>
         <w:t>Level</w:t>
       </w:r>
@@ -1840,29 +1828,25 @@
           <w:rFonts w:ascii="Times New Roman" w:hAnsi="Times New Roman" w:cs="Times New Roman"/>
           <w:sz w:val="24"/>
           <w:szCs w:val="24"/>
-          <w:lang w:bidi="en-US"/>
         </w:rPr>
         <w:t>: Summary</w:t>
       </w:r>
     </w:p>
     <w:p>
       <w:pPr>
-        <w:widowControl w:val="0"/>
-        <w:spacing w:after="0"/>
-        <w:jc w:val="both"/>
-        <w:rPr>
-          <w:rFonts w:ascii="Times New Roman" w:hAnsi="Times New Roman" w:cs="Times New Roman"/>
-          <w:sz w:val="24"/>
-          <w:szCs w:val="24"/>
-        </w:rPr>
-      </w:pPr>
-      <w:r>
-        <w:rPr>
-          <w:rFonts w:ascii="Times New Roman" w:hAnsi="Times New Roman" w:cs="Times New Roman"/>
-          <w:b/>
-          <w:sz w:val="24"/>
-          <w:szCs w:val="24"/>
-          <w:lang w:bidi="en-US"/>
+        <w:spacing w:after="0"/>
+        <w:rPr>
+          <w:rFonts w:ascii="Times New Roman" w:hAnsi="Times New Roman" w:cs="Times New Roman"/>
+          <w:sz w:val="24"/>
+          <w:szCs w:val="24"/>
+        </w:rPr>
+      </w:pPr>
+      <w:r>
+        <w:rPr>
+          <w:rFonts w:ascii="Times New Roman" w:hAnsi="Times New Roman" w:cs="Times New Roman"/>
+          <w:b/>
+          <w:sz w:val="24"/>
+          <w:szCs w:val="24"/>
         </w:rPr>
         <w:t>Actors</w:t>
       </w:r>
@@ -1871,29 +1855,25 @@
           <w:rFonts w:ascii="Times New Roman" w:hAnsi="Times New Roman" w:cs="Times New Roman"/>
           <w:sz w:val="24"/>
           <w:szCs w:val="24"/>
-          <w:lang w:bidi="en-US"/>
-        </w:rPr>
-        <w:t>: Manager, Stock Handler</w:t>
-      </w:r>
-    </w:p>
-    <w:p>
-      <w:pPr>
-        <w:widowControl w:val="0"/>
-        <w:spacing w:after="0"/>
-        <w:jc w:val="both"/>
-        <w:rPr>
-          <w:rFonts w:ascii="Times New Roman" w:hAnsi="Times New Roman" w:cs="Times New Roman"/>
-          <w:sz w:val="24"/>
-          <w:szCs w:val="24"/>
-        </w:rPr>
-      </w:pPr>
-      <w:r>
-        <w:rPr>
-          <w:rFonts w:ascii="Times New Roman" w:hAnsi="Times New Roman" w:cs="Times New Roman"/>
-          <w:b/>
-          <w:sz w:val="24"/>
-          <w:szCs w:val="24"/>
-          <w:lang w:bidi="en-US"/>
+        </w:rPr>
+        <w:t>: Stock Handler, Manager, Shipper, Receiver</w:t>
+      </w:r>
+    </w:p>
+    <w:p>
+      <w:pPr>
+        <w:spacing w:after="0"/>
+        <w:rPr>
+          <w:rFonts w:ascii="Times New Roman" w:hAnsi="Times New Roman" w:cs="Times New Roman"/>
+          <w:sz w:val="24"/>
+          <w:szCs w:val="24"/>
+        </w:rPr>
+      </w:pPr>
+      <w:r>
+        <w:rPr>
+          <w:rFonts w:ascii="Times New Roman" w:hAnsi="Times New Roman" w:cs="Times New Roman"/>
+          <w:b/>
+          <w:sz w:val="24"/>
+          <w:szCs w:val="24"/>
         </w:rPr>
         <w:t>Goal</w:t>
       </w:r>
@@ -1902,29 +1882,25 @@
           <w:rFonts w:ascii="Times New Roman" w:hAnsi="Times New Roman" w:cs="Times New Roman"/>
           <w:sz w:val="24"/>
           <w:szCs w:val="24"/>
-          <w:lang w:bidi="en-US"/>
-        </w:rPr>
-        <w:t>: Find the location of stock within the warehouse</w:t>
-      </w:r>
-    </w:p>
-    <w:p>
-      <w:pPr>
-        <w:widowControl w:val="0"/>
-        <w:spacing w:after="0"/>
-        <w:jc w:val="both"/>
-        <w:rPr>
-          <w:rFonts w:ascii="Times New Roman" w:hAnsi="Times New Roman" w:cs="Times New Roman"/>
-          <w:sz w:val="24"/>
-          <w:szCs w:val="24"/>
-        </w:rPr>
-      </w:pPr>
-      <w:r>
-        <w:rPr>
-          <w:rFonts w:ascii="Times New Roman" w:hAnsi="Times New Roman" w:cs="Times New Roman"/>
-          <w:b/>
-          <w:sz w:val="24"/>
-          <w:szCs w:val="24"/>
-          <w:lang w:bidi="en-US"/>
+        </w:rPr>
+        <w:t>: Find stock location within the warehouse</w:t>
+      </w:r>
+    </w:p>
+    <w:p>
+      <w:pPr>
+        <w:spacing w:after="0"/>
+        <w:rPr>
+          <w:rFonts w:ascii="Times New Roman" w:hAnsi="Times New Roman" w:cs="Times New Roman"/>
+          <w:sz w:val="24"/>
+          <w:szCs w:val="24"/>
+        </w:rPr>
+      </w:pPr>
+      <w:r>
+        <w:rPr>
+          <w:rFonts w:ascii="Times New Roman" w:hAnsi="Times New Roman" w:cs="Times New Roman"/>
+          <w:b/>
+          <w:sz w:val="24"/>
+          <w:szCs w:val="24"/>
         </w:rPr>
         <w:t>Activities</w:t>
       </w:r>
@@ -1933,212 +1909,24 @@
           <w:rFonts w:ascii="Times New Roman" w:hAnsi="Times New Roman" w:cs="Times New Roman"/>
           <w:sz w:val="24"/>
           <w:szCs w:val="24"/>
-          <w:lang w:bidi="en-US"/>
-        </w:rPr>
-        <w:t>: Locate stock for shipment, locate old stock location to store recently received stock of the same item, view map of warehouse to find location of the stock</w:t>
-      </w:r>
-    </w:p>
-    <w:p>
-      <w:pPr>
-        <w:widowControl w:val="0"/>
-        <w:spacing w:after="0"/>
-        <w:jc w:val="both"/>
-        <w:rPr>
-          <w:rFonts w:ascii="Times New Roman" w:hAnsi="Times New Roman" w:cs="Times New Roman"/>
-          <w:sz w:val="24"/>
-          <w:szCs w:val="24"/>
-        </w:rPr>
-      </w:pPr>
-      <w:r>
-        <w:rPr>
-          <w:rFonts w:ascii="Times New Roman" w:hAnsi="Times New Roman" w:cs="Times New Roman"/>
-          <w:b/>
-          <w:sz w:val="24"/>
-          <w:szCs w:val="24"/>
-          <w:lang w:bidi="en-US"/>
-        </w:rPr>
-        <w:t>Quality</w:t>
-      </w:r>
-      <w:r>
-        <w:rPr>
-          <w:rFonts w:ascii="Times New Roman" w:hAnsi="Times New Roman" w:cs="Times New Roman"/>
-          <w:sz w:val="24"/>
-          <w:szCs w:val="24"/>
-          <w:lang w:bidi="en-US"/>
-        </w:rPr>
-        <w:t>: high quality, reliable, efficient</w:t>
-      </w:r>
-    </w:p>
-    <w:p>
-      <w:pPr>
-        <w:spacing w:after="0"/>
-        <w:rPr>
-          <w:rFonts w:ascii="Times New Roman" w:hAnsi="Times New Roman" w:cs="Times New Roman"/>
-          <w:sz w:val="24"/>
-          <w:szCs w:val="24"/>
-        </w:rPr>
-      </w:pPr>
-      <w:r>
-        <w:rPr>
-          <w:rFonts w:ascii="Times New Roman" w:hAnsi="Times New Roman" w:cs="Times New Roman"/>
-          <w:b/>
-          <w:sz w:val="24"/>
-          <w:szCs w:val="24"/>
-        </w:rPr>
-        <w:t xml:space="preserve">Version: </w:t>
-      </w:r>
-      <w:r>
-        <w:rPr>
-          <w:rFonts w:ascii="Times New Roman" w:hAnsi="Times New Roman" w:cs="Times New Roman"/>
-          <w:sz w:val="24"/>
-          <w:szCs w:val="24"/>
-        </w:rPr>
-        <w:t>September 28, 2013</w:t>
-      </w:r>
-    </w:p>
-    <w:p>
-      <w:pPr>
-        <w:spacing w:after="0"/>
-        <w:rPr>
-          <w:rFonts w:ascii="Times New Roman" w:hAnsi="Times New Roman" w:cs="Times New Roman"/>
-          <w:sz w:val="24"/>
-          <w:szCs w:val="24"/>
-        </w:rPr>
-      </w:pPr>
-    </w:p>
-    <w:p>
-      <w:pPr>
-        <w:spacing w:after="0"/>
-        <w:rPr>
-          <w:rFonts w:ascii="Times New Roman" w:hAnsi="Times New Roman" w:cs="Times New Roman"/>
-          <w:sz w:val="24"/>
-          <w:szCs w:val="24"/>
-        </w:rPr>
-      </w:pPr>
-      <w:r>
-        <w:rPr>
-          <w:rFonts w:ascii="Times New Roman" w:hAnsi="Times New Roman" w:cs="Times New Roman"/>
-          <w:b/>
-          <w:sz w:val="24"/>
-          <w:szCs w:val="24"/>
-        </w:rPr>
-        <w:t>Use Case Name</w:t>
-      </w:r>
-      <w:r>
-        <w:rPr>
-          <w:rFonts w:ascii="Times New Roman" w:hAnsi="Times New Roman" w:cs="Times New Roman"/>
-          <w:sz w:val="24"/>
-          <w:szCs w:val="24"/>
-        </w:rPr>
-        <w:t>: Locate Stock</w:t>
-      </w:r>
-    </w:p>
-    <w:p>
-      <w:pPr>
-        <w:spacing w:after="0"/>
-        <w:rPr>
-          <w:rFonts w:ascii="Times New Roman" w:hAnsi="Times New Roman" w:cs="Times New Roman"/>
-          <w:sz w:val="24"/>
-          <w:szCs w:val="24"/>
-        </w:rPr>
-      </w:pPr>
-      <w:r>
-        <w:rPr>
-          <w:rFonts w:ascii="Times New Roman" w:hAnsi="Times New Roman" w:cs="Times New Roman"/>
-          <w:b/>
-          <w:sz w:val="24"/>
-          <w:szCs w:val="24"/>
-        </w:rPr>
-        <w:t>Level</w:t>
-      </w:r>
-      <w:r>
-        <w:rPr>
-          <w:rFonts w:ascii="Times New Roman" w:hAnsi="Times New Roman" w:cs="Times New Roman"/>
-          <w:sz w:val="24"/>
-          <w:szCs w:val="24"/>
-        </w:rPr>
-        <w:t>: Summary</w:t>
-      </w:r>
-    </w:p>
-    <w:p>
-      <w:pPr>
-        <w:spacing w:after="0"/>
-        <w:rPr>
-          <w:rFonts w:ascii="Times New Roman" w:hAnsi="Times New Roman" w:cs="Times New Roman"/>
-          <w:sz w:val="24"/>
-          <w:szCs w:val="24"/>
-        </w:rPr>
-      </w:pPr>
-      <w:r>
-        <w:rPr>
-          <w:rFonts w:ascii="Times New Roman" w:hAnsi="Times New Roman" w:cs="Times New Roman"/>
-          <w:b/>
-          <w:sz w:val="24"/>
-          <w:szCs w:val="24"/>
-        </w:rPr>
-        <w:t>Actors</w:t>
-      </w:r>
-      <w:r>
-        <w:rPr>
-          <w:rFonts w:ascii="Times New Roman" w:hAnsi="Times New Roman" w:cs="Times New Roman"/>
-          <w:sz w:val="24"/>
-          <w:szCs w:val="24"/>
-        </w:rPr>
-        <w:t>: Stock Handler, Manager, Shipper, Receiver</w:t>
-      </w:r>
-    </w:p>
-    <w:p>
-      <w:pPr>
-        <w:spacing w:after="0"/>
-        <w:rPr>
-          <w:rFonts w:ascii="Times New Roman" w:hAnsi="Times New Roman" w:cs="Times New Roman"/>
-          <w:sz w:val="24"/>
-          <w:szCs w:val="24"/>
-        </w:rPr>
-      </w:pPr>
-      <w:r>
-        <w:rPr>
-          <w:rFonts w:ascii="Times New Roman" w:hAnsi="Times New Roman" w:cs="Times New Roman"/>
-          <w:b/>
-          <w:sz w:val="24"/>
-          <w:szCs w:val="24"/>
-        </w:rPr>
-        <w:t>Goal</w:t>
-      </w:r>
-      <w:r>
-        <w:rPr>
-          <w:rFonts w:ascii="Times New Roman" w:hAnsi="Times New Roman" w:cs="Times New Roman"/>
-          <w:sz w:val="24"/>
-          <w:szCs w:val="24"/>
-        </w:rPr>
-        <w:t>: Find stock location within the warehouse</w:t>
-      </w:r>
-    </w:p>
-    <w:p>
-      <w:pPr>
-        <w:spacing w:after="0"/>
-        <w:rPr>
-          <w:rFonts w:ascii="Times New Roman" w:hAnsi="Times New Roman" w:cs="Times New Roman"/>
-          <w:sz w:val="24"/>
-          <w:szCs w:val="24"/>
-        </w:rPr>
-      </w:pPr>
-      <w:r>
-        <w:rPr>
-          <w:rFonts w:ascii="Times New Roman" w:hAnsi="Times New Roman" w:cs="Times New Roman"/>
-          <w:b/>
-          <w:sz w:val="24"/>
-          <w:szCs w:val="24"/>
-        </w:rPr>
-        <w:t>Activities</w:t>
-      </w:r>
-      <w:r>
-        <w:rPr>
-          <w:rFonts w:ascii="Times New Roman" w:hAnsi="Times New Roman" w:cs="Times New Roman"/>
-          <w:sz w:val="24"/>
-          <w:szCs w:val="24"/>
-        </w:rPr>
-        <w:t>: Find the location of the stock within the warehouse using the GUI to click on the overhead map to view the products in each bin, display location on stock reports, search using the main screen of the GUI by item number or name to highlight on the GUI the location of the stock. Display stock location when the shipper creates shipping tasks.</w:t>
+        </w:rPr>
+        <w:t>: Find the location of the stock within the warehou</w:t>
+      </w:r>
+      <w:r>
+        <w:rPr>
+          <w:rFonts w:ascii="Times New Roman" w:hAnsi="Times New Roman" w:cs="Times New Roman"/>
+          <w:sz w:val="24"/>
+          <w:szCs w:val="24"/>
+        </w:rPr>
+        <w:t>se using the GUI to click on an</w:t>
+      </w:r>
+      <w:r>
+        <w:rPr>
+          <w:rFonts w:ascii="Times New Roman" w:hAnsi="Times New Roman" w:cs="Times New Roman"/>
+          <w:sz w:val="24"/>
+          <w:szCs w:val="24"/>
+        </w:rPr>
+        <w:t xml:space="preserve"> overhead map to view the products in each bin, display location on stock reports, search using the main screen of the GUI by item number or name to highlight on the GUI the location of the stock. Display stock location when the shipper creates shipping tasks.</w:t>
       </w:r>
     </w:p>
     <w:p>
@@ -2504,7 +2292,6 @@
           <w:sz w:val="24"/>
           <w:szCs w:val="24"/>
         </w:rPr>
-        <w:lastRenderedPageBreak/>
         <w:t>Use Case Name</w:t>
       </w:r>
       <w:r>
@@ -2605,6 +2392,31 @@
         </w:rPr>
         <w:t>: Stock Handler, Manager</w:t>
       </w:r>
+      <w:r>
+        <w:rPr>
+          <w:rFonts w:ascii="Times New Roman" w:eastAsia="STHeitiSC-Light" w:hAnsi="Times New Roman" w:cs="Times New Roman"/>
+          <w:sz w:val="24"/>
+          <w:szCs w:val="24"/>
+        </w:rPr>
+        <w:t>, 3</w:t>
+      </w:r>
+      <w:r>
+        <w:rPr>
+          <w:rFonts w:ascii="Times New Roman" w:eastAsia="STHeitiSC-Light" w:hAnsi="Times New Roman" w:cs="Times New Roman"/>
+          <w:sz w:val="24"/>
+          <w:szCs w:val="24"/>
+          <w:vertAlign w:val="superscript"/>
+        </w:rPr>
+        <w:t>rd</w:t>
+      </w:r>
+      <w:r>
+        <w:rPr>
+          <w:rFonts w:ascii="Times New Roman" w:eastAsia="STHeitiSC-Light" w:hAnsi="Times New Roman" w:cs="Times New Roman"/>
+          <w:sz w:val="24"/>
+          <w:szCs w:val="24"/>
+        </w:rPr>
+        <w:t xml:space="preserve"> Party Product Suppliers</w:t>
+      </w:r>
     </w:p>
     <w:p>
       <w:pPr>
@@ -2648,25 +2460,15 @@
           <w:sz w:val="24"/>
           <w:szCs w:val="24"/>
         </w:rPr>
-        <w:t xml:space="preserve">: if </w:t>
-      </w:r>
-      <w:proofErr w:type="gramStart"/>
-      <w:r>
-        <w:rPr>
-          <w:rFonts w:ascii="Times New Roman" w:eastAsia="STHeitiSC-Light" w:hAnsi="Times New Roman" w:cs="Times New Roman"/>
-          <w:sz w:val="24"/>
-          <w:szCs w:val="24"/>
-        </w:rPr>
-        <w:t>the a</w:t>
-      </w:r>
-      <w:proofErr w:type="gramEnd"/>
-      <w:r>
-        <w:rPr>
-          <w:rFonts w:ascii="Times New Roman" w:eastAsia="STHeitiSC-Light" w:hAnsi="Times New Roman" w:cs="Times New Roman"/>
-          <w:sz w:val="24"/>
-          <w:szCs w:val="24"/>
-        </w:rPr>
-        <w:t xml:space="preserve"> product inventory level is low, the Stocker Handler will make order for it.</w:t>
+        <w:t xml:space="preserve">: </w:t>
+      </w:r>
+      <w:r>
+        <w:rPr>
+          <w:rFonts w:ascii="Times New Roman" w:eastAsia="STHeitiSC-Light" w:hAnsi="Times New Roman" w:cs="Times New Roman"/>
+          <w:sz w:val="24"/>
+          <w:szCs w:val="24"/>
+        </w:rPr>
+        <w:t>Manager orders additional products when stock levels are low</w:t>
       </w:r>
     </w:p>
     <w:p>
@@ -2711,7 +2513,23 @@
           <w:sz w:val="24"/>
           <w:szCs w:val="24"/>
         </w:rPr>
-        <w:t xml:space="preserve">: Once the stock Handler </w:t>
+        <w:t>: After viewing the Stock Level Report, the Manager will identify which products they will require more of for future shipments to customers.  T</w:t>
+      </w:r>
+      <w:r>
+        <w:rPr>
+          <w:rFonts w:ascii="Times New Roman" w:eastAsia="STHeitiSC-Light" w:hAnsi="Times New Roman" w:cs="Times New Roman"/>
+          <w:sz w:val="24"/>
+          <w:szCs w:val="24"/>
+        </w:rPr>
+        <w:t>he</w:t>
+      </w:r>
+      <w:r>
+        <w:rPr>
+          <w:rFonts w:ascii="Times New Roman" w:eastAsia="STHeitiSC-Light" w:hAnsi="Times New Roman" w:cs="Times New Roman"/>
+          <w:sz w:val="24"/>
+          <w:szCs w:val="24"/>
+        </w:rPr>
+        <w:t xml:space="preserve"> Manager will create a new purchase order using the Management &amp; Reporting System.  They will then enter the item number and the quantity for the </w:t>
       </w:r>
       <w:proofErr w:type="gramStart"/>
       <w:r>
@@ -2720,7 +2538,7 @@
           <w:sz w:val="24"/>
           <w:szCs w:val="24"/>
         </w:rPr>
-        <w:t>find</w:t>
+        <w:t>order,</w:t>
       </w:r>
       <w:proofErr w:type="gramEnd"/>
       <w:r>
@@ -2729,43 +2547,32 @@
           <w:sz w:val="24"/>
           <w:szCs w:val="24"/>
         </w:rPr>
-        <w:t xml:space="preserve"> the quantities of product is limited during they gathering the product in the warehouse, they will decide to the order more product to avoid it out of stock. </w:t>
-      </w:r>
-      <w:proofErr w:type="gramStart"/>
-      <w:r>
-        <w:rPr>
-          <w:rFonts w:ascii="Times New Roman" w:eastAsia="STHeitiSC-Light" w:hAnsi="Times New Roman" w:cs="Times New Roman"/>
-          <w:sz w:val="24"/>
-          <w:szCs w:val="24"/>
-        </w:rPr>
-        <w:t>it</w:t>
-      </w:r>
-      <w:proofErr w:type="gramEnd"/>
-      <w:r>
-        <w:rPr>
-          <w:rFonts w:ascii="Times New Roman" w:eastAsia="STHeitiSC-Light" w:hAnsi="Times New Roman" w:cs="Times New Roman"/>
-          <w:sz w:val="24"/>
-          <w:szCs w:val="24"/>
-        </w:rPr>
-        <w:t xml:space="preserve"> will report to the management and reporting system and appear in the purchase order list. </w:t>
-      </w:r>
-      <w:proofErr w:type="gramStart"/>
-      <w:r>
-        <w:rPr>
-          <w:rFonts w:ascii="Times New Roman" w:eastAsia="STHeitiSC-Light" w:hAnsi="Times New Roman" w:cs="Times New Roman"/>
-          <w:sz w:val="24"/>
-          <w:szCs w:val="24"/>
-        </w:rPr>
-        <w:t>it</w:t>
-      </w:r>
-      <w:proofErr w:type="gramEnd"/>
-      <w:r>
-        <w:rPr>
-          <w:rFonts w:ascii="Times New Roman" w:eastAsia="STHeitiSC-Light" w:hAnsi="Times New Roman" w:cs="Times New Roman"/>
-          <w:sz w:val="24"/>
-          <w:szCs w:val="24"/>
-        </w:rPr>
-        <w:t xml:space="preserve"> has the item number, item name, item quantities  and estimate supply arriving date.</w:t>
+        <w:t xml:space="preserve"> the system will then get the item name, size, and weight information and attach it to the purchase order, which will be sent to the 3</w:t>
+      </w:r>
+      <w:r>
+        <w:rPr>
+          <w:rFonts w:ascii="Times New Roman" w:eastAsia="STHeitiSC-Light" w:hAnsi="Times New Roman" w:cs="Times New Roman"/>
+          <w:sz w:val="24"/>
+          <w:szCs w:val="24"/>
+          <w:vertAlign w:val="superscript"/>
+        </w:rPr>
+        <w:t>rd</w:t>
+      </w:r>
+      <w:r>
+        <w:rPr>
+          <w:rFonts w:ascii="Times New Roman" w:eastAsia="STHeitiSC-Light" w:hAnsi="Times New Roman" w:cs="Times New Roman"/>
+          <w:sz w:val="24"/>
+          <w:szCs w:val="24"/>
+        </w:rPr>
+        <w:t xml:space="preserve"> Party Product Suppliers</w:t>
+      </w:r>
+      <w:r>
+        <w:rPr>
+          <w:rFonts w:ascii="Times New Roman" w:eastAsia="STHeitiSC-Light" w:hAnsi="Times New Roman" w:cs="Times New Roman"/>
+          <w:sz w:val="24"/>
+          <w:szCs w:val="24"/>
+        </w:rPr>
+        <w:t>.</w:t>
       </w:r>
     </w:p>
     <w:p>
@@ -2802,6 +2609,7 @@
           <w:sz w:val="24"/>
           <w:szCs w:val="24"/>
         </w:rPr>
+        <w:lastRenderedPageBreak/>
         <w:t>Quality</w:t>
       </w:r>
       <w:r>
@@ -2873,7 +2681,15 @@
           <w:sz w:val="24"/>
           <w:szCs w:val="24"/>
         </w:rPr>
-        <w:t>: October 10, 2013</w:t>
+        <w:t>: October 20</w:t>
+      </w:r>
+      <w:r>
+        <w:rPr>
+          <w:rFonts w:ascii="Times New Roman" w:eastAsia="STHeitiSC-Light" w:hAnsi="Times New Roman" w:cs="Times New Roman"/>
+          <w:sz w:val="24"/>
+          <w:szCs w:val="24"/>
+        </w:rPr>
+        <w:t>, 2013</w:t>
       </w:r>
     </w:p>
     <w:p>
@@ -2931,6 +2747,23 @@
           <w:szCs w:val="24"/>
         </w:rPr>
       </w:pPr>
+      <w:r>
+        <w:rPr>
+          <w:rFonts w:ascii="Times New Roman" w:eastAsia="STHeitiSC-Light" w:hAnsi="Times New Roman" w:cs="Times New Roman"/>
+          <w:b/>
+          <w:sz w:val="24"/>
+          <w:szCs w:val="24"/>
+        </w:rPr>
+        <w:t>Use Case Name</w:t>
+      </w:r>
+      <w:r>
+        <w:rPr>
+          <w:rFonts w:ascii="Times New Roman" w:eastAsia="STHeitiSC-Light" w:hAnsi="Times New Roman" w:cs="Times New Roman"/>
+          <w:sz w:val="24"/>
+          <w:szCs w:val="24"/>
+        </w:rPr>
+        <w:t>: Login</w:t>
+      </w:r>
     </w:p>
     <w:p>
       <w:pPr>
@@ -2966,15 +2799,15 @@
           <w:sz w:val="24"/>
           <w:szCs w:val="24"/>
         </w:rPr>
-        <w:t>Use Case Name</w:t>
-      </w:r>
-      <w:r>
-        <w:rPr>
-          <w:rFonts w:ascii="Times New Roman" w:eastAsia="STHeitiSC-Light" w:hAnsi="Times New Roman" w:cs="Times New Roman"/>
-          <w:sz w:val="24"/>
-          <w:szCs w:val="24"/>
-        </w:rPr>
-        <w:t>: Login</w:t>
+        <w:t>Level</w:t>
+      </w:r>
+      <w:r>
+        <w:rPr>
+          <w:rFonts w:ascii="Times New Roman" w:eastAsia="STHeitiSC-Light" w:hAnsi="Times New Roman" w:cs="Times New Roman"/>
+          <w:sz w:val="24"/>
+          <w:szCs w:val="24"/>
+        </w:rPr>
+        <w:t>: Summary</w:t>
       </w:r>
     </w:p>
     <w:p>
@@ -3011,15 +2844,15 @@
           <w:sz w:val="24"/>
           <w:szCs w:val="24"/>
         </w:rPr>
-        <w:t>Level</w:t>
-      </w:r>
-      <w:r>
-        <w:rPr>
-          <w:rFonts w:ascii="Times New Roman" w:eastAsia="STHeitiSC-Light" w:hAnsi="Times New Roman" w:cs="Times New Roman"/>
-          <w:sz w:val="24"/>
-          <w:szCs w:val="24"/>
-        </w:rPr>
-        <w:t>: Summary</w:t>
+        <w:t>Actor</w:t>
+      </w:r>
+      <w:r>
+        <w:rPr>
+          <w:rFonts w:ascii="Times New Roman" w:eastAsia="STHeitiSC-Light" w:hAnsi="Times New Roman" w:cs="Times New Roman"/>
+          <w:sz w:val="24"/>
+          <w:szCs w:val="24"/>
+        </w:rPr>
+        <w:t>: Stock Handler, Manager, Shipper, Receiver</w:t>
       </w:r>
     </w:p>
     <w:p>
@@ -3056,15 +2889,15 @@
           <w:sz w:val="24"/>
           <w:szCs w:val="24"/>
         </w:rPr>
-        <w:t>Actor</w:t>
-      </w:r>
-      <w:r>
-        <w:rPr>
-          <w:rFonts w:ascii="Times New Roman" w:eastAsia="STHeitiSC-Light" w:hAnsi="Times New Roman" w:cs="Times New Roman"/>
-          <w:sz w:val="24"/>
-          <w:szCs w:val="24"/>
-        </w:rPr>
-        <w:t>: Stock Handler, Manager, Shipper, Receiver</w:t>
+        <w:t>Goal</w:t>
+      </w:r>
+      <w:r>
+        <w:rPr>
+          <w:rFonts w:ascii="Times New Roman" w:eastAsia="STHeitiSC-Light" w:hAnsi="Times New Roman" w:cs="Times New Roman"/>
+          <w:sz w:val="24"/>
+          <w:szCs w:val="24"/>
+        </w:rPr>
+        <w:t>:  Allow users the appropriate level of access to the system</w:t>
       </w:r>
     </w:p>
     <w:p>
@@ -3101,15 +2934,87 @@
           <w:sz w:val="24"/>
           <w:szCs w:val="24"/>
         </w:rPr>
-        <w:t>Goal</w:t>
-      </w:r>
-      <w:r>
-        <w:rPr>
-          <w:rFonts w:ascii="Times New Roman" w:eastAsia="STHeitiSC-Light" w:hAnsi="Times New Roman" w:cs="Times New Roman"/>
-          <w:sz w:val="24"/>
-          <w:szCs w:val="24"/>
-        </w:rPr>
-        <w:t>: it is the system access privilege</w:t>
+        <w:t>Activities</w:t>
+      </w:r>
+      <w:r>
+        <w:rPr>
+          <w:rFonts w:ascii="Times New Roman" w:eastAsia="STHeitiSC-Light" w:hAnsi="Times New Roman" w:cs="Times New Roman"/>
+          <w:sz w:val="24"/>
+          <w:szCs w:val="24"/>
+        </w:rPr>
+        <w:t xml:space="preserve">: </w:t>
+      </w:r>
+      <w:r>
+        <w:rPr>
+          <w:rFonts w:ascii="Times New Roman" w:eastAsia="STHeitiSC-Light" w:hAnsi="Times New Roman" w:cs="Times New Roman"/>
+          <w:sz w:val="24"/>
+          <w:szCs w:val="24"/>
+        </w:rPr>
+        <w:t xml:space="preserve">The GUI will prompt any user wishing to access </w:t>
+      </w:r>
+      <w:r>
+        <w:rPr>
+          <w:rFonts w:ascii="Times New Roman" w:eastAsia="STHeitiSC-Light" w:hAnsi="Times New Roman" w:cs="Times New Roman"/>
+          <w:sz w:val="24"/>
+          <w:szCs w:val="24"/>
+        </w:rPr>
+        <w:t>the system for their username and password</w:t>
+      </w:r>
+      <w:r>
+        <w:rPr>
+          <w:rFonts w:ascii="Times New Roman" w:eastAsia="STHeitiSC-Light" w:hAnsi="Times New Roman" w:cs="Times New Roman"/>
+          <w:sz w:val="24"/>
+          <w:szCs w:val="24"/>
+        </w:rPr>
+        <w:t>.</w:t>
+      </w:r>
+      <w:r>
+        <w:rPr>
+          <w:rFonts w:ascii="Times New Roman" w:eastAsia="STHeitiSC-Light" w:hAnsi="Times New Roman" w:cs="Times New Roman"/>
+          <w:sz w:val="24"/>
+          <w:szCs w:val="24"/>
+        </w:rPr>
+        <w:t xml:space="preserve">  </w:t>
+      </w:r>
+      <w:r>
+        <w:rPr>
+          <w:rFonts w:ascii="Times New Roman" w:eastAsia="STHeitiSC-Light" w:hAnsi="Times New Roman" w:cs="Times New Roman"/>
+          <w:sz w:val="24"/>
+          <w:szCs w:val="24"/>
+        </w:rPr>
+        <w:t>Each user will be assigned their</w:t>
+      </w:r>
+      <w:r>
+        <w:rPr>
+          <w:rFonts w:ascii="Times New Roman" w:eastAsia="STHeitiSC-Light" w:hAnsi="Times New Roman" w:cs="Times New Roman"/>
+          <w:sz w:val="24"/>
+          <w:szCs w:val="24"/>
+        </w:rPr>
+        <w:t xml:space="preserve"> own username and passw</w:t>
+      </w:r>
+      <w:r>
+        <w:rPr>
+          <w:rFonts w:ascii="Times New Roman" w:eastAsia="STHeitiSC-Light" w:hAnsi="Times New Roman" w:cs="Times New Roman"/>
+          <w:sz w:val="24"/>
+          <w:szCs w:val="24"/>
+        </w:rPr>
+        <w:t>ord for the</w:t>
+      </w:r>
+      <w:r>
+        <w:rPr>
+          <w:rFonts w:ascii="Times New Roman" w:eastAsia="STHeitiSC-Light" w:hAnsi="Times New Roman" w:cs="Times New Roman"/>
+          <w:sz w:val="24"/>
+          <w:szCs w:val="24"/>
+        </w:rPr>
+        <w:t xml:space="preserve"> system. </w:t>
+      </w:r>
+      <w:r>
+        <w:rPr>
+          <w:rFonts w:ascii="Times New Roman" w:eastAsia="STHeitiSC-Light" w:hAnsi="Times New Roman" w:cs="Times New Roman"/>
+          <w:sz w:val="24"/>
+          <w:szCs w:val="24"/>
+        </w:rPr>
+        <w:t>The system will only allow users access to the sections for their position.  If a user attempts to access a section they are unauthorized for, they will be denied.</w:t>
       </w:r>
     </w:p>
     <w:p>
@@ -3146,15 +3051,15 @@
           <w:sz w:val="24"/>
           <w:szCs w:val="24"/>
         </w:rPr>
-        <w:t>Activities</w:t>
-      </w:r>
-      <w:r>
-        <w:rPr>
-          <w:rFonts w:ascii="Times New Roman" w:eastAsia="STHeitiSC-Light" w:hAnsi="Times New Roman" w:cs="Times New Roman"/>
-          <w:sz w:val="24"/>
-          <w:szCs w:val="24"/>
-        </w:rPr>
-        <w:t xml:space="preserve">: In the login user interface, it has two text fields. </w:t>
+        <w:t>Quality</w:t>
+      </w:r>
+      <w:r>
+        <w:rPr>
+          <w:rFonts w:ascii="Times New Roman" w:eastAsia="STHeitiSC-Light" w:hAnsi="Times New Roman" w:cs="Times New Roman"/>
+          <w:sz w:val="24"/>
+          <w:szCs w:val="24"/>
+        </w:rPr>
+        <w:t xml:space="preserve">: </w:t>
       </w:r>
       <w:proofErr w:type="gramStart"/>
       <w:r>
@@ -3163,7 +3068,7 @@
           <w:sz w:val="24"/>
           <w:szCs w:val="24"/>
         </w:rPr>
-        <w:t>the</w:t>
+        <w:t>high quality, high ease</w:t>
       </w:r>
       <w:proofErr w:type="gramEnd"/>
       <w:r>
@@ -3172,103 +3077,7 @@
           <w:sz w:val="24"/>
           <w:szCs w:val="24"/>
         </w:rPr>
-        <w:t xml:space="preserve"> first one is for username , the second one is for password. In the bottom, there is a login button.</w:t>
-      </w:r>
-      <w:r>
-        <w:rPr>
-          <w:rFonts w:ascii="Times New Roman" w:eastAsia="STHeitiSC-Light" w:hAnsi="Times New Roman" w:cs="Times New Roman"/>
-          <w:sz w:val="24"/>
-          <w:szCs w:val="24"/>
-        </w:rPr>
-        <w:t xml:space="preserve">  </w:t>
-      </w:r>
-      <w:r>
-        <w:rPr>
-          <w:rFonts w:ascii="Times New Roman" w:eastAsia="STHeitiSC-Light" w:hAnsi="Times New Roman" w:cs="Times New Roman"/>
-          <w:sz w:val="24"/>
-          <w:szCs w:val="24"/>
-        </w:rPr>
-        <w:t xml:space="preserve">Everyone has their own username and password for the warehouse management system. For instance, the shipper can access to the shipping system, </w:t>
-      </w:r>
-      <w:proofErr w:type="gramStart"/>
-      <w:r>
-        <w:rPr>
-          <w:rFonts w:ascii="Times New Roman" w:eastAsia="STHeitiSC-Light" w:hAnsi="Times New Roman" w:cs="Times New Roman"/>
-          <w:sz w:val="24"/>
-          <w:szCs w:val="24"/>
-        </w:rPr>
-        <w:t>stocker  Handler</w:t>
-      </w:r>
-      <w:proofErr w:type="gramEnd"/>
-      <w:r>
-        <w:rPr>
-          <w:rFonts w:ascii="Times New Roman" w:eastAsia="STHeitiSC-Light" w:hAnsi="Times New Roman" w:cs="Times New Roman"/>
-          <w:sz w:val="24"/>
-          <w:szCs w:val="24"/>
-        </w:rPr>
-        <w:t xml:space="preserve"> can access the stock handler user interface. Manager has the supervisors account to access the whole system. </w:t>
-      </w:r>
-      <w:proofErr w:type="gramStart"/>
-      <w:r>
-        <w:rPr>
-          <w:rFonts w:ascii="Times New Roman" w:eastAsia="STHeitiSC-Light" w:hAnsi="Times New Roman" w:cs="Times New Roman"/>
-          <w:sz w:val="24"/>
-          <w:szCs w:val="24"/>
-        </w:rPr>
-        <w:t>the</w:t>
-      </w:r>
-      <w:proofErr w:type="gramEnd"/>
-      <w:r>
-        <w:rPr>
-          <w:rFonts w:ascii="Times New Roman" w:eastAsia="STHeitiSC-Light" w:hAnsi="Times New Roman" w:cs="Times New Roman"/>
-          <w:sz w:val="24"/>
-          <w:szCs w:val="24"/>
-        </w:rPr>
-        <w:t xml:space="preserve"> system used by warehouse staff and other people </w:t>
-      </w:r>
-      <w:proofErr w:type="spellStart"/>
-      <w:r>
-        <w:rPr>
-          <w:rFonts w:ascii="Times New Roman" w:eastAsia="STHeitiSC-Light" w:hAnsi="Times New Roman" w:cs="Times New Roman"/>
-          <w:sz w:val="24"/>
-          <w:szCs w:val="24"/>
-        </w:rPr>
-        <w:t>can not</w:t>
-      </w:r>
-      <w:proofErr w:type="spellEnd"/>
-      <w:r>
-        <w:rPr>
-          <w:rFonts w:ascii="Times New Roman" w:eastAsia="STHeitiSC-Light" w:hAnsi="Times New Roman" w:cs="Times New Roman"/>
-          <w:sz w:val="24"/>
-          <w:szCs w:val="24"/>
-        </w:rPr>
-        <w:t xml:space="preserve"> using it. </w:t>
-      </w:r>
-      <w:proofErr w:type="gramStart"/>
-      <w:r>
-        <w:rPr>
-          <w:rFonts w:ascii="Times New Roman" w:eastAsia="STHeitiSC-Light" w:hAnsi="Times New Roman" w:cs="Times New Roman"/>
-          <w:sz w:val="24"/>
-          <w:szCs w:val="24"/>
-        </w:rPr>
-        <w:t>This make</w:t>
-      </w:r>
-      <w:proofErr w:type="gramEnd"/>
-      <w:r>
-        <w:rPr>
-          <w:rFonts w:ascii="Times New Roman" w:eastAsia="STHeitiSC-Light" w:hAnsi="Times New Roman" w:cs="Times New Roman"/>
-          <w:sz w:val="24"/>
-          <w:szCs w:val="24"/>
-        </w:rPr>
-        <w:t xml:space="preserve"> sure the firm trade secret is protected</w:t>
-      </w:r>
-      <w:r>
-        <w:rPr>
-          <w:rFonts w:ascii="Times New Roman" w:eastAsia="STHeitiSC-Light" w:hAnsi="Times New Roman" w:cs="Times New Roman"/>
-          <w:sz w:val="24"/>
-          <w:szCs w:val="24"/>
-        </w:rPr>
-        <w:t>.</w:t>
+        <w:t xml:space="preserve"> of use, reliable</w:t>
       </w:r>
     </w:p>
     <w:p>
@@ -3305,33 +3114,23 @@
           <w:sz w:val="24"/>
           <w:szCs w:val="24"/>
         </w:rPr>
-        <w:t>Quality</w:t>
-      </w:r>
-      <w:r>
-        <w:rPr>
-          <w:rFonts w:ascii="Times New Roman" w:eastAsia="STHeitiSC-Light" w:hAnsi="Times New Roman" w:cs="Times New Roman"/>
-          <w:sz w:val="24"/>
-          <w:szCs w:val="24"/>
-        </w:rPr>
-        <w:t xml:space="preserve">: </w:t>
-      </w:r>
-      <w:proofErr w:type="gramStart"/>
-      <w:r>
-        <w:rPr>
-          <w:rFonts w:ascii="Times New Roman" w:eastAsia="STHeitiSC-Light" w:hAnsi="Times New Roman" w:cs="Times New Roman"/>
-          <w:sz w:val="24"/>
-          <w:szCs w:val="24"/>
-        </w:rPr>
-        <w:t>high quality, high ease</w:t>
-      </w:r>
-      <w:proofErr w:type="gramEnd"/>
-      <w:r>
-        <w:rPr>
-          <w:rFonts w:ascii="Times New Roman" w:eastAsia="STHeitiSC-Light" w:hAnsi="Times New Roman" w:cs="Times New Roman"/>
-          <w:sz w:val="24"/>
-          <w:szCs w:val="24"/>
-        </w:rPr>
-        <w:t xml:space="preserve"> of use, reliable</w:t>
+        <w:t>Version</w:t>
+      </w:r>
+      <w:r>
+        <w:rPr>
+          <w:rFonts w:ascii="Times New Roman" w:eastAsia="STHeitiSC-Light" w:hAnsi="Times New Roman" w:cs="Times New Roman"/>
+          <w:sz w:val="24"/>
+          <w:szCs w:val="24"/>
+        </w:rPr>
+        <w:t>: October 2</w:t>
+      </w:r>
+      <w:r>
+        <w:rPr>
+          <w:rFonts w:ascii="Times New Roman" w:eastAsia="STHeitiSC-Light" w:hAnsi="Times New Roman" w:cs="Times New Roman"/>
+          <w:sz w:val="24"/>
+          <w:szCs w:val="24"/>
+        </w:rPr>
+        <w:t>0, 2013</w:t>
       </w:r>
     </w:p>
     <w:p>
@@ -3361,23 +3160,6 @@
           <w:szCs w:val="24"/>
         </w:rPr>
       </w:pPr>
-      <w:r>
-        <w:rPr>
-          <w:rFonts w:ascii="Times New Roman" w:eastAsia="STHeitiSC-Light" w:hAnsi="Times New Roman" w:cs="Times New Roman"/>
-          <w:b/>
-          <w:sz w:val="24"/>
-          <w:szCs w:val="24"/>
-        </w:rPr>
-        <w:t>Version</w:t>
-      </w:r>
-      <w:r>
-        <w:rPr>
-          <w:rFonts w:ascii="Times New Roman" w:eastAsia="STHeitiSC-Light" w:hAnsi="Times New Roman" w:cs="Times New Roman"/>
-          <w:sz w:val="24"/>
-          <w:szCs w:val="24"/>
-        </w:rPr>
-        <w:t>: October 10, 2013</w:t>
-      </w:r>
     </w:p>
     <w:p>
       <w:pPr>
@@ -3406,6 +3188,23 @@
           <w:szCs w:val="24"/>
         </w:rPr>
       </w:pPr>
+      <w:r>
+        <w:rPr>
+          <w:rFonts w:ascii="Times New Roman" w:eastAsia="STHeitiSC-Light" w:hAnsi="Times New Roman" w:cs="Times New Roman"/>
+          <w:b/>
+          <w:sz w:val="24"/>
+          <w:szCs w:val="24"/>
+        </w:rPr>
+        <w:t>Use Case Name</w:t>
+      </w:r>
+      <w:r>
+        <w:rPr>
+          <w:rFonts w:ascii="Times New Roman" w:eastAsia="STHeitiSC-Light" w:hAnsi="Times New Roman" w:cs="Times New Roman"/>
+          <w:sz w:val="24"/>
+          <w:szCs w:val="24"/>
+        </w:rPr>
+        <w:t>: Manage Employees</w:t>
+      </w:r>
     </w:p>
     <w:p>
       <w:pPr>
@@ -3441,15 +3240,15 @@
           <w:sz w:val="24"/>
           <w:szCs w:val="24"/>
         </w:rPr>
-        <w:t>Use Case Name</w:t>
-      </w:r>
-      <w:r>
-        <w:rPr>
-          <w:rFonts w:ascii="Times New Roman" w:eastAsia="STHeitiSC-Light" w:hAnsi="Times New Roman" w:cs="Times New Roman"/>
-          <w:sz w:val="24"/>
-          <w:szCs w:val="24"/>
-        </w:rPr>
-        <w:t>: Manage Employees</w:t>
+        <w:t>Level</w:t>
+      </w:r>
+      <w:r>
+        <w:rPr>
+          <w:rFonts w:ascii="Times New Roman" w:eastAsia="STHeitiSC-Light" w:hAnsi="Times New Roman" w:cs="Times New Roman"/>
+          <w:sz w:val="24"/>
+          <w:szCs w:val="24"/>
+        </w:rPr>
+        <w:t>: Summary</w:t>
       </w:r>
     </w:p>
     <w:p>
@@ -3486,15 +3285,15 @@
           <w:sz w:val="24"/>
           <w:szCs w:val="24"/>
         </w:rPr>
-        <w:t>Level</w:t>
-      </w:r>
-      <w:r>
-        <w:rPr>
-          <w:rFonts w:ascii="Times New Roman" w:eastAsia="STHeitiSC-Light" w:hAnsi="Times New Roman" w:cs="Times New Roman"/>
-          <w:sz w:val="24"/>
-          <w:szCs w:val="24"/>
-        </w:rPr>
-        <w:t>: Summary</w:t>
+        <w:t>Actor</w:t>
+      </w:r>
+      <w:r>
+        <w:rPr>
+          <w:rFonts w:ascii="Times New Roman" w:eastAsia="STHeitiSC-Light" w:hAnsi="Times New Roman" w:cs="Times New Roman"/>
+          <w:sz w:val="24"/>
+          <w:szCs w:val="24"/>
+        </w:rPr>
+        <w:t>: Manager</w:t>
       </w:r>
     </w:p>
     <w:p>
@@ -3531,15 +3330,15 @@
           <w:sz w:val="24"/>
           <w:szCs w:val="24"/>
         </w:rPr>
-        <w:t>Actor</w:t>
-      </w:r>
-      <w:r>
-        <w:rPr>
-          <w:rFonts w:ascii="Times New Roman" w:eastAsia="STHeitiSC-Light" w:hAnsi="Times New Roman" w:cs="Times New Roman"/>
-          <w:sz w:val="24"/>
-          <w:szCs w:val="24"/>
-        </w:rPr>
-        <w:t>: Manager</w:t>
+        <w:t>Goal</w:t>
+      </w:r>
+      <w:r>
+        <w:rPr>
+          <w:rFonts w:ascii="Times New Roman" w:eastAsia="STHeitiSC-Light" w:hAnsi="Times New Roman" w:cs="Times New Roman"/>
+          <w:sz w:val="24"/>
+          <w:szCs w:val="24"/>
+        </w:rPr>
+        <w:t>: Provide HR functions to the manager, allow the addition of new employees, removal of old employees, and changing the position of an employee when they are promoted or change roles</w:t>
       </w:r>
     </w:p>
     <w:p>
@@ -3576,7 +3375,7 @@
           <w:sz w:val="24"/>
           <w:szCs w:val="24"/>
         </w:rPr>
-        <w:t>Goal</w:t>
+        <w:t>Activities</w:t>
       </w:r>
       <w:r>
         <w:rPr>
@@ -3586,23 +3385,13 @@
         </w:rPr>
         <w:t xml:space="preserve">: </w:t>
       </w:r>
-      <w:proofErr w:type="gramStart"/>
-      <w:r>
-        <w:rPr>
-          <w:rFonts w:ascii="Times New Roman" w:eastAsia="STHeitiSC-Light" w:hAnsi="Times New Roman" w:cs="Times New Roman"/>
-          <w:sz w:val="24"/>
-          <w:szCs w:val="24"/>
-        </w:rPr>
-        <w:t>a</w:t>
-      </w:r>
-      <w:proofErr w:type="gramEnd"/>
-      <w:r>
-        <w:rPr>
-          <w:rFonts w:ascii="Times New Roman" w:eastAsia="STHeitiSC-Light" w:hAnsi="Times New Roman" w:cs="Times New Roman"/>
-          <w:sz w:val="24"/>
-          <w:szCs w:val="24"/>
-        </w:rPr>
-        <w:t xml:space="preserve"> employee working status report</w:t>
+      <w:r>
+        <w:rPr>
+          <w:rFonts w:ascii="Times New Roman" w:eastAsia="STHeitiSC-Light" w:hAnsi="Times New Roman" w:cs="Times New Roman"/>
+          <w:sz w:val="24"/>
+          <w:szCs w:val="24"/>
+        </w:rPr>
+        <w:t>Allows a manager to look up an employee, by name or by ID number.  Once the manager has selected the employee, they can remove them from the system, or change their title to a different position.  New employees can also be added through a form inputting their name and title.</w:t>
       </w:r>
     </w:p>
     <w:p>
@@ -3635,10 +3424,19 @@
       <w:r>
         <w:rPr>
           <w:rFonts w:ascii="Times New Roman" w:eastAsia="STHeitiSC-Light" w:hAnsi="Times New Roman" w:cs="Times New Roman"/>
-          <w:sz w:val="24"/>
-          <w:szCs w:val="24"/>
-        </w:rPr>
-        <w:t xml:space="preserve">Activities: it tracks the workers about who is doing what, the spot of </w:t>
+          <w:b/>
+          <w:sz w:val="24"/>
+          <w:szCs w:val="24"/>
+        </w:rPr>
+        <w:t>Quality</w:t>
+      </w:r>
+      <w:r>
+        <w:rPr>
+          <w:rFonts w:ascii="Times New Roman" w:eastAsia="STHeitiSC-Light" w:hAnsi="Times New Roman" w:cs="Times New Roman"/>
+          <w:sz w:val="24"/>
+          <w:szCs w:val="24"/>
+        </w:rPr>
+        <w:t xml:space="preserve">: </w:t>
       </w:r>
       <w:proofErr w:type="gramStart"/>
       <w:r>
@@ -3647,7 +3445,7 @@
           <w:sz w:val="24"/>
           <w:szCs w:val="24"/>
         </w:rPr>
-        <w:t>employees  and</w:t>
+        <w:t>high quality, high ease</w:t>
       </w:r>
       <w:proofErr w:type="gramEnd"/>
       <w:r>
@@ -3656,57 +3454,7 @@
           <w:sz w:val="24"/>
           <w:szCs w:val="24"/>
         </w:rPr>
-        <w:t xml:space="preserve">  the upcoming working events. It is a status report to indicate their current working condition. For example, if a stock handler is looking for a product, it will appear "look for product" in the list. </w:t>
-      </w:r>
-      <w:proofErr w:type="gramStart"/>
-      <w:r>
-        <w:rPr>
-          <w:rFonts w:ascii="Times New Roman" w:eastAsia="STHeitiSC-Light" w:hAnsi="Times New Roman" w:cs="Times New Roman"/>
-          <w:sz w:val="24"/>
-          <w:szCs w:val="24"/>
-        </w:rPr>
-        <w:t>if</w:t>
-      </w:r>
-      <w:proofErr w:type="gramEnd"/>
-      <w:r>
-        <w:rPr>
-          <w:rFonts w:ascii="Times New Roman" w:eastAsia="STHeitiSC-Light" w:hAnsi="Times New Roman" w:cs="Times New Roman"/>
-          <w:sz w:val="24"/>
-          <w:szCs w:val="24"/>
-        </w:rPr>
-        <w:t xml:space="preserve"> the employ</w:t>
-      </w:r>
-      <w:r>
-        <w:rPr>
-          <w:rFonts w:ascii="Times New Roman" w:eastAsia="STHeitiSC-Light" w:hAnsi="Times New Roman" w:cs="Times New Roman"/>
-          <w:sz w:val="24"/>
-          <w:szCs w:val="24"/>
-        </w:rPr>
-        <w:t>ee did not come to work today, i</w:t>
-      </w:r>
-      <w:r>
-        <w:rPr>
-          <w:rFonts w:ascii="Times New Roman" w:eastAsia="STHeitiSC-Light" w:hAnsi="Times New Roman" w:cs="Times New Roman"/>
-          <w:sz w:val="24"/>
-          <w:szCs w:val="24"/>
-        </w:rPr>
-        <w:t>t will appear</w:t>
-      </w:r>
-      <w:r>
-        <w:rPr>
-          <w:rFonts w:ascii="Times New Roman" w:eastAsia="STHeitiSC-Light" w:hAnsi="Times New Roman" w:cs="Times New Roman"/>
-          <w:sz w:val="24"/>
-          <w:szCs w:val="24"/>
-        </w:rPr>
-        <w:t xml:space="preserve"> </w:t>
-      </w:r>
-      <w:r>
-        <w:rPr>
-          <w:rFonts w:ascii="Times New Roman" w:eastAsia="STHeitiSC-Light" w:hAnsi="Times New Roman" w:cs="Times New Roman"/>
-          <w:sz w:val="24"/>
-          <w:szCs w:val="24"/>
-        </w:rPr>
-        <w:t xml:space="preserve">"day off". Also it will refresh the list automatically, such as every 5 minutes up to date the information. </w:t>
+        <w:t xml:space="preserve"> of use, reliable</w:t>
       </w:r>
     </w:p>
     <w:p>
@@ -3743,69 +3491,6 @@
           <w:sz w:val="24"/>
           <w:szCs w:val="24"/>
         </w:rPr>
-        <w:t>Quality</w:t>
-      </w:r>
-      <w:r>
-        <w:rPr>
-          <w:rFonts w:ascii="Times New Roman" w:eastAsia="STHeitiSC-Light" w:hAnsi="Times New Roman" w:cs="Times New Roman"/>
-          <w:sz w:val="24"/>
-          <w:szCs w:val="24"/>
-        </w:rPr>
-        <w:t xml:space="preserve">: </w:t>
-      </w:r>
-      <w:proofErr w:type="gramStart"/>
-      <w:r>
-        <w:rPr>
-          <w:rFonts w:ascii="Times New Roman" w:eastAsia="STHeitiSC-Light" w:hAnsi="Times New Roman" w:cs="Times New Roman"/>
-          <w:sz w:val="24"/>
-          <w:szCs w:val="24"/>
-        </w:rPr>
-        <w:t>high quality, high ease</w:t>
-      </w:r>
-      <w:proofErr w:type="gramEnd"/>
-      <w:r>
-        <w:rPr>
-          <w:rFonts w:ascii="Times New Roman" w:eastAsia="STHeitiSC-Light" w:hAnsi="Times New Roman" w:cs="Times New Roman"/>
-          <w:sz w:val="24"/>
-          <w:szCs w:val="24"/>
-        </w:rPr>
-        <w:t xml:space="preserve"> of use, reliable</w:t>
-      </w:r>
-    </w:p>
-    <w:p>
-      <w:pPr>
-        <w:widowControl w:val="0"/>
-        <w:tabs>
-          <w:tab w:val="left" w:pos="566"/>
-          <w:tab w:val="left" w:pos="1133"/>
-          <w:tab w:val="left" w:pos="1700"/>
-          <w:tab w:val="left" w:pos="2267"/>
-          <w:tab w:val="left" w:pos="2834"/>
-          <w:tab w:val="left" w:pos="3401"/>
-          <w:tab w:val="left" w:pos="3968"/>
-          <w:tab w:val="left" w:pos="4535"/>
-          <w:tab w:val="left" w:pos="5102"/>
-          <w:tab w:val="left" w:pos="5669"/>
-          <w:tab w:val="left" w:pos="6236"/>
-          <w:tab w:val="left" w:pos="6803"/>
-        </w:tabs>
-        <w:autoSpaceDE w:val="0"/>
-        <w:autoSpaceDN w:val="0"/>
-        <w:adjustRightInd w:val="0"/>
-        <w:spacing w:after="0"/>
-        <w:rPr>
-          <w:rFonts w:ascii="Times New Roman" w:eastAsia="STHeitiSC-Light" w:hAnsi="Times New Roman" w:cs="Times New Roman"/>
-          <w:sz w:val="24"/>
-          <w:szCs w:val="24"/>
-        </w:rPr>
-      </w:pPr>
-      <w:r>
-        <w:rPr>
-          <w:rFonts w:ascii="Times New Roman" w:eastAsia="STHeitiSC-Light" w:hAnsi="Times New Roman" w:cs="Times New Roman"/>
-          <w:b/>
-          <w:sz w:val="24"/>
-          <w:szCs w:val="24"/>
-        </w:rPr>
         <w:t>Version</w:t>
       </w:r>
       <w:r>
@@ -3848,14 +3533,16 @@
         <w:rPr>
           <w:rFonts w:ascii="Times New Roman" w:hAnsi="Times New Roman" w:cs="Times New Roman"/>
           <w:b/>
-          <w:sz w:val="24"/>
-          <w:szCs w:val="24"/>
-        </w:rPr>
-      </w:pPr>
-      <w:r>
-        <w:rPr>
-          <w:rFonts w:ascii="Times New Roman" w:hAnsi="Times New Roman" w:cs="Times New Roman"/>
-          <w:b/>
+          <w:color w:val="FF0000"/>
+          <w:sz w:val="24"/>
+          <w:szCs w:val="24"/>
+        </w:rPr>
+      </w:pPr>
+      <w:r>
+        <w:rPr>
+          <w:rFonts w:ascii="Times New Roman" w:hAnsi="Times New Roman" w:cs="Times New Roman"/>
+          <w:b/>
+          <w:color w:val="FF0000"/>
           <w:sz w:val="24"/>
           <w:szCs w:val="24"/>
         </w:rPr>
@@ -3888,7 +3575,6 @@
           <w:sz w:val="24"/>
           <w:szCs w:val="24"/>
         </w:rPr>
-        <w:lastRenderedPageBreak/>
         <w:t>Scope</w:t>
       </w:r>
       <w:r>
@@ -4081,6 +3767,7 @@
           <w:sz w:val="24"/>
           <w:szCs w:val="24"/>
         </w:rPr>
+        <w:lastRenderedPageBreak/>
         <w:t>Preconditions</w:t>
       </w:r>
       <w:r>
@@ -5358,6 +5045,7 @@
           <w:sz w:val="24"/>
           <w:szCs w:val="24"/>
         </w:rPr>
+        <w:lastRenderedPageBreak/>
         <w:t>The person knows information about the item they are looking for</w:t>
       </w:r>
     </w:p>
@@ -6418,7 +6106,6 @@
           <w:sz w:val="24"/>
           <w:szCs w:val="24"/>
         </w:rPr>
-        <w:lastRenderedPageBreak/>
         <w:tab/>
         <w:t>2. Shipper of warehouses:</w:t>
       </w:r>
@@ -6906,6 +6593,7 @@
           <w:sz w:val="24"/>
           <w:szCs w:val="24"/>
         </w:rPr>
+        <w:lastRenderedPageBreak/>
         <w:tab/>
         <w:t>3. Users enter valid username and password</w:t>
       </w:r>
@@ -7867,7 +7555,6 @@
           <w:sz w:val="24"/>
           <w:szCs w:val="24"/>
         </w:rPr>
-        <w:lastRenderedPageBreak/>
         <w:t>Stakeholders and Interests</w:t>
       </w:r>
       <w:r>
@@ -7997,6 +7684,7 @@
           <w:sz w:val="24"/>
           <w:szCs w:val="24"/>
         </w:rPr>
+        <w:lastRenderedPageBreak/>
         <w:t>1) Stock has been received by the Receiver, is sitting at the warehouse entrance, and is ready to be placed into bins in the warehouse for storage</w:t>
       </w:r>
     </w:p>
@@ -8464,7 +8152,6 @@
           <w:sz w:val="24"/>
           <w:szCs w:val="24"/>
         </w:rPr>
-        <w:lastRenderedPageBreak/>
         <w:t>Scope</w:t>
       </w:r>
       <w:r>
@@ -8854,6 +8541,7 @@
           <w:sz w:val="24"/>
           <w:szCs w:val="24"/>
         </w:rPr>
+        <w:lastRenderedPageBreak/>
         <w:t>Success guarantee</w:t>
       </w:r>
       <w:r>
@@ -10013,7 +9701,6 @@
           <w:sz w:val="24"/>
           <w:szCs w:val="24"/>
         </w:rPr>
-        <w:lastRenderedPageBreak/>
         <w:tab/>
       </w:r>
       <w:proofErr w:type="gramStart"/>
@@ -10229,7 +9916,7 @@
             <v:imagedata r:id="rId8" o:title=""/>
             <w10:wrap type="square"/>
           </v:shape>
-          <o:OLEObject Type="Embed" ProgID="FoxitReader.Document" ShapeID="_x0000_s1026" DrawAspect="Content" ObjectID="_1443644566" r:id="rId9"/>
+          <o:OLEObject Type="Embed" ProgID="FoxitReader.Document" ShapeID="_x0000_s1026" DrawAspect="Content" ObjectID="_1443784777" r:id="rId9"/>
         </w:pict>
       </w:r>
     </w:p>
@@ -10846,7 +10533,7 @@
             <v:imagedata r:id="rId10" o:title=""/>
             <w10:wrap type="tight"/>
           </v:shape>
-          <o:OLEObject Type="Embed" ProgID="FoxitReader.Document" ShapeID="_x0000_s1027" DrawAspect="Content" ObjectID="_1443644567" r:id="rId11"/>
+          <o:OLEObject Type="Embed" ProgID="FoxitReader.Document" ShapeID="_x0000_s1027" DrawAspect="Content" ObjectID="_1443784778" r:id="rId11"/>
         </w:pict>
       </w:r>
     </w:p>
@@ -13678,7 +13365,7 @@
             <w:rPr>
               <w:noProof/>
             </w:rPr>
-            <w:t>17</w:t>
+            <w:t>3</w:t>
           </w:r>
         </w:fldSimple>
       </w:p>
@@ -14448,36 +14135,6 @@
         </w:p>
       </w:docPartBody>
     </w:docPart>
-    <w:docPart>
-      <w:docPartPr>
-        <w:name w:val="5A5CB80F3E8F4E5D912D93A4B0C27AC6"/>
-        <w:category>
-          <w:name w:val="General"/>
-          <w:gallery w:val="placeholder"/>
-        </w:category>
-        <w:types>
-          <w:type w:val="bbPlcHdr"/>
-        </w:types>
-        <w:behaviors>
-          <w:behavior w:val="content"/>
-        </w:behaviors>
-        <w:guid w:val="{26CC26F5-A894-40D9-9BD4-CFE5A60ED493}"/>
-      </w:docPartPr>
-      <w:docPartBody>
-        <w:p>
-          <w:pPr>
-            <w:pStyle w:val="5A5CB80F3E8F4E5D912D93A4B0C27AC6"/>
-          </w:pPr>
-          <w:r>
-            <w:rPr>
-              <w:b/>
-              <w:bCs/>
-            </w:rPr>
-            <w:t>[Type the author name]</w:t>
-          </w:r>
-        </w:p>
-      </w:docPartBody>
-    </w:docPart>
   </w:docParts>
 </w:glossaryDocument>
 </file>
@@ -14545,6 +14202,7 @@
     <w:rsidRoot w:val="000905DA"/>
     <w:rsid w:val="000905DA"/>
     <w:rsid w:val="00675020"/>
+    <w:rsid w:val="00C220A8"/>
     <w:rsid w:val="00FA2B78"/>
   </w:rsids>
   <m:mathPr>

</xml_diff>

<commit_message>
Completed Milestone 4 Report
</commit_message>
<xml_diff>
--- a/docs/milestone4/Milestone4-warehouse.docx
+++ b/docs/milestone4/Milestone4-warehouse.docx
@@ -158,9 +158,6 @@
                 </w:rPr>
                 <w:alias w:val="Subtitle"/>
                 <w:id w:val="15524255"/>
-                <w:placeholder>
-                  <w:docPart w:val="296EAA40EF0948BBAF7A0F8D700CAA7D"/>
-                </w:placeholder>
                 <w:dataBinding w:prefixMappings="xmlns:ns0='http://schemas.openxmlformats.org/package/2006/metadata/core-properties' xmlns:ns1='http://purl.org/dc/elements/1.1/'" w:xpath="/ns0:coreProperties[1]/ns1:subject[1]" w:storeItemID="{6C3C8BC8-F283-45AE-878A-BAB7291924A1}"/>
                 <w:text/>
               </w:sdtPr>
@@ -17143,26 +17140,33 @@
           <w:sz w:val="24"/>
           <w:szCs w:val="24"/>
         </w:rPr>
-        <w:t>For this milestone, we have chosen to implement two primary success scenarios, they are as follows:</w:t>
+        <w:t xml:space="preserve">For this milestone, we have chosen to implement </w:t>
+      </w:r>
+      <w:r>
+        <w:rPr>
+          <w:rFonts w:ascii="Times New Roman" w:hAnsi="Times New Roman" w:cs="Times New Roman"/>
+          <w:sz w:val="24"/>
+          <w:szCs w:val="24"/>
+        </w:rPr>
+        <w:t>the primary success scenario for the use case Make Shipment:</w:t>
       </w:r>
     </w:p>
     <w:p>
       <w:pPr>
         <w:pStyle w:val="ListParagraph"/>
-        <w:numPr>
-          <w:ilvl w:val="0"/>
-          <w:numId w:val="51"/>
-        </w:numPr>
-        <w:spacing w:after="0"/>
-        <w:rPr>
-          <w:rFonts w:ascii="Times New Roman" w:hAnsi="Times New Roman" w:cs="Times New Roman"/>
-          <w:sz w:val="24"/>
-          <w:szCs w:val="24"/>
-        </w:rPr>
-      </w:pPr>
-      <w:r>
-        <w:rPr>
-          <w:rFonts w:ascii="Times New Roman" w:hAnsi="Times New Roman" w:cs="Times New Roman"/>
+        <w:spacing w:after="0"/>
+        <w:ind w:left="360"/>
+        <w:rPr>
+          <w:rFonts w:ascii="Times New Roman" w:hAnsi="Times New Roman" w:cs="Times New Roman"/>
+          <w:b/>
+          <w:sz w:val="24"/>
+          <w:szCs w:val="24"/>
+        </w:rPr>
+      </w:pPr>
+      <w:r>
+        <w:rPr>
+          <w:rFonts w:ascii="Times New Roman" w:hAnsi="Times New Roman" w:cs="Times New Roman"/>
+          <w:b/>
           <w:sz w:val="24"/>
           <w:szCs w:val="24"/>
         </w:rPr>
@@ -17177,48 +17181,189 @@
           <w:numId w:val="41"/>
         </w:numPr>
         <w:spacing w:after="0"/>
-        <w:rPr>
-          <w:rFonts w:ascii="Times New Roman" w:hAnsi="Times New Roman" w:cs="Times New Roman"/>
-          <w:sz w:val="24"/>
-          <w:szCs w:val="24"/>
-        </w:rPr>
-      </w:pPr>
-      <w:r>
-        <w:rPr>
-          <w:rFonts w:ascii="Times New Roman" w:hAnsi="Times New Roman" w:cs="Times New Roman"/>
-          <w:sz w:val="24"/>
-          <w:szCs w:val="24"/>
-        </w:rPr>
-        <w:t xml:space="preserve">This functionality can be accessed using the </w:t>
+        <w:ind w:left="1125"/>
+        <w:rPr>
+          <w:rFonts w:ascii="Times New Roman" w:hAnsi="Times New Roman" w:cs="Times New Roman"/>
+          <w:sz w:val="24"/>
+          <w:szCs w:val="24"/>
+        </w:rPr>
+      </w:pPr>
+      <w:r>
+        <w:rPr>
+          <w:rFonts w:ascii="Times New Roman" w:hAnsi="Times New Roman" w:cs="Times New Roman"/>
+          <w:sz w:val="24"/>
+          <w:szCs w:val="24"/>
+        </w:rPr>
+        <w:t xml:space="preserve">This functionality can be accessed using </w:t>
+      </w:r>
+      <w:r>
+        <w:rPr>
+          <w:rFonts w:ascii="Times New Roman" w:hAnsi="Times New Roman" w:cs="Times New Roman"/>
+          <w:sz w:val="24"/>
+          <w:szCs w:val="24"/>
+        </w:rPr>
+        <w:t>“Shipping” button on the main interface</w:t>
       </w:r>
     </w:p>
     <w:p>
       <w:pPr>
         <w:pStyle w:val="ListParagraph"/>
         <w:numPr>
-          <w:ilvl w:val="0"/>
-          <w:numId w:val="51"/>
+          <w:ilvl w:val="1"/>
+          <w:numId w:val="41"/>
         </w:numPr>
         <w:spacing w:after="0"/>
-        <w:rPr>
-          <w:rFonts w:ascii="Times New Roman" w:hAnsi="Times New Roman" w:cs="Times New Roman"/>
-          <w:sz w:val="24"/>
-          <w:szCs w:val="24"/>
-        </w:rPr>
-      </w:pPr>
-      <w:r>
-        <w:rPr>
-          <w:rFonts w:ascii="Times New Roman" w:hAnsi="Times New Roman" w:cs="Times New Roman"/>
-          <w:sz w:val="24"/>
-          <w:szCs w:val="24"/>
-        </w:rPr>
-        <w:t>Creating &amp; Printing Stock Gathering Tasks</w:t>
+        <w:ind w:left="1125"/>
+        <w:rPr>
+          <w:rFonts w:ascii="Times New Roman" w:hAnsi="Times New Roman" w:cs="Times New Roman"/>
+          <w:sz w:val="24"/>
+          <w:szCs w:val="24"/>
+        </w:rPr>
+      </w:pPr>
+      <w:r>
+        <w:rPr>
+          <w:rFonts w:ascii="Times New Roman" w:hAnsi="Times New Roman" w:cs="Times New Roman"/>
+          <w:sz w:val="24"/>
+          <w:szCs w:val="24"/>
+        </w:rPr>
+        <w:t>Select a shipment from the list and click “Ship”</w:t>
       </w:r>
     </w:p>
     <w:p>
       <w:pPr>
         <w:pStyle w:val="ListParagraph"/>
-        <w:spacing w:after="0"/>
+        <w:numPr>
+          <w:ilvl w:val="1"/>
+          <w:numId w:val="41"/>
+        </w:numPr>
+        <w:spacing w:after="0"/>
+        <w:ind w:left="1125"/>
+        <w:rPr>
+          <w:rFonts w:ascii="Times New Roman" w:hAnsi="Times New Roman" w:cs="Times New Roman"/>
+          <w:sz w:val="24"/>
+          <w:szCs w:val="24"/>
+        </w:rPr>
+      </w:pPr>
+      <w:r>
+        <w:rPr>
+          <w:rFonts w:ascii="Times New Roman" w:hAnsi="Times New Roman" w:cs="Times New Roman"/>
+          <w:sz w:val="24"/>
+          <w:szCs w:val="24"/>
+        </w:rPr>
+        <w:t>From the top list, select a Stock Handler</w:t>
+      </w:r>
+    </w:p>
+    <w:p>
+      <w:pPr>
+        <w:pStyle w:val="ListParagraph"/>
+        <w:numPr>
+          <w:ilvl w:val="1"/>
+          <w:numId w:val="41"/>
+        </w:numPr>
+        <w:spacing w:after="0"/>
+        <w:ind w:left="1125"/>
+        <w:rPr>
+          <w:rFonts w:ascii="Times New Roman" w:hAnsi="Times New Roman" w:cs="Times New Roman"/>
+          <w:sz w:val="24"/>
+          <w:szCs w:val="24"/>
+        </w:rPr>
+      </w:pPr>
+      <w:r>
+        <w:rPr>
+          <w:rFonts w:ascii="Times New Roman" w:hAnsi="Times New Roman" w:cs="Times New Roman"/>
+          <w:sz w:val="24"/>
+          <w:szCs w:val="24"/>
+        </w:rPr>
+        <w:t>From the bottom list, select a Shipping Company</w:t>
+      </w:r>
+    </w:p>
+    <w:p>
+      <w:pPr>
+        <w:pStyle w:val="ListParagraph"/>
+        <w:numPr>
+          <w:ilvl w:val="1"/>
+          <w:numId w:val="41"/>
+        </w:numPr>
+        <w:spacing w:after="0"/>
+        <w:ind w:left="1125"/>
+        <w:rPr>
+          <w:rFonts w:ascii="Times New Roman" w:hAnsi="Times New Roman" w:cs="Times New Roman"/>
+          <w:sz w:val="24"/>
+          <w:szCs w:val="24"/>
+        </w:rPr>
+      </w:pPr>
+      <w:r>
+        <w:rPr>
+          <w:rFonts w:ascii="Times New Roman" w:hAnsi="Times New Roman" w:cs="Times New Roman"/>
+          <w:sz w:val="24"/>
+          <w:szCs w:val="24"/>
+        </w:rPr>
+        <w:t>Enter a Tracking Number</w:t>
+      </w:r>
+    </w:p>
+    <w:p>
+      <w:pPr>
+        <w:pStyle w:val="ListParagraph"/>
+        <w:numPr>
+          <w:ilvl w:val="1"/>
+          <w:numId w:val="41"/>
+        </w:numPr>
+        <w:spacing w:after="0"/>
+        <w:ind w:left="1125"/>
+        <w:rPr>
+          <w:rFonts w:ascii="Times New Roman" w:hAnsi="Times New Roman" w:cs="Times New Roman"/>
+          <w:sz w:val="24"/>
+          <w:szCs w:val="24"/>
+        </w:rPr>
+      </w:pPr>
+      <w:r>
+        <w:rPr>
+          <w:rFonts w:ascii="Times New Roman" w:hAnsi="Times New Roman" w:cs="Times New Roman"/>
+          <w:sz w:val="24"/>
+          <w:szCs w:val="24"/>
+        </w:rPr>
+        <w:t>Click “Confirm” to complete the task</w:t>
+      </w:r>
+    </w:p>
+    <w:p>
+      <w:pPr>
+        <w:pStyle w:val="ListParagraph"/>
+        <w:numPr>
+          <w:ilvl w:val="1"/>
+          <w:numId w:val="41"/>
+        </w:numPr>
+        <w:spacing w:after="0"/>
+        <w:ind w:left="1125"/>
+        <w:rPr>
+          <w:rFonts w:ascii="Times New Roman" w:hAnsi="Times New Roman" w:cs="Times New Roman"/>
+          <w:sz w:val="24"/>
+          <w:szCs w:val="24"/>
+        </w:rPr>
+      </w:pPr>
+      <w:r>
+        <w:rPr>
+          <w:rFonts w:ascii="Times New Roman" w:hAnsi="Times New Roman" w:cs="Times New Roman"/>
+          <w:sz w:val="24"/>
+          <w:szCs w:val="24"/>
+        </w:rPr>
+        <w:t>Or, at any time click “Cancel” to select another shipment</w:t>
+      </w:r>
+    </w:p>
+    <w:p>
+      <w:pPr>
+        <w:spacing w:after="0"/>
+        <w:ind w:left="1125"/>
+        <w:rPr>
+          <w:rFonts w:ascii="Times New Roman" w:hAnsi="Times New Roman" w:cs="Times New Roman"/>
+          <w:sz w:val="24"/>
+          <w:szCs w:val="24"/>
+        </w:rPr>
+      </w:pPr>
+    </w:p>
+    <w:p>
+      <w:pPr>
+        <w:spacing w:after="0"/>
+        <w:ind w:left="1125"/>
         <w:rPr>
           <w:rFonts w:ascii="Times New Roman" w:hAnsi="Times New Roman" w:cs="Times New Roman"/>
           <w:sz w:val="24"/>
@@ -17248,6 +17393,7 @@
           <w:sz w:val="24"/>
           <w:szCs w:val="24"/>
         </w:rPr>
+        <w:lastRenderedPageBreak/>
         <w:t>Skeleton Implementation</w:t>
       </w:r>
     </w:p>
@@ -17333,7 +17479,6 @@
           <w:sz w:val="24"/>
           <w:szCs w:val="24"/>
         </w:rPr>
-        <w:lastRenderedPageBreak/>
         <w:t>database</w:t>
       </w:r>
       <w:proofErr w:type="gramEnd"/>
@@ -19206,6 +19351,7 @@
                 <w:sz w:val="24"/>
                 <w:szCs w:val="24"/>
               </w:rPr>
+              <w:lastRenderedPageBreak/>
               <w:t>9/26/2013</w:t>
             </w:r>
           </w:p>
@@ -19750,17 +19896,7 @@
                 <w:sz w:val="24"/>
                 <w:szCs w:val="24"/>
               </w:rPr>
-              <w:t xml:space="preserve"> </w:t>
-            </w:r>
-            <w:r>
-              <w:rPr>
-                <w:rFonts w:ascii="Times New Roman" w:eastAsia="Times New Roman" w:hAnsi="Times New Roman" w:cs="Times New Roman"/>
-                <w:color w:val="000000"/>
-                <w:sz w:val="24"/>
-                <w:szCs w:val="24"/>
-              </w:rPr>
-              <w:lastRenderedPageBreak/>
-              <w:t>(Sam)</w:t>
+              <w:t xml:space="preserve"> (Sam)</w:t>
             </w:r>
           </w:p>
         </w:tc>
@@ -19787,7 +19923,6 @@
                 <w:sz w:val="24"/>
                 <w:szCs w:val="24"/>
               </w:rPr>
-              <w:lastRenderedPageBreak/>
               <w:t>2</w:t>
             </w:r>
           </w:p>
@@ -19843,7 +19978,6 @@
                 <w:sz w:val="24"/>
                 <w:szCs w:val="24"/>
               </w:rPr>
-              <w:lastRenderedPageBreak/>
               <w:t>9/28/2013</w:t>
             </w:r>
           </w:p>
@@ -20210,18 +20344,18 @@
             <w:pPr>
               <w:jc w:val="right"/>
               <w:rPr>
-                <w:rFonts w:ascii="Arial" w:hAnsi="Arial" w:cs="Arial"/>
-                <w:color w:val="000000"/>
-                <w:sz w:val="20"/>
-                <w:szCs w:val="20"/>
+                <w:rFonts w:ascii="Times New Roman" w:hAnsi="Times New Roman" w:cs="Times New Roman"/>
+                <w:color w:val="000000"/>
+                <w:sz w:val="24"/>
+                <w:szCs w:val="24"/>
               </w:rPr>
             </w:pPr>
             <w:r>
               <w:rPr>
-                <w:rFonts w:ascii="Arial" w:hAnsi="Arial" w:cs="Arial"/>
-                <w:color w:val="000000"/>
-                <w:sz w:val="20"/>
-                <w:szCs w:val="20"/>
+                <w:rFonts w:ascii="Times New Roman" w:hAnsi="Times New Roman" w:cs="Times New Roman"/>
+                <w:color w:val="000000"/>
+                <w:sz w:val="24"/>
+                <w:szCs w:val="24"/>
               </w:rPr>
               <w:t>10/4/2013</w:t>
             </w:r>
@@ -20235,18 +20369,18 @@
           <w:p>
             <w:pPr>
               <w:rPr>
-                <w:rFonts w:ascii="Arial" w:hAnsi="Arial" w:cs="Arial"/>
-                <w:color w:val="000000"/>
-                <w:sz w:val="20"/>
-                <w:szCs w:val="20"/>
+                <w:rFonts w:ascii="Times New Roman" w:hAnsi="Times New Roman" w:cs="Times New Roman"/>
+                <w:color w:val="000000"/>
+                <w:sz w:val="24"/>
+                <w:szCs w:val="24"/>
               </w:rPr>
             </w:pPr>
             <w:r>
               <w:rPr>
-                <w:rFonts w:ascii="Arial" w:hAnsi="Arial" w:cs="Arial"/>
-                <w:color w:val="000000"/>
-                <w:sz w:val="20"/>
-                <w:szCs w:val="20"/>
+                <w:rFonts w:ascii="Times New Roman" w:hAnsi="Times New Roman" w:cs="Times New Roman"/>
+                <w:color w:val="000000"/>
+                <w:sz w:val="24"/>
+                <w:szCs w:val="24"/>
               </w:rPr>
               <w:t>All</w:t>
             </w:r>
@@ -20261,18 +20395,18 @@
             <w:pPr>
               <w:jc w:val="right"/>
               <w:rPr>
-                <w:rFonts w:ascii="Arial" w:hAnsi="Arial" w:cs="Arial"/>
-                <w:color w:val="000000"/>
-                <w:sz w:val="20"/>
-                <w:szCs w:val="20"/>
+                <w:rFonts w:ascii="Times New Roman" w:hAnsi="Times New Roman" w:cs="Times New Roman"/>
+                <w:color w:val="000000"/>
+                <w:sz w:val="24"/>
+                <w:szCs w:val="24"/>
               </w:rPr>
             </w:pPr>
             <w:r>
               <w:rPr>
-                <w:rFonts w:ascii="Arial" w:hAnsi="Arial" w:cs="Arial"/>
-                <w:color w:val="000000"/>
-                <w:sz w:val="20"/>
-                <w:szCs w:val="20"/>
+                <w:rFonts w:ascii="Times New Roman" w:hAnsi="Times New Roman" w:cs="Times New Roman"/>
+                <w:color w:val="000000"/>
+                <w:sz w:val="24"/>
+                <w:szCs w:val="24"/>
               </w:rPr>
               <w:t>1</w:t>
             </w:r>
@@ -20286,18 +20420,18 @@
           <w:p>
             <w:pPr>
               <w:rPr>
-                <w:rFonts w:ascii="Arial" w:hAnsi="Arial" w:cs="Arial"/>
-                <w:color w:val="000000"/>
-                <w:sz w:val="20"/>
-                <w:szCs w:val="20"/>
+                <w:rFonts w:ascii="Times New Roman" w:hAnsi="Times New Roman" w:cs="Times New Roman"/>
+                <w:color w:val="000000"/>
+                <w:sz w:val="24"/>
+                <w:szCs w:val="24"/>
               </w:rPr>
             </w:pPr>
             <w:r>
               <w:rPr>
-                <w:rFonts w:ascii="Arial" w:hAnsi="Arial" w:cs="Arial"/>
-                <w:color w:val="000000"/>
-                <w:sz w:val="20"/>
-                <w:szCs w:val="20"/>
+                <w:rFonts w:ascii="Times New Roman" w:hAnsi="Times New Roman" w:cs="Times New Roman"/>
+                <w:color w:val="000000"/>
+                <w:sz w:val="24"/>
+                <w:szCs w:val="24"/>
               </w:rPr>
               <w:t>Prepare for Presentation</w:t>
             </w:r>
@@ -20317,18 +20451,18 @@
             <w:pPr>
               <w:jc w:val="right"/>
               <w:rPr>
-                <w:rFonts w:ascii="Arial" w:hAnsi="Arial" w:cs="Arial"/>
-                <w:color w:val="000000"/>
-                <w:sz w:val="20"/>
-                <w:szCs w:val="20"/>
+                <w:rFonts w:ascii="Times New Roman" w:hAnsi="Times New Roman" w:cs="Times New Roman"/>
+                <w:color w:val="000000"/>
+                <w:sz w:val="24"/>
+                <w:szCs w:val="24"/>
               </w:rPr>
             </w:pPr>
             <w:r>
               <w:rPr>
-                <w:rFonts w:ascii="Arial" w:hAnsi="Arial" w:cs="Arial"/>
-                <w:color w:val="000000"/>
-                <w:sz w:val="20"/>
-                <w:szCs w:val="20"/>
+                <w:rFonts w:ascii="Times New Roman" w:hAnsi="Times New Roman" w:cs="Times New Roman"/>
+                <w:color w:val="000000"/>
+                <w:sz w:val="24"/>
+                <w:szCs w:val="24"/>
               </w:rPr>
               <w:t>10/7/2013</w:t>
             </w:r>
@@ -20342,28 +20476,28 @@
           <w:p>
             <w:pPr>
               <w:rPr>
-                <w:rFonts w:ascii="Arial" w:hAnsi="Arial" w:cs="Arial"/>
-                <w:color w:val="000000"/>
-                <w:sz w:val="20"/>
-                <w:szCs w:val="20"/>
+                <w:rFonts w:ascii="Times New Roman" w:hAnsi="Times New Roman" w:cs="Times New Roman"/>
+                <w:color w:val="000000"/>
+                <w:sz w:val="24"/>
+                <w:szCs w:val="24"/>
               </w:rPr>
             </w:pPr>
             <w:r>
               <w:rPr>
-                <w:rFonts w:ascii="Arial" w:hAnsi="Arial" w:cs="Arial"/>
-                <w:color w:val="000000"/>
-                <w:sz w:val="20"/>
-                <w:szCs w:val="20"/>
+                <w:rFonts w:ascii="Times New Roman" w:hAnsi="Times New Roman" w:cs="Times New Roman"/>
+                <w:color w:val="000000"/>
+                <w:sz w:val="24"/>
+                <w:szCs w:val="24"/>
               </w:rPr>
               <w:t xml:space="preserve">Matt </w:t>
             </w:r>
             <w:proofErr w:type="spellStart"/>
             <w:r>
               <w:rPr>
-                <w:rFonts w:ascii="Arial" w:hAnsi="Arial" w:cs="Arial"/>
-                <w:color w:val="000000"/>
-                <w:sz w:val="20"/>
-                <w:szCs w:val="20"/>
+                <w:rFonts w:ascii="Times New Roman" w:hAnsi="Times New Roman" w:cs="Times New Roman"/>
+                <w:color w:val="000000"/>
+                <w:sz w:val="24"/>
+                <w:szCs w:val="24"/>
               </w:rPr>
               <w:t>Triff</w:t>
             </w:r>
@@ -20379,18 +20513,18 @@
             <w:pPr>
               <w:jc w:val="right"/>
               <w:rPr>
-                <w:rFonts w:ascii="Arial" w:hAnsi="Arial" w:cs="Arial"/>
-                <w:color w:val="000000"/>
-                <w:sz w:val="20"/>
-                <w:szCs w:val="20"/>
+                <w:rFonts w:ascii="Times New Roman" w:hAnsi="Times New Roman" w:cs="Times New Roman"/>
+                <w:color w:val="000000"/>
+                <w:sz w:val="24"/>
+                <w:szCs w:val="24"/>
               </w:rPr>
             </w:pPr>
             <w:r>
               <w:rPr>
-                <w:rFonts w:ascii="Arial" w:hAnsi="Arial" w:cs="Arial"/>
-                <w:color w:val="000000"/>
-                <w:sz w:val="20"/>
-                <w:szCs w:val="20"/>
+                <w:rFonts w:ascii="Times New Roman" w:hAnsi="Times New Roman" w:cs="Times New Roman"/>
+                <w:color w:val="000000"/>
+                <w:sz w:val="24"/>
+                <w:szCs w:val="24"/>
               </w:rPr>
               <w:t>0.5</w:t>
             </w:r>
@@ -20404,18 +20538,18 @@
           <w:p>
             <w:pPr>
               <w:rPr>
-                <w:rFonts w:ascii="Arial" w:hAnsi="Arial" w:cs="Arial"/>
-                <w:color w:val="000000"/>
-                <w:sz w:val="20"/>
-                <w:szCs w:val="20"/>
+                <w:rFonts w:ascii="Times New Roman" w:hAnsi="Times New Roman" w:cs="Times New Roman"/>
+                <w:color w:val="000000"/>
+                <w:sz w:val="24"/>
+                <w:szCs w:val="24"/>
               </w:rPr>
             </w:pPr>
             <w:r>
               <w:rPr>
-                <w:rFonts w:ascii="Arial" w:hAnsi="Arial" w:cs="Arial"/>
-                <w:color w:val="000000"/>
-                <w:sz w:val="20"/>
-                <w:szCs w:val="20"/>
+                <w:rFonts w:ascii="Times New Roman" w:hAnsi="Times New Roman" w:cs="Times New Roman"/>
+                <w:color w:val="000000"/>
+                <w:sz w:val="24"/>
+                <w:szCs w:val="24"/>
               </w:rPr>
               <w:t>Update Tasks List for Milestone 4</w:t>
             </w:r>
@@ -20435,18 +20569,18 @@
             <w:pPr>
               <w:jc w:val="right"/>
               <w:rPr>
-                <w:rFonts w:ascii="Arial" w:hAnsi="Arial" w:cs="Arial"/>
-                <w:color w:val="000000"/>
-                <w:sz w:val="20"/>
-                <w:szCs w:val="20"/>
+                <w:rFonts w:ascii="Times New Roman" w:hAnsi="Times New Roman" w:cs="Times New Roman"/>
+                <w:color w:val="000000"/>
+                <w:sz w:val="24"/>
+                <w:szCs w:val="24"/>
               </w:rPr>
             </w:pPr>
             <w:r>
               <w:rPr>
-                <w:rFonts w:ascii="Arial" w:hAnsi="Arial" w:cs="Arial"/>
-                <w:color w:val="000000"/>
-                <w:sz w:val="20"/>
-                <w:szCs w:val="20"/>
+                <w:rFonts w:ascii="Times New Roman" w:hAnsi="Times New Roman" w:cs="Times New Roman"/>
+                <w:color w:val="000000"/>
+                <w:sz w:val="24"/>
+                <w:szCs w:val="24"/>
               </w:rPr>
               <w:t>10/8/2013</w:t>
             </w:r>
@@ -20460,28 +20594,28 @@
           <w:p>
             <w:pPr>
               <w:rPr>
-                <w:rFonts w:ascii="Arial" w:hAnsi="Arial" w:cs="Arial"/>
-                <w:color w:val="000000"/>
-                <w:sz w:val="20"/>
-                <w:szCs w:val="20"/>
+                <w:rFonts w:ascii="Times New Roman" w:hAnsi="Times New Roman" w:cs="Times New Roman"/>
+                <w:color w:val="000000"/>
+                <w:sz w:val="24"/>
+                <w:szCs w:val="24"/>
               </w:rPr>
             </w:pPr>
             <w:r>
               <w:rPr>
-                <w:rFonts w:ascii="Arial" w:hAnsi="Arial" w:cs="Arial"/>
-                <w:color w:val="000000"/>
-                <w:sz w:val="20"/>
-                <w:szCs w:val="20"/>
+                <w:rFonts w:ascii="Times New Roman" w:hAnsi="Times New Roman" w:cs="Times New Roman"/>
+                <w:color w:val="000000"/>
+                <w:sz w:val="24"/>
+                <w:szCs w:val="24"/>
               </w:rPr>
               <w:t xml:space="preserve">Matt </w:t>
             </w:r>
             <w:proofErr w:type="spellStart"/>
             <w:r>
               <w:rPr>
-                <w:rFonts w:ascii="Arial" w:hAnsi="Arial" w:cs="Arial"/>
-                <w:color w:val="000000"/>
-                <w:sz w:val="20"/>
-                <w:szCs w:val="20"/>
+                <w:rFonts w:ascii="Times New Roman" w:hAnsi="Times New Roman" w:cs="Times New Roman"/>
+                <w:color w:val="000000"/>
+                <w:sz w:val="24"/>
+                <w:szCs w:val="24"/>
               </w:rPr>
               <w:t>Triff</w:t>
             </w:r>
@@ -20497,18 +20631,18 @@
             <w:pPr>
               <w:jc w:val="right"/>
               <w:rPr>
-                <w:rFonts w:ascii="Arial" w:hAnsi="Arial" w:cs="Arial"/>
-                <w:color w:val="000000"/>
-                <w:sz w:val="20"/>
-                <w:szCs w:val="20"/>
+                <w:rFonts w:ascii="Times New Roman" w:hAnsi="Times New Roman" w:cs="Times New Roman"/>
+                <w:color w:val="000000"/>
+                <w:sz w:val="24"/>
+                <w:szCs w:val="24"/>
               </w:rPr>
             </w:pPr>
             <w:r>
               <w:rPr>
-                <w:rFonts w:ascii="Arial" w:hAnsi="Arial" w:cs="Arial"/>
-                <w:color w:val="000000"/>
-                <w:sz w:val="20"/>
-                <w:szCs w:val="20"/>
+                <w:rFonts w:ascii="Times New Roman" w:hAnsi="Times New Roman" w:cs="Times New Roman"/>
+                <w:color w:val="000000"/>
+                <w:sz w:val="24"/>
+                <w:szCs w:val="24"/>
               </w:rPr>
               <w:t>4</w:t>
             </w:r>
@@ -20522,38 +20656,38 @@
           <w:p>
             <w:pPr>
               <w:rPr>
-                <w:rFonts w:ascii="Arial" w:hAnsi="Arial" w:cs="Arial"/>
-                <w:color w:val="000000"/>
-                <w:sz w:val="20"/>
-                <w:szCs w:val="20"/>
+                <w:rFonts w:ascii="Times New Roman" w:hAnsi="Times New Roman" w:cs="Times New Roman"/>
+                <w:color w:val="000000"/>
+                <w:sz w:val="24"/>
+                <w:szCs w:val="24"/>
               </w:rPr>
             </w:pPr>
             <w:r>
               <w:rPr>
-                <w:rFonts w:ascii="Arial" w:hAnsi="Arial" w:cs="Arial"/>
-                <w:color w:val="000000"/>
-                <w:sz w:val="20"/>
-                <w:szCs w:val="20"/>
+                <w:rFonts w:ascii="Times New Roman" w:hAnsi="Times New Roman" w:cs="Times New Roman"/>
+                <w:color w:val="000000"/>
+                <w:sz w:val="24"/>
+                <w:szCs w:val="24"/>
               </w:rPr>
               <w:t xml:space="preserve">Created database schema, created all tables in database, completed 2 use case summaries, set up branches and </w:t>
             </w:r>
             <w:proofErr w:type="spellStart"/>
             <w:r>
               <w:rPr>
-                <w:rFonts w:ascii="Arial" w:hAnsi="Arial" w:cs="Arial"/>
-                <w:color w:val="000000"/>
-                <w:sz w:val="20"/>
-                <w:szCs w:val="20"/>
+                <w:rFonts w:ascii="Times New Roman" w:hAnsi="Times New Roman" w:cs="Times New Roman"/>
+                <w:color w:val="000000"/>
+                <w:sz w:val="24"/>
+                <w:szCs w:val="24"/>
               </w:rPr>
               <w:t>GitHub</w:t>
             </w:r>
             <w:proofErr w:type="spellEnd"/>
             <w:r>
               <w:rPr>
-                <w:rFonts w:ascii="Arial" w:hAnsi="Arial" w:cs="Arial"/>
-                <w:color w:val="000000"/>
-                <w:sz w:val="20"/>
-                <w:szCs w:val="20"/>
+                <w:rFonts w:ascii="Times New Roman" w:hAnsi="Times New Roman" w:cs="Times New Roman"/>
+                <w:color w:val="000000"/>
+                <w:sz w:val="24"/>
+                <w:szCs w:val="24"/>
               </w:rPr>
               <w:t xml:space="preserve"> repository</w:t>
             </w:r>
@@ -20573,18 +20707,18 @@
             <w:pPr>
               <w:jc w:val="right"/>
               <w:rPr>
-                <w:rFonts w:ascii="Arial" w:hAnsi="Arial" w:cs="Arial"/>
-                <w:color w:val="000000"/>
-                <w:sz w:val="20"/>
-                <w:szCs w:val="20"/>
+                <w:rFonts w:ascii="Times New Roman" w:hAnsi="Times New Roman" w:cs="Times New Roman"/>
+                <w:color w:val="000000"/>
+                <w:sz w:val="24"/>
+                <w:szCs w:val="24"/>
               </w:rPr>
             </w:pPr>
             <w:r>
               <w:rPr>
-                <w:rFonts w:ascii="Arial" w:hAnsi="Arial" w:cs="Arial"/>
-                <w:color w:val="000000"/>
-                <w:sz w:val="20"/>
-                <w:szCs w:val="20"/>
+                <w:rFonts w:ascii="Times New Roman" w:hAnsi="Times New Roman" w:cs="Times New Roman"/>
+                <w:color w:val="000000"/>
+                <w:sz w:val="24"/>
+                <w:szCs w:val="24"/>
               </w:rPr>
               <w:t>10/11/2013</w:t>
             </w:r>
@@ -20598,29 +20732,29 @@
           <w:p>
             <w:pPr>
               <w:rPr>
-                <w:rFonts w:ascii="Arial" w:hAnsi="Arial" w:cs="Arial"/>
-                <w:color w:val="000000"/>
-                <w:sz w:val="20"/>
-                <w:szCs w:val="20"/>
+                <w:rFonts w:ascii="Times New Roman" w:hAnsi="Times New Roman" w:cs="Times New Roman"/>
+                <w:color w:val="000000"/>
+                <w:sz w:val="24"/>
+                <w:szCs w:val="24"/>
               </w:rPr>
             </w:pPr>
             <w:proofErr w:type="spellStart"/>
             <w:r>
               <w:rPr>
-                <w:rFonts w:ascii="Arial" w:hAnsi="Arial" w:cs="Arial"/>
-                <w:color w:val="000000"/>
-                <w:sz w:val="20"/>
-                <w:szCs w:val="20"/>
+                <w:rFonts w:ascii="Times New Roman" w:hAnsi="Times New Roman" w:cs="Times New Roman"/>
+                <w:color w:val="000000"/>
+                <w:sz w:val="24"/>
+                <w:szCs w:val="24"/>
               </w:rPr>
               <w:t>Rongli</w:t>
             </w:r>
             <w:proofErr w:type="spellEnd"/>
             <w:r>
               <w:rPr>
-                <w:rFonts w:ascii="Arial" w:hAnsi="Arial" w:cs="Arial"/>
-                <w:color w:val="000000"/>
-                <w:sz w:val="20"/>
-                <w:szCs w:val="20"/>
+                <w:rFonts w:ascii="Times New Roman" w:hAnsi="Times New Roman" w:cs="Times New Roman"/>
+                <w:color w:val="000000"/>
+                <w:sz w:val="24"/>
+                <w:szCs w:val="24"/>
               </w:rPr>
               <w:t xml:space="preserve"> Han</w:t>
             </w:r>
@@ -20635,18 +20769,18 @@
             <w:pPr>
               <w:jc w:val="right"/>
               <w:rPr>
-                <w:rFonts w:ascii="Arial" w:hAnsi="Arial" w:cs="Arial"/>
-                <w:color w:val="000000"/>
-                <w:sz w:val="20"/>
-                <w:szCs w:val="20"/>
+                <w:rFonts w:ascii="Times New Roman" w:hAnsi="Times New Roman" w:cs="Times New Roman"/>
+                <w:color w:val="000000"/>
+                <w:sz w:val="24"/>
+                <w:szCs w:val="24"/>
               </w:rPr>
             </w:pPr>
             <w:r>
               <w:rPr>
-                <w:rFonts w:ascii="Arial" w:hAnsi="Arial" w:cs="Arial"/>
-                <w:color w:val="000000"/>
-                <w:sz w:val="20"/>
-                <w:szCs w:val="20"/>
+                <w:rFonts w:ascii="Times New Roman" w:hAnsi="Times New Roman" w:cs="Times New Roman"/>
+                <w:color w:val="000000"/>
+                <w:sz w:val="24"/>
+                <w:szCs w:val="24"/>
               </w:rPr>
               <w:t>1</w:t>
             </w:r>
@@ -20660,18 +20794,18 @@
           <w:p>
             <w:pPr>
               <w:rPr>
-                <w:rFonts w:ascii="Arial" w:hAnsi="Arial" w:cs="Arial"/>
-                <w:color w:val="000000"/>
-                <w:sz w:val="20"/>
-                <w:szCs w:val="20"/>
+                <w:rFonts w:ascii="Times New Roman" w:hAnsi="Times New Roman" w:cs="Times New Roman"/>
+                <w:color w:val="000000"/>
+                <w:sz w:val="24"/>
+                <w:szCs w:val="24"/>
               </w:rPr>
             </w:pPr>
             <w:r>
               <w:rPr>
-                <w:rFonts w:ascii="Arial" w:hAnsi="Arial" w:cs="Arial"/>
-                <w:color w:val="000000"/>
-                <w:sz w:val="20"/>
-                <w:szCs w:val="20"/>
+                <w:rFonts w:ascii="Times New Roman" w:hAnsi="Times New Roman" w:cs="Times New Roman"/>
+                <w:color w:val="000000"/>
+                <w:sz w:val="24"/>
+                <w:szCs w:val="24"/>
               </w:rPr>
               <w:t>Completed Summary Use Case for order stock, login and manage employee, Milestone4</w:t>
             </w:r>
@@ -20691,18 +20825,18 @@
             <w:pPr>
               <w:jc w:val="right"/>
               <w:rPr>
-                <w:rFonts w:ascii="Arial" w:hAnsi="Arial" w:cs="Arial"/>
-                <w:color w:val="000000"/>
-                <w:sz w:val="20"/>
-                <w:szCs w:val="20"/>
+                <w:rFonts w:ascii="Times New Roman" w:hAnsi="Times New Roman" w:cs="Times New Roman"/>
+                <w:color w:val="000000"/>
+                <w:sz w:val="24"/>
+                <w:szCs w:val="24"/>
               </w:rPr>
             </w:pPr>
             <w:r>
               <w:rPr>
-                <w:rFonts w:ascii="Arial" w:hAnsi="Arial" w:cs="Arial"/>
-                <w:color w:val="000000"/>
-                <w:sz w:val="20"/>
-                <w:szCs w:val="20"/>
+                <w:rFonts w:ascii="Times New Roman" w:hAnsi="Times New Roman" w:cs="Times New Roman"/>
+                <w:color w:val="000000"/>
+                <w:sz w:val="24"/>
+                <w:szCs w:val="24"/>
               </w:rPr>
               <w:t>10/11/2013</w:t>
             </w:r>
@@ -20716,29 +20850,29 @@
           <w:p>
             <w:pPr>
               <w:rPr>
-                <w:rFonts w:ascii="Arial" w:hAnsi="Arial" w:cs="Arial"/>
-                <w:color w:val="000000"/>
-                <w:sz w:val="20"/>
-                <w:szCs w:val="20"/>
+                <w:rFonts w:ascii="Times New Roman" w:hAnsi="Times New Roman" w:cs="Times New Roman"/>
+                <w:color w:val="000000"/>
+                <w:sz w:val="24"/>
+                <w:szCs w:val="24"/>
               </w:rPr>
             </w:pPr>
             <w:proofErr w:type="spellStart"/>
             <w:r>
               <w:rPr>
-                <w:rFonts w:ascii="Arial" w:hAnsi="Arial" w:cs="Arial"/>
-                <w:color w:val="000000"/>
-                <w:sz w:val="20"/>
-                <w:szCs w:val="20"/>
+                <w:rFonts w:ascii="Times New Roman" w:hAnsi="Times New Roman" w:cs="Times New Roman"/>
+                <w:color w:val="000000"/>
+                <w:sz w:val="24"/>
+                <w:szCs w:val="24"/>
               </w:rPr>
               <w:t>Rongli</w:t>
             </w:r>
             <w:proofErr w:type="spellEnd"/>
             <w:r>
               <w:rPr>
-                <w:rFonts w:ascii="Arial" w:hAnsi="Arial" w:cs="Arial"/>
-                <w:color w:val="000000"/>
-                <w:sz w:val="20"/>
-                <w:szCs w:val="20"/>
+                <w:rFonts w:ascii="Times New Roman" w:hAnsi="Times New Roman" w:cs="Times New Roman"/>
+                <w:color w:val="000000"/>
+                <w:sz w:val="24"/>
+                <w:szCs w:val="24"/>
               </w:rPr>
               <w:t xml:space="preserve"> Han</w:t>
             </w:r>
@@ -20753,18 +20887,18 @@
             <w:pPr>
               <w:jc w:val="right"/>
               <w:rPr>
-                <w:rFonts w:ascii="Arial" w:hAnsi="Arial" w:cs="Arial"/>
-                <w:color w:val="000000"/>
-                <w:sz w:val="20"/>
-                <w:szCs w:val="20"/>
+                <w:rFonts w:ascii="Times New Roman" w:hAnsi="Times New Roman" w:cs="Times New Roman"/>
+                <w:color w:val="000000"/>
+                <w:sz w:val="24"/>
+                <w:szCs w:val="24"/>
               </w:rPr>
             </w:pPr>
             <w:r>
               <w:rPr>
-                <w:rFonts w:ascii="Arial" w:hAnsi="Arial" w:cs="Arial"/>
-                <w:color w:val="000000"/>
-                <w:sz w:val="20"/>
-                <w:szCs w:val="20"/>
+                <w:rFonts w:ascii="Times New Roman" w:hAnsi="Times New Roman" w:cs="Times New Roman"/>
+                <w:color w:val="000000"/>
+                <w:sz w:val="24"/>
+                <w:szCs w:val="24"/>
               </w:rPr>
               <w:t>1.5</w:t>
             </w:r>
@@ -20778,18 +20912,18 @@
           <w:p>
             <w:pPr>
               <w:rPr>
-                <w:rFonts w:ascii="Arial" w:hAnsi="Arial" w:cs="Arial"/>
-                <w:color w:val="000000"/>
-                <w:sz w:val="20"/>
-                <w:szCs w:val="20"/>
+                <w:rFonts w:ascii="Times New Roman" w:hAnsi="Times New Roman" w:cs="Times New Roman"/>
+                <w:color w:val="000000"/>
+                <w:sz w:val="24"/>
+                <w:szCs w:val="24"/>
               </w:rPr>
             </w:pPr>
             <w:r>
               <w:rPr>
-                <w:rFonts w:ascii="Arial" w:hAnsi="Arial" w:cs="Arial"/>
-                <w:color w:val="000000"/>
-                <w:sz w:val="20"/>
-                <w:szCs w:val="20"/>
+                <w:rFonts w:ascii="Times New Roman" w:hAnsi="Times New Roman" w:cs="Times New Roman"/>
+                <w:color w:val="000000"/>
+                <w:sz w:val="24"/>
+                <w:szCs w:val="24"/>
               </w:rPr>
               <w:t>Completed Fully Dressed Use Case for manage employee, Milestone 4</w:t>
             </w:r>
@@ -20809,18 +20943,18 @@
             <w:pPr>
               <w:jc w:val="right"/>
               <w:rPr>
-                <w:rFonts w:ascii="Arial" w:hAnsi="Arial" w:cs="Arial"/>
-                <w:color w:val="000000"/>
-                <w:sz w:val="20"/>
-                <w:szCs w:val="20"/>
+                <w:rFonts w:ascii="Times New Roman" w:hAnsi="Times New Roman" w:cs="Times New Roman"/>
+                <w:color w:val="000000"/>
+                <w:sz w:val="24"/>
+                <w:szCs w:val="24"/>
               </w:rPr>
             </w:pPr>
             <w:r>
               <w:rPr>
-                <w:rFonts w:ascii="Arial" w:hAnsi="Arial" w:cs="Arial"/>
-                <w:color w:val="000000"/>
-                <w:sz w:val="20"/>
-                <w:szCs w:val="20"/>
+                <w:rFonts w:ascii="Times New Roman" w:hAnsi="Times New Roman" w:cs="Times New Roman"/>
+                <w:color w:val="000000"/>
+                <w:sz w:val="24"/>
+                <w:szCs w:val="24"/>
               </w:rPr>
               <w:t>10/11/2013</w:t>
             </w:r>
@@ -20834,29 +20968,29 @@
           <w:p>
             <w:pPr>
               <w:rPr>
-                <w:rFonts w:ascii="Arial" w:hAnsi="Arial" w:cs="Arial"/>
-                <w:color w:val="000000"/>
-                <w:sz w:val="20"/>
-                <w:szCs w:val="20"/>
+                <w:rFonts w:ascii="Times New Roman" w:hAnsi="Times New Roman" w:cs="Times New Roman"/>
+                <w:color w:val="000000"/>
+                <w:sz w:val="24"/>
+                <w:szCs w:val="24"/>
               </w:rPr>
             </w:pPr>
             <w:proofErr w:type="spellStart"/>
             <w:r>
               <w:rPr>
-                <w:rFonts w:ascii="Arial" w:hAnsi="Arial" w:cs="Arial"/>
-                <w:color w:val="000000"/>
-                <w:sz w:val="20"/>
-                <w:szCs w:val="20"/>
+                <w:rFonts w:ascii="Times New Roman" w:hAnsi="Times New Roman" w:cs="Times New Roman"/>
+                <w:color w:val="000000"/>
+                <w:sz w:val="24"/>
+                <w:szCs w:val="24"/>
               </w:rPr>
               <w:t>Rongli</w:t>
             </w:r>
             <w:proofErr w:type="spellEnd"/>
             <w:r>
               <w:rPr>
-                <w:rFonts w:ascii="Arial" w:hAnsi="Arial" w:cs="Arial"/>
-                <w:color w:val="000000"/>
-                <w:sz w:val="20"/>
-                <w:szCs w:val="20"/>
+                <w:rFonts w:ascii="Times New Roman" w:hAnsi="Times New Roman" w:cs="Times New Roman"/>
+                <w:color w:val="000000"/>
+                <w:sz w:val="24"/>
+                <w:szCs w:val="24"/>
               </w:rPr>
               <w:t xml:space="preserve"> Han</w:t>
             </w:r>
@@ -20871,18 +21005,18 @@
             <w:pPr>
               <w:jc w:val="right"/>
               <w:rPr>
-                <w:rFonts w:ascii="Arial" w:hAnsi="Arial" w:cs="Arial"/>
-                <w:color w:val="000000"/>
-                <w:sz w:val="20"/>
-                <w:szCs w:val="20"/>
+                <w:rFonts w:ascii="Times New Roman" w:hAnsi="Times New Roman" w:cs="Times New Roman"/>
+                <w:color w:val="000000"/>
+                <w:sz w:val="24"/>
+                <w:szCs w:val="24"/>
               </w:rPr>
             </w:pPr>
             <w:r>
               <w:rPr>
-                <w:rFonts w:ascii="Arial" w:hAnsi="Arial" w:cs="Arial"/>
-                <w:color w:val="000000"/>
-                <w:sz w:val="20"/>
-                <w:szCs w:val="20"/>
+                <w:rFonts w:ascii="Times New Roman" w:hAnsi="Times New Roman" w:cs="Times New Roman"/>
+                <w:color w:val="000000"/>
+                <w:sz w:val="24"/>
+                <w:szCs w:val="24"/>
               </w:rPr>
               <w:t>1</w:t>
             </w:r>
@@ -20896,18 +21030,18 @@
           <w:p>
             <w:pPr>
               <w:rPr>
-                <w:rFonts w:ascii="Arial" w:hAnsi="Arial" w:cs="Arial"/>
-                <w:color w:val="000000"/>
-                <w:sz w:val="20"/>
-                <w:szCs w:val="20"/>
+                <w:rFonts w:ascii="Times New Roman" w:hAnsi="Times New Roman" w:cs="Times New Roman"/>
+                <w:color w:val="000000"/>
+                <w:sz w:val="24"/>
+                <w:szCs w:val="24"/>
               </w:rPr>
             </w:pPr>
             <w:r>
               <w:rPr>
-                <w:rFonts w:ascii="Arial" w:hAnsi="Arial" w:cs="Arial"/>
-                <w:color w:val="000000"/>
-                <w:sz w:val="20"/>
-                <w:szCs w:val="20"/>
+                <w:rFonts w:ascii="Times New Roman" w:hAnsi="Times New Roman" w:cs="Times New Roman"/>
+                <w:color w:val="000000"/>
+                <w:sz w:val="24"/>
+                <w:szCs w:val="24"/>
               </w:rPr>
               <w:t>Completed Sequence Diagrams of manage employee, Milestone 4</w:t>
             </w:r>
@@ -20927,18 +21061,18 @@
             <w:pPr>
               <w:jc w:val="right"/>
               <w:rPr>
-                <w:rFonts w:ascii="Arial" w:hAnsi="Arial" w:cs="Arial"/>
-                <w:color w:val="000000"/>
-                <w:sz w:val="20"/>
-                <w:szCs w:val="20"/>
+                <w:rFonts w:ascii="Times New Roman" w:hAnsi="Times New Roman" w:cs="Times New Roman"/>
+                <w:color w:val="000000"/>
+                <w:sz w:val="24"/>
+                <w:szCs w:val="24"/>
               </w:rPr>
             </w:pPr>
             <w:r>
               <w:rPr>
-                <w:rFonts w:ascii="Arial" w:hAnsi="Arial" w:cs="Arial"/>
-                <w:color w:val="000000"/>
-                <w:sz w:val="20"/>
-                <w:szCs w:val="20"/>
+                <w:rFonts w:ascii="Times New Roman" w:hAnsi="Times New Roman" w:cs="Times New Roman"/>
+                <w:color w:val="000000"/>
+                <w:sz w:val="24"/>
+                <w:szCs w:val="24"/>
               </w:rPr>
               <w:t>10/11/2013</w:t>
             </w:r>
@@ -20952,39 +21086,39 @@
           <w:p>
             <w:pPr>
               <w:rPr>
-                <w:rFonts w:ascii="Arial" w:hAnsi="Arial" w:cs="Arial"/>
-                <w:color w:val="000000"/>
-                <w:sz w:val="20"/>
-                <w:szCs w:val="20"/>
+                <w:rFonts w:ascii="Times New Roman" w:hAnsi="Times New Roman" w:cs="Times New Roman"/>
+                <w:color w:val="000000"/>
+                <w:sz w:val="24"/>
+                <w:szCs w:val="24"/>
               </w:rPr>
             </w:pPr>
             <w:proofErr w:type="spellStart"/>
             <w:r>
               <w:rPr>
-                <w:rFonts w:ascii="Arial" w:hAnsi="Arial" w:cs="Arial"/>
-                <w:color w:val="000000"/>
-                <w:sz w:val="20"/>
-                <w:szCs w:val="20"/>
+                <w:rFonts w:ascii="Times New Roman" w:hAnsi="Times New Roman" w:cs="Times New Roman"/>
+                <w:color w:val="000000"/>
+                <w:sz w:val="24"/>
+                <w:szCs w:val="24"/>
               </w:rPr>
               <w:t>Xingze</w:t>
             </w:r>
             <w:proofErr w:type="spellEnd"/>
             <w:r>
               <w:rPr>
-                <w:rFonts w:ascii="Arial" w:hAnsi="Arial" w:cs="Arial"/>
-                <w:color w:val="000000"/>
-                <w:sz w:val="20"/>
-                <w:szCs w:val="20"/>
+                <w:rFonts w:ascii="Times New Roman" w:hAnsi="Times New Roman" w:cs="Times New Roman"/>
+                <w:color w:val="000000"/>
+                <w:sz w:val="24"/>
+                <w:szCs w:val="24"/>
               </w:rPr>
               <w:t xml:space="preserve"> </w:t>
             </w:r>
             <w:proofErr w:type="spellStart"/>
             <w:r>
               <w:rPr>
-                <w:rFonts w:ascii="Arial" w:hAnsi="Arial" w:cs="Arial"/>
-                <w:color w:val="000000"/>
-                <w:sz w:val="20"/>
-                <w:szCs w:val="20"/>
+                <w:rFonts w:ascii="Times New Roman" w:hAnsi="Times New Roman" w:cs="Times New Roman"/>
+                <w:color w:val="000000"/>
+                <w:sz w:val="24"/>
+                <w:szCs w:val="24"/>
               </w:rPr>
               <w:t>Guo</w:t>
             </w:r>
@@ -21000,18 +21134,18 @@
             <w:pPr>
               <w:jc w:val="right"/>
               <w:rPr>
-                <w:rFonts w:ascii="Arial" w:hAnsi="Arial" w:cs="Arial"/>
-                <w:color w:val="000000"/>
-                <w:sz w:val="20"/>
-                <w:szCs w:val="20"/>
+                <w:rFonts w:ascii="Times New Roman" w:hAnsi="Times New Roman" w:cs="Times New Roman"/>
+                <w:color w:val="000000"/>
+                <w:sz w:val="24"/>
+                <w:szCs w:val="24"/>
               </w:rPr>
             </w:pPr>
             <w:r>
               <w:rPr>
-                <w:rFonts w:ascii="Arial" w:hAnsi="Arial" w:cs="Arial"/>
-                <w:color w:val="000000"/>
-                <w:sz w:val="20"/>
-                <w:szCs w:val="20"/>
+                <w:rFonts w:ascii="Times New Roman" w:hAnsi="Times New Roman" w:cs="Times New Roman"/>
+                <w:color w:val="000000"/>
+                <w:sz w:val="24"/>
+                <w:szCs w:val="24"/>
               </w:rPr>
               <w:t>1.5</w:t>
             </w:r>
@@ -21025,18 +21159,18 @@
           <w:p>
             <w:pPr>
               <w:rPr>
-                <w:rFonts w:ascii="Arial" w:hAnsi="Arial" w:cs="Arial"/>
-                <w:color w:val="000000"/>
-                <w:sz w:val="20"/>
-                <w:szCs w:val="20"/>
+                <w:rFonts w:ascii="Times New Roman" w:hAnsi="Times New Roman" w:cs="Times New Roman"/>
+                <w:color w:val="000000"/>
+                <w:sz w:val="24"/>
+                <w:szCs w:val="24"/>
               </w:rPr>
             </w:pPr>
             <w:r>
               <w:rPr>
-                <w:rFonts w:ascii="Arial" w:hAnsi="Arial" w:cs="Arial"/>
-                <w:color w:val="000000"/>
-                <w:sz w:val="20"/>
-                <w:szCs w:val="20"/>
+                <w:rFonts w:ascii="Times New Roman" w:hAnsi="Times New Roman" w:cs="Times New Roman"/>
+                <w:color w:val="000000"/>
+                <w:sz w:val="24"/>
+                <w:szCs w:val="24"/>
               </w:rPr>
               <w:t>Completed fully dressed use case of make shipment</w:t>
             </w:r>
@@ -21056,18 +21190,18 @@
             <w:pPr>
               <w:jc w:val="right"/>
               <w:rPr>
-                <w:rFonts w:ascii="Arial" w:hAnsi="Arial" w:cs="Arial"/>
-                <w:color w:val="000000"/>
-                <w:sz w:val="20"/>
-                <w:szCs w:val="20"/>
+                <w:rFonts w:ascii="Times New Roman" w:hAnsi="Times New Roman" w:cs="Times New Roman"/>
+                <w:color w:val="000000"/>
+                <w:sz w:val="24"/>
+                <w:szCs w:val="24"/>
               </w:rPr>
             </w:pPr>
             <w:r>
               <w:rPr>
-                <w:rFonts w:ascii="Arial" w:hAnsi="Arial" w:cs="Arial"/>
-                <w:color w:val="000000"/>
-                <w:sz w:val="20"/>
-                <w:szCs w:val="20"/>
+                <w:rFonts w:ascii="Times New Roman" w:hAnsi="Times New Roman" w:cs="Times New Roman"/>
+                <w:color w:val="000000"/>
+                <w:sz w:val="24"/>
+                <w:szCs w:val="24"/>
               </w:rPr>
               <w:t>10/11/2013</w:t>
             </w:r>
@@ -21081,39 +21215,39 @@
           <w:p>
             <w:pPr>
               <w:rPr>
-                <w:rFonts w:ascii="Arial" w:hAnsi="Arial" w:cs="Arial"/>
-                <w:color w:val="000000"/>
-                <w:sz w:val="20"/>
-                <w:szCs w:val="20"/>
+                <w:rFonts w:ascii="Times New Roman" w:hAnsi="Times New Roman" w:cs="Times New Roman"/>
+                <w:color w:val="000000"/>
+                <w:sz w:val="24"/>
+                <w:szCs w:val="24"/>
               </w:rPr>
             </w:pPr>
             <w:proofErr w:type="spellStart"/>
             <w:r>
               <w:rPr>
-                <w:rFonts w:ascii="Arial" w:hAnsi="Arial" w:cs="Arial"/>
-                <w:color w:val="000000"/>
-                <w:sz w:val="20"/>
-                <w:szCs w:val="20"/>
+                <w:rFonts w:ascii="Times New Roman" w:hAnsi="Times New Roman" w:cs="Times New Roman"/>
+                <w:color w:val="000000"/>
+                <w:sz w:val="24"/>
+                <w:szCs w:val="24"/>
               </w:rPr>
               <w:t>Xingze</w:t>
             </w:r>
             <w:proofErr w:type="spellEnd"/>
             <w:r>
               <w:rPr>
-                <w:rFonts w:ascii="Arial" w:hAnsi="Arial" w:cs="Arial"/>
-                <w:color w:val="000000"/>
-                <w:sz w:val="20"/>
-                <w:szCs w:val="20"/>
+                <w:rFonts w:ascii="Times New Roman" w:hAnsi="Times New Roman" w:cs="Times New Roman"/>
+                <w:color w:val="000000"/>
+                <w:sz w:val="24"/>
+                <w:szCs w:val="24"/>
               </w:rPr>
               <w:t xml:space="preserve"> </w:t>
             </w:r>
             <w:proofErr w:type="spellStart"/>
             <w:r>
               <w:rPr>
-                <w:rFonts w:ascii="Arial" w:hAnsi="Arial" w:cs="Arial"/>
-                <w:color w:val="000000"/>
-                <w:sz w:val="20"/>
-                <w:szCs w:val="20"/>
+                <w:rFonts w:ascii="Times New Roman" w:hAnsi="Times New Roman" w:cs="Times New Roman"/>
+                <w:color w:val="000000"/>
+                <w:sz w:val="24"/>
+                <w:szCs w:val="24"/>
               </w:rPr>
               <w:t>Guo</w:t>
             </w:r>
@@ -21129,18 +21263,18 @@
             <w:pPr>
               <w:jc w:val="right"/>
               <w:rPr>
-                <w:rFonts w:ascii="Arial" w:hAnsi="Arial" w:cs="Arial"/>
-                <w:color w:val="000000"/>
-                <w:sz w:val="20"/>
-                <w:szCs w:val="20"/>
+                <w:rFonts w:ascii="Times New Roman" w:hAnsi="Times New Roman" w:cs="Times New Roman"/>
+                <w:color w:val="000000"/>
+                <w:sz w:val="24"/>
+                <w:szCs w:val="24"/>
               </w:rPr>
             </w:pPr>
             <w:r>
               <w:rPr>
-                <w:rFonts w:ascii="Arial" w:hAnsi="Arial" w:cs="Arial"/>
-                <w:color w:val="000000"/>
-                <w:sz w:val="20"/>
-                <w:szCs w:val="20"/>
+                <w:rFonts w:ascii="Times New Roman" w:hAnsi="Times New Roman" w:cs="Times New Roman"/>
+                <w:color w:val="000000"/>
+                <w:sz w:val="24"/>
+                <w:szCs w:val="24"/>
               </w:rPr>
               <w:t>0.5</w:t>
             </w:r>
@@ -21154,18 +21288,18 @@
           <w:p>
             <w:pPr>
               <w:rPr>
-                <w:rFonts w:ascii="Arial" w:hAnsi="Arial" w:cs="Arial"/>
-                <w:color w:val="000000"/>
-                <w:sz w:val="20"/>
-                <w:szCs w:val="20"/>
+                <w:rFonts w:ascii="Times New Roman" w:hAnsi="Times New Roman" w:cs="Times New Roman"/>
+                <w:color w:val="000000"/>
+                <w:sz w:val="24"/>
+                <w:szCs w:val="24"/>
               </w:rPr>
             </w:pPr>
             <w:r>
               <w:rPr>
-                <w:rFonts w:ascii="Arial" w:hAnsi="Arial" w:cs="Arial"/>
-                <w:color w:val="000000"/>
-                <w:sz w:val="20"/>
-                <w:szCs w:val="20"/>
+                <w:rFonts w:ascii="Times New Roman" w:hAnsi="Times New Roman" w:cs="Times New Roman"/>
+                <w:color w:val="000000"/>
+                <w:sz w:val="24"/>
+                <w:szCs w:val="24"/>
               </w:rPr>
               <w:t xml:space="preserve">Completed Operation Contracts of Make Shipment </w:t>
             </w:r>
@@ -21185,18 +21319,18 @@
             <w:pPr>
               <w:jc w:val="right"/>
               <w:rPr>
-                <w:rFonts w:ascii="Arial" w:hAnsi="Arial" w:cs="Arial"/>
-                <w:color w:val="000000"/>
-                <w:sz w:val="20"/>
-                <w:szCs w:val="20"/>
+                <w:rFonts w:ascii="Times New Roman" w:hAnsi="Times New Roman" w:cs="Times New Roman"/>
+                <w:color w:val="000000"/>
+                <w:sz w:val="24"/>
+                <w:szCs w:val="24"/>
               </w:rPr>
             </w:pPr>
             <w:r>
               <w:rPr>
-                <w:rFonts w:ascii="Arial" w:hAnsi="Arial" w:cs="Arial"/>
-                <w:color w:val="000000"/>
-                <w:sz w:val="20"/>
-                <w:szCs w:val="20"/>
+                <w:rFonts w:ascii="Times New Roman" w:hAnsi="Times New Roman" w:cs="Times New Roman"/>
+                <w:color w:val="000000"/>
+                <w:sz w:val="24"/>
+                <w:szCs w:val="24"/>
               </w:rPr>
               <w:t>10/11/2013</w:t>
             </w:r>
@@ -21210,39 +21344,39 @@
           <w:p>
             <w:pPr>
               <w:rPr>
-                <w:rFonts w:ascii="Arial" w:hAnsi="Arial" w:cs="Arial"/>
-                <w:color w:val="000000"/>
-                <w:sz w:val="20"/>
-                <w:szCs w:val="20"/>
+                <w:rFonts w:ascii="Times New Roman" w:hAnsi="Times New Roman" w:cs="Times New Roman"/>
+                <w:color w:val="000000"/>
+                <w:sz w:val="24"/>
+                <w:szCs w:val="24"/>
               </w:rPr>
             </w:pPr>
             <w:proofErr w:type="spellStart"/>
             <w:r>
               <w:rPr>
-                <w:rFonts w:ascii="Arial" w:hAnsi="Arial" w:cs="Arial"/>
-                <w:color w:val="000000"/>
-                <w:sz w:val="20"/>
-                <w:szCs w:val="20"/>
+                <w:rFonts w:ascii="Times New Roman" w:hAnsi="Times New Roman" w:cs="Times New Roman"/>
+                <w:color w:val="000000"/>
+                <w:sz w:val="24"/>
+                <w:szCs w:val="24"/>
               </w:rPr>
               <w:t>Xingze</w:t>
             </w:r>
             <w:proofErr w:type="spellEnd"/>
             <w:r>
               <w:rPr>
-                <w:rFonts w:ascii="Arial" w:hAnsi="Arial" w:cs="Arial"/>
-                <w:color w:val="000000"/>
-                <w:sz w:val="20"/>
-                <w:szCs w:val="20"/>
+                <w:rFonts w:ascii="Times New Roman" w:hAnsi="Times New Roman" w:cs="Times New Roman"/>
+                <w:color w:val="000000"/>
+                <w:sz w:val="24"/>
+                <w:szCs w:val="24"/>
               </w:rPr>
               <w:t xml:space="preserve"> </w:t>
             </w:r>
             <w:proofErr w:type="spellStart"/>
             <w:r>
               <w:rPr>
-                <w:rFonts w:ascii="Arial" w:hAnsi="Arial" w:cs="Arial"/>
-                <w:color w:val="000000"/>
-                <w:sz w:val="20"/>
-                <w:szCs w:val="20"/>
+                <w:rFonts w:ascii="Times New Roman" w:hAnsi="Times New Roman" w:cs="Times New Roman"/>
+                <w:color w:val="000000"/>
+                <w:sz w:val="24"/>
+                <w:szCs w:val="24"/>
               </w:rPr>
               <w:t>Guo</w:t>
             </w:r>
@@ -21258,18 +21392,18 @@
             <w:pPr>
               <w:jc w:val="right"/>
               <w:rPr>
-                <w:rFonts w:ascii="Arial" w:hAnsi="Arial" w:cs="Arial"/>
-                <w:color w:val="000000"/>
-                <w:sz w:val="20"/>
-                <w:szCs w:val="20"/>
+                <w:rFonts w:ascii="Times New Roman" w:hAnsi="Times New Roman" w:cs="Times New Roman"/>
+                <w:color w:val="000000"/>
+                <w:sz w:val="24"/>
+                <w:szCs w:val="24"/>
               </w:rPr>
             </w:pPr>
             <w:r>
               <w:rPr>
-                <w:rFonts w:ascii="Arial" w:hAnsi="Arial" w:cs="Arial"/>
-                <w:color w:val="000000"/>
-                <w:sz w:val="20"/>
-                <w:szCs w:val="20"/>
+                <w:rFonts w:ascii="Times New Roman" w:hAnsi="Times New Roman" w:cs="Times New Roman"/>
+                <w:color w:val="000000"/>
+                <w:sz w:val="24"/>
+                <w:szCs w:val="24"/>
               </w:rPr>
               <w:t>1</w:t>
             </w:r>
@@ -21283,18 +21417,18 @@
           <w:p>
             <w:pPr>
               <w:rPr>
-                <w:rFonts w:ascii="Arial" w:hAnsi="Arial" w:cs="Arial"/>
-                <w:color w:val="000000"/>
-                <w:sz w:val="20"/>
-                <w:szCs w:val="20"/>
+                <w:rFonts w:ascii="Times New Roman" w:hAnsi="Times New Roman" w:cs="Times New Roman"/>
+                <w:color w:val="000000"/>
+                <w:sz w:val="24"/>
+                <w:szCs w:val="24"/>
               </w:rPr>
             </w:pPr>
             <w:r>
               <w:rPr>
-                <w:rFonts w:ascii="Arial" w:hAnsi="Arial" w:cs="Arial"/>
-                <w:color w:val="000000"/>
-                <w:sz w:val="20"/>
-                <w:szCs w:val="20"/>
+                <w:rFonts w:ascii="Times New Roman" w:hAnsi="Times New Roman" w:cs="Times New Roman"/>
+                <w:color w:val="000000"/>
+                <w:sz w:val="24"/>
+                <w:szCs w:val="24"/>
               </w:rPr>
               <w:t>Completed Use Case Diagram</w:t>
             </w:r>
@@ -21314,18 +21448,18 @@
             <w:pPr>
               <w:jc w:val="right"/>
               <w:rPr>
-                <w:rFonts w:ascii="Arial" w:hAnsi="Arial" w:cs="Arial"/>
-                <w:color w:val="000000"/>
-                <w:sz w:val="20"/>
-                <w:szCs w:val="20"/>
+                <w:rFonts w:ascii="Times New Roman" w:hAnsi="Times New Roman" w:cs="Times New Roman"/>
+                <w:color w:val="000000"/>
+                <w:sz w:val="24"/>
+                <w:szCs w:val="24"/>
               </w:rPr>
             </w:pPr>
             <w:r>
               <w:rPr>
-                <w:rFonts w:ascii="Arial" w:hAnsi="Arial" w:cs="Arial"/>
-                <w:color w:val="000000"/>
-                <w:sz w:val="20"/>
-                <w:szCs w:val="20"/>
+                <w:rFonts w:ascii="Times New Roman" w:hAnsi="Times New Roman" w:cs="Times New Roman"/>
+                <w:color w:val="000000"/>
+                <w:sz w:val="24"/>
+                <w:szCs w:val="24"/>
               </w:rPr>
               <w:t>10/11/2013</w:t>
             </w:r>
@@ -21339,39 +21473,39 @@
           <w:p>
             <w:pPr>
               <w:rPr>
-                <w:rFonts w:ascii="Arial" w:hAnsi="Arial" w:cs="Arial"/>
-                <w:color w:val="000000"/>
-                <w:sz w:val="20"/>
-                <w:szCs w:val="20"/>
+                <w:rFonts w:ascii="Times New Roman" w:hAnsi="Times New Roman" w:cs="Times New Roman"/>
+                <w:color w:val="000000"/>
+                <w:sz w:val="24"/>
+                <w:szCs w:val="24"/>
               </w:rPr>
             </w:pPr>
             <w:proofErr w:type="spellStart"/>
             <w:r>
               <w:rPr>
-                <w:rFonts w:ascii="Arial" w:hAnsi="Arial" w:cs="Arial"/>
-                <w:color w:val="000000"/>
-                <w:sz w:val="20"/>
-                <w:szCs w:val="20"/>
+                <w:rFonts w:ascii="Times New Roman" w:hAnsi="Times New Roman" w:cs="Times New Roman"/>
+                <w:color w:val="000000"/>
+                <w:sz w:val="24"/>
+                <w:szCs w:val="24"/>
               </w:rPr>
               <w:t>Xingze</w:t>
             </w:r>
             <w:proofErr w:type="spellEnd"/>
             <w:r>
               <w:rPr>
-                <w:rFonts w:ascii="Arial" w:hAnsi="Arial" w:cs="Arial"/>
-                <w:color w:val="000000"/>
-                <w:sz w:val="20"/>
-                <w:szCs w:val="20"/>
+                <w:rFonts w:ascii="Times New Roman" w:hAnsi="Times New Roman" w:cs="Times New Roman"/>
+                <w:color w:val="000000"/>
+                <w:sz w:val="24"/>
+                <w:szCs w:val="24"/>
               </w:rPr>
               <w:t xml:space="preserve"> </w:t>
             </w:r>
             <w:proofErr w:type="spellStart"/>
             <w:r>
               <w:rPr>
-                <w:rFonts w:ascii="Arial" w:hAnsi="Arial" w:cs="Arial"/>
-                <w:color w:val="000000"/>
-                <w:sz w:val="20"/>
-                <w:szCs w:val="20"/>
+                <w:rFonts w:ascii="Times New Roman" w:hAnsi="Times New Roman" w:cs="Times New Roman"/>
+                <w:color w:val="000000"/>
+                <w:sz w:val="24"/>
+                <w:szCs w:val="24"/>
               </w:rPr>
               <w:t>Guo</w:t>
             </w:r>
@@ -21387,18 +21521,18 @@
             <w:pPr>
               <w:jc w:val="right"/>
               <w:rPr>
-                <w:rFonts w:ascii="Arial" w:hAnsi="Arial" w:cs="Arial"/>
-                <w:color w:val="000000"/>
-                <w:sz w:val="20"/>
-                <w:szCs w:val="20"/>
+                <w:rFonts w:ascii="Times New Roman" w:hAnsi="Times New Roman" w:cs="Times New Roman"/>
+                <w:color w:val="000000"/>
+                <w:sz w:val="24"/>
+                <w:szCs w:val="24"/>
               </w:rPr>
             </w:pPr>
             <w:r>
               <w:rPr>
-                <w:rFonts w:ascii="Arial" w:hAnsi="Arial" w:cs="Arial"/>
-                <w:color w:val="000000"/>
-                <w:sz w:val="20"/>
-                <w:szCs w:val="20"/>
+                <w:rFonts w:ascii="Times New Roman" w:hAnsi="Times New Roman" w:cs="Times New Roman"/>
+                <w:color w:val="000000"/>
+                <w:sz w:val="24"/>
+                <w:szCs w:val="24"/>
               </w:rPr>
               <w:t>0.5</w:t>
             </w:r>
@@ -21412,18 +21546,18 @@
           <w:p>
             <w:pPr>
               <w:rPr>
-                <w:rFonts w:ascii="Arial" w:hAnsi="Arial" w:cs="Arial"/>
-                <w:color w:val="000000"/>
-                <w:sz w:val="20"/>
-                <w:szCs w:val="20"/>
+                <w:rFonts w:ascii="Times New Roman" w:hAnsi="Times New Roman" w:cs="Times New Roman"/>
+                <w:color w:val="000000"/>
+                <w:sz w:val="24"/>
+                <w:szCs w:val="24"/>
               </w:rPr>
             </w:pPr>
             <w:r>
               <w:rPr>
-                <w:rFonts w:ascii="Arial" w:hAnsi="Arial" w:cs="Arial"/>
-                <w:color w:val="000000"/>
-                <w:sz w:val="20"/>
-                <w:szCs w:val="20"/>
+                <w:rFonts w:ascii="Times New Roman" w:hAnsi="Times New Roman" w:cs="Times New Roman"/>
+                <w:color w:val="000000"/>
+                <w:sz w:val="24"/>
+                <w:szCs w:val="24"/>
               </w:rPr>
               <w:t>Competed Sequence Diagrams of Make Shipment</w:t>
             </w:r>
@@ -21443,18 +21577,18 @@
             <w:pPr>
               <w:jc w:val="right"/>
               <w:rPr>
-                <w:rFonts w:ascii="Arial" w:hAnsi="Arial" w:cs="Arial"/>
-                <w:color w:val="000000"/>
-                <w:sz w:val="20"/>
-                <w:szCs w:val="20"/>
+                <w:rFonts w:ascii="Times New Roman" w:hAnsi="Times New Roman" w:cs="Times New Roman"/>
+                <w:color w:val="000000"/>
+                <w:sz w:val="24"/>
+                <w:szCs w:val="24"/>
               </w:rPr>
             </w:pPr>
             <w:r>
               <w:rPr>
-                <w:rFonts w:ascii="Arial" w:hAnsi="Arial" w:cs="Arial"/>
-                <w:color w:val="000000"/>
-                <w:sz w:val="20"/>
-                <w:szCs w:val="20"/>
+                <w:rFonts w:ascii="Times New Roman" w:hAnsi="Times New Roman" w:cs="Times New Roman"/>
+                <w:color w:val="000000"/>
+                <w:sz w:val="24"/>
+                <w:szCs w:val="24"/>
               </w:rPr>
               <w:t>10/16/2013</w:t>
             </w:r>
@@ -21468,28 +21602,28 @@
           <w:p>
             <w:pPr>
               <w:rPr>
-                <w:rFonts w:ascii="Arial" w:hAnsi="Arial" w:cs="Arial"/>
-                <w:color w:val="000000"/>
-                <w:sz w:val="20"/>
-                <w:szCs w:val="20"/>
+                <w:rFonts w:ascii="Times New Roman" w:hAnsi="Times New Roman" w:cs="Times New Roman"/>
+                <w:color w:val="000000"/>
+                <w:sz w:val="24"/>
+                <w:szCs w:val="24"/>
               </w:rPr>
             </w:pPr>
             <w:r>
               <w:rPr>
-                <w:rFonts w:ascii="Arial" w:hAnsi="Arial" w:cs="Arial"/>
-                <w:color w:val="000000"/>
-                <w:sz w:val="20"/>
-                <w:szCs w:val="20"/>
+                <w:rFonts w:ascii="Times New Roman" w:hAnsi="Times New Roman" w:cs="Times New Roman"/>
+                <w:color w:val="000000"/>
+                <w:sz w:val="24"/>
+                <w:szCs w:val="24"/>
               </w:rPr>
               <w:t xml:space="preserve">Matt </w:t>
             </w:r>
             <w:proofErr w:type="spellStart"/>
             <w:r>
               <w:rPr>
-                <w:rFonts w:ascii="Arial" w:hAnsi="Arial" w:cs="Arial"/>
-                <w:color w:val="000000"/>
-                <w:sz w:val="20"/>
-                <w:szCs w:val="20"/>
+                <w:rFonts w:ascii="Times New Roman" w:hAnsi="Times New Roman" w:cs="Times New Roman"/>
+                <w:color w:val="000000"/>
+                <w:sz w:val="24"/>
+                <w:szCs w:val="24"/>
               </w:rPr>
               <w:t>Triff</w:t>
             </w:r>
@@ -21505,18 +21639,18 @@
             <w:pPr>
               <w:jc w:val="right"/>
               <w:rPr>
-                <w:rFonts w:ascii="Arial" w:hAnsi="Arial" w:cs="Arial"/>
-                <w:color w:val="000000"/>
-                <w:sz w:val="20"/>
-                <w:szCs w:val="20"/>
+                <w:rFonts w:ascii="Times New Roman" w:hAnsi="Times New Roman" w:cs="Times New Roman"/>
+                <w:color w:val="000000"/>
+                <w:sz w:val="24"/>
+                <w:szCs w:val="24"/>
               </w:rPr>
             </w:pPr>
             <w:r>
               <w:rPr>
-                <w:rFonts w:ascii="Arial" w:hAnsi="Arial" w:cs="Arial"/>
-                <w:color w:val="000000"/>
-                <w:sz w:val="20"/>
-                <w:szCs w:val="20"/>
+                <w:rFonts w:ascii="Times New Roman" w:hAnsi="Times New Roman" w:cs="Times New Roman"/>
+                <w:color w:val="000000"/>
+                <w:sz w:val="24"/>
+                <w:szCs w:val="24"/>
               </w:rPr>
               <w:t>1.3</w:t>
             </w:r>
@@ -21530,18 +21664,18 @@
           <w:p>
             <w:pPr>
               <w:rPr>
-                <w:rFonts w:ascii="Arial" w:hAnsi="Arial" w:cs="Arial"/>
-                <w:color w:val="000000"/>
-                <w:sz w:val="20"/>
-                <w:szCs w:val="20"/>
+                <w:rFonts w:ascii="Times New Roman" w:hAnsi="Times New Roman" w:cs="Times New Roman"/>
+                <w:color w:val="000000"/>
+                <w:sz w:val="24"/>
+                <w:szCs w:val="24"/>
               </w:rPr>
             </w:pPr>
             <w:r>
               <w:rPr>
-                <w:rFonts w:ascii="Arial" w:hAnsi="Arial" w:cs="Arial"/>
-                <w:color w:val="000000"/>
-                <w:sz w:val="20"/>
-                <w:szCs w:val="20"/>
+                <w:rFonts w:ascii="Times New Roman" w:hAnsi="Times New Roman" w:cs="Times New Roman"/>
+                <w:color w:val="000000"/>
+                <w:sz w:val="24"/>
+                <w:szCs w:val="24"/>
               </w:rPr>
               <w:t>Completed fully dressed use case, tallied status of milestone4 tasks and emailed team</w:t>
             </w:r>
@@ -21561,18 +21695,18 @@
             <w:pPr>
               <w:jc w:val="right"/>
               <w:rPr>
-                <w:rFonts w:ascii="Arial" w:hAnsi="Arial" w:cs="Arial"/>
-                <w:color w:val="000000"/>
-                <w:sz w:val="20"/>
-                <w:szCs w:val="20"/>
+                <w:rFonts w:ascii="Times New Roman" w:hAnsi="Times New Roman" w:cs="Times New Roman"/>
+                <w:color w:val="000000"/>
+                <w:sz w:val="24"/>
+                <w:szCs w:val="24"/>
               </w:rPr>
             </w:pPr>
             <w:r>
               <w:rPr>
-                <w:rFonts w:ascii="Arial" w:hAnsi="Arial" w:cs="Arial"/>
-                <w:color w:val="000000"/>
-                <w:sz w:val="20"/>
-                <w:szCs w:val="20"/>
+                <w:rFonts w:ascii="Times New Roman" w:hAnsi="Times New Roman" w:cs="Times New Roman"/>
+                <w:color w:val="000000"/>
+                <w:sz w:val="24"/>
+                <w:szCs w:val="24"/>
               </w:rPr>
               <w:t>10/17/2013</w:t>
             </w:r>
@@ -21586,29 +21720,29 @@
           <w:p>
             <w:pPr>
               <w:rPr>
-                <w:rFonts w:ascii="Arial" w:hAnsi="Arial" w:cs="Arial"/>
-                <w:color w:val="000000"/>
-                <w:sz w:val="20"/>
-                <w:szCs w:val="20"/>
+                <w:rFonts w:ascii="Times New Roman" w:hAnsi="Times New Roman" w:cs="Times New Roman"/>
+                <w:color w:val="000000"/>
+                <w:sz w:val="24"/>
+                <w:szCs w:val="24"/>
               </w:rPr>
             </w:pPr>
             <w:proofErr w:type="spellStart"/>
             <w:r>
               <w:rPr>
-                <w:rFonts w:ascii="Arial" w:hAnsi="Arial" w:cs="Arial"/>
-                <w:color w:val="000000"/>
-                <w:sz w:val="20"/>
-                <w:szCs w:val="20"/>
+                <w:rFonts w:ascii="Times New Roman" w:hAnsi="Times New Roman" w:cs="Times New Roman"/>
+                <w:color w:val="000000"/>
+                <w:sz w:val="24"/>
+                <w:szCs w:val="24"/>
               </w:rPr>
               <w:t>Rongli</w:t>
             </w:r>
             <w:proofErr w:type="spellEnd"/>
             <w:r>
               <w:rPr>
-                <w:rFonts w:ascii="Arial" w:hAnsi="Arial" w:cs="Arial"/>
-                <w:color w:val="000000"/>
-                <w:sz w:val="20"/>
-                <w:szCs w:val="20"/>
+                <w:rFonts w:ascii="Times New Roman" w:hAnsi="Times New Roman" w:cs="Times New Roman"/>
+                <w:color w:val="000000"/>
+                <w:sz w:val="24"/>
+                <w:szCs w:val="24"/>
               </w:rPr>
               <w:t xml:space="preserve"> Han</w:t>
             </w:r>
@@ -21623,18 +21757,18 @@
             <w:pPr>
               <w:jc w:val="right"/>
               <w:rPr>
-                <w:rFonts w:ascii="Arial" w:hAnsi="Arial" w:cs="Arial"/>
-                <w:color w:val="000000"/>
-                <w:sz w:val="20"/>
-                <w:szCs w:val="20"/>
+                <w:rFonts w:ascii="Times New Roman" w:hAnsi="Times New Roman" w:cs="Times New Roman"/>
+                <w:color w:val="000000"/>
+                <w:sz w:val="24"/>
+                <w:szCs w:val="24"/>
               </w:rPr>
             </w:pPr>
             <w:r>
               <w:rPr>
-                <w:rFonts w:ascii="Arial" w:hAnsi="Arial" w:cs="Arial"/>
-                <w:color w:val="000000"/>
-                <w:sz w:val="20"/>
-                <w:szCs w:val="20"/>
+                <w:rFonts w:ascii="Times New Roman" w:hAnsi="Times New Roman" w:cs="Times New Roman"/>
+                <w:color w:val="000000"/>
+                <w:sz w:val="24"/>
+                <w:szCs w:val="24"/>
               </w:rPr>
               <w:t>0.5</w:t>
             </w:r>
@@ -21648,38 +21782,38 @@
           <w:p>
             <w:pPr>
               <w:rPr>
-                <w:rFonts w:ascii="Arial" w:hAnsi="Arial" w:cs="Arial"/>
-                <w:color w:val="000000"/>
-                <w:sz w:val="20"/>
-                <w:szCs w:val="20"/>
+                <w:rFonts w:ascii="Times New Roman" w:hAnsi="Times New Roman" w:cs="Times New Roman"/>
+                <w:color w:val="000000"/>
+                <w:sz w:val="24"/>
+                <w:szCs w:val="24"/>
               </w:rPr>
             </w:pPr>
             <w:r>
               <w:rPr>
-                <w:rFonts w:ascii="Arial" w:hAnsi="Arial" w:cs="Arial"/>
-                <w:color w:val="000000"/>
-                <w:sz w:val="20"/>
-                <w:szCs w:val="20"/>
+                <w:rFonts w:ascii="Times New Roman" w:hAnsi="Times New Roman" w:cs="Times New Roman"/>
+                <w:color w:val="000000"/>
+                <w:sz w:val="24"/>
+                <w:szCs w:val="24"/>
               </w:rPr>
               <w:t xml:space="preserve">Work on Operation Contracts for </w:t>
             </w:r>
             <w:proofErr w:type="spellStart"/>
             <w:r>
               <w:rPr>
-                <w:rFonts w:ascii="Arial" w:hAnsi="Arial" w:cs="Arial"/>
-                <w:color w:val="000000"/>
-                <w:sz w:val="20"/>
-                <w:szCs w:val="20"/>
+                <w:rFonts w:ascii="Times New Roman" w:hAnsi="Times New Roman" w:cs="Times New Roman"/>
+                <w:color w:val="000000"/>
+                <w:sz w:val="24"/>
+                <w:szCs w:val="24"/>
               </w:rPr>
               <w:t>checkEmployeeStutus</w:t>
             </w:r>
             <w:proofErr w:type="spellEnd"/>
             <w:r>
               <w:rPr>
-                <w:rFonts w:ascii="Arial" w:hAnsi="Arial" w:cs="Arial"/>
-                <w:color w:val="000000"/>
-                <w:sz w:val="20"/>
-                <w:szCs w:val="20"/>
+                <w:rFonts w:ascii="Times New Roman" w:hAnsi="Times New Roman" w:cs="Times New Roman"/>
+                <w:color w:val="000000"/>
+                <w:sz w:val="24"/>
+                <w:szCs w:val="24"/>
               </w:rPr>
               <w:t>, Milestone 4</w:t>
             </w:r>
@@ -21699,18 +21833,18 @@
             <w:pPr>
               <w:jc w:val="right"/>
               <w:rPr>
-                <w:rFonts w:ascii="Arial" w:hAnsi="Arial" w:cs="Arial"/>
-                <w:color w:val="000000"/>
-                <w:sz w:val="20"/>
-                <w:szCs w:val="20"/>
+                <w:rFonts w:ascii="Times New Roman" w:hAnsi="Times New Roman" w:cs="Times New Roman"/>
+                <w:color w:val="000000"/>
+                <w:sz w:val="24"/>
+                <w:szCs w:val="24"/>
               </w:rPr>
             </w:pPr>
             <w:r>
               <w:rPr>
-                <w:rFonts w:ascii="Arial" w:hAnsi="Arial" w:cs="Arial"/>
-                <w:color w:val="000000"/>
-                <w:sz w:val="20"/>
-                <w:szCs w:val="20"/>
+                <w:rFonts w:ascii="Times New Roman" w:hAnsi="Times New Roman" w:cs="Times New Roman"/>
+                <w:color w:val="000000"/>
+                <w:sz w:val="24"/>
+                <w:szCs w:val="24"/>
               </w:rPr>
               <w:t>10/18/2013</w:t>
             </w:r>
@@ -21724,28 +21858,28 @@
           <w:p>
             <w:pPr>
               <w:rPr>
-                <w:rFonts w:ascii="Arial" w:hAnsi="Arial" w:cs="Arial"/>
-                <w:color w:val="000000"/>
-                <w:sz w:val="20"/>
-                <w:szCs w:val="20"/>
+                <w:rFonts w:ascii="Times New Roman" w:hAnsi="Times New Roman" w:cs="Times New Roman"/>
+                <w:color w:val="000000"/>
+                <w:sz w:val="24"/>
+                <w:szCs w:val="24"/>
               </w:rPr>
             </w:pPr>
             <w:r>
               <w:rPr>
-                <w:rFonts w:ascii="Arial" w:hAnsi="Arial" w:cs="Arial"/>
-                <w:color w:val="000000"/>
-                <w:sz w:val="20"/>
-                <w:szCs w:val="20"/>
+                <w:rFonts w:ascii="Times New Roman" w:hAnsi="Times New Roman" w:cs="Times New Roman"/>
+                <w:color w:val="000000"/>
+                <w:sz w:val="24"/>
+                <w:szCs w:val="24"/>
               </w:rPr>
               <w:t xml:space="preserve">Matt </w:t>
             </w:r>
             <w:proofErr w:type="spellStart"/>
             <w:r>
               <w:rPr>
-                <w:rFonts w:ascii="Arial" w:hAnsi="Arial" w:cs="Arial"/>
-                <w:color w:val="000000"/>
-                <w:sz w:val="20"/>
-                <w:szCs w:val="20"/>
+                <w:rFonts w:ascii="Times New Roman" w:hAnsi="Times New Roman" w:cs="Times New Roman"/>
+                <w:color w:val="000000"/>
+                <w:sz w:val="24"/>
+                <w:szCs w:val="24"/>
               </w:rPr>
               <w:t>Triff</w:t>
             </w:r>
@@ -21761,18 +21895,18 @@
             <w:pPr>
               <w:jc w:val="right"/>
               <w:rPr>
-                <w:rFonts w:ascii="Arial" w:hAnsi="Arial" w:cs="Arial"/>
-                <w:color w:val="000000"/>
-                <w:sz w:val="20"/>
-                <w:szCs w:val="20"/>
+                <w:rFonts w:ascii="Times New Roman" w:hAnsi="Times New Roman" w:cs="Times New Roman"/>
+                <w:color w:val="000000"/>
+                <w:sz w:val="24"/>
+                <w:szCs w:val="24"/>
               </w:rPr>
             </w:pPr>
             <w:r>
               <w:rPr>
-                <w:rFonts w:ascii="Arial" w:hAnsi="Arial" w:cs="Arial"/>
-                <w:color w:val="000000"/>
-                <w:sz w:val="20"/>
-                <w:szCs w:val="20"/>
+                <w:rFonts w:ascii="Times New Roman" w:hAnsi="Times New Roman" w:cs="Times New Roman"/>
+                <w:color w:val="000000"/>
+                <w:sz w:val="24"/>
+                <w:szCs w:val="24"/>
               </w:rPr>
               <w:t>3</w:t>
             </w:r>
@@ -21786,18 +21920,18 @@
           <w:p>
             <w:pPr>
               <w:rPr>
-                <w:rFonts w:ascii="Arial" w:hAnsi="Arial" w:cs="Arial"/>
-                <w:color w:val="000000"/>
-                <w:sz w:val="20"/>
-                <w:szCs w:val="20"/>
+                <w:rFonts w:ascii="Times New Roman" w:hAnsi="Times New Roman" w:cs="Times New Roman"/>
+                <w:color w:val="000000"/>
+                <w:sz w:val="24"/>
+                <w:szCs w:val="24"/>
               </w:rPr>
             </w:pPr>
             <w:r>
               <w:rPr>
-                <w:rFonts w:ascii="Arial" w:hAnsi="Arial" w:cs="Arial"/>
-                <w:color w:val="000000"/>
-                <w:sz w:val="20"/>
-                <w:szCs w:val="20"/>
+                <w:rFonts w:ascii="Times New Roman" w:hAnsi="Times New Roman" w:cs="Times New Roman"/>
+                <w:color w:val="000000"/>
+                <w:sz w:val="24"/>
+                <w:szCs w:val="24"/>
               </w:rPr>
               <w:t>Completed skeleton for database package</w:t>
             </w:r>
@@ -21817,18 +21951,18 @@
             <w:pPr>
               <w:jc w:val="right"/>
               <w:rPr>
-                <w:rFonts w:ascii="Arial" w:hAnsi="Arial" w:cs="Arial"/>
-                <w:color w:val="000000"/>
-                <w:sz w:val="20"/>
-                <w:szCs w:val="20"/>
+                <w:rFonts w:ascii="Times New Roman" w:hAnsi="Times New Roman" w:cs="Times New Roman"/>
+                <w:color w:val="000000"/>
+                <w:sz w:val="24"/>
+                <w:szCs w:val="24"/>
               </w:rPr>
             </w:pPr>
             <w:r>
               <w:rPr>
-                <w:rFonts w:ascii="Arial" w:hAnsi="Arial" w:cs="Arial"/>
-                <w:color w:val="000000"/>
-                <w:sz w:val="20"/>
-                <w:szCs w:val="20"/>
+                <w:rFonts w:ascii="Times New Roman" w:hAnsi="Times New Roman" w:cs="Times New Roman"/>
+                <w:color w:val="000000"/>
+                <w:sz w:val="24"/>
+                <w:szCs w:val="24"/>
               </w:rPr>
               <w:t>10/18/2013</w:t>
             </w:r>
@@ -21842,28 +21976,28 @@
           <w:p>
             <w:pPr>
               <w:rPr>
-                <w:rFonts w:ascii="Arial" w:hAnsi="Arial" w:cs="Arial"/>
-                <w:color w:val="000000"/>
-                <w:sz w:val="20"/>
-                <w:szCs w:val="20"/>
+                <w:rFonts w:ascii="Times New Roman" w:hAnsi="Times New Roman" w:cs="Times New Roman"/>
+                <w:color w:val="000000"/>
+                <w:sz w:val="24"/>
+                <w:szCs w:val="24"/>
               </w:rPr>
             </w:pPr>
             <w:r>
               <w:rPr>
-                <w:rFonts w:ascii="Arial" w:hAnsi="Arial" w:cs="Arial"/>
-                <w:color w:val="000000"/>
-                <w:sz w:val="20"/>
-                <w:szCs w:val="20"/>
+                <w:rFonts w:ascii="Times New Roman" w:hAnsi="Times New Roman" w:cs="Times New Roman"/>
+                <w:color w:val="000000"/>
+                <w:sz w:val="24"/>
+                <w:szCs w:val="24"/>
               </w:rPr>
               <w:t xml:space="preserve">Spencer </w:t>
             </w:r>
             <w:proofErr w:type="spellStart"/>
             <w:r>
               <w:rPr>
-                <w:rFonts w:ascii="Arial" w:hAnsi="Arial" w:cs="Arial"/>
-                <w:color w:val="000000"/>
-                <w:sz w:val="20"/>
-                <w:szCs w:val="20"/>
+                <w:rFonts w:ascii="Times New Roman" w:hAnsi="Times New Roman" w:cs="Times New Roman"/>
+                <w:color w:val="000000"/>
+                <w:sz w:val="24"/>
+                <w:szCs w:val="24"/>
               </w:rPr>
               <w:t>Ondrusek</w:t>
             </w:r>
@@ -21879,18 +22013,18 @@
             <w:pPr>
               <w:jc w:val="right"/>
               <w:rPr>
-                <w:rFonts w:ascii="Arial" w:hAnsi="Arial" w:cs="Arial"/>
-                <w:color w:val="000000"/>
-                <w:sz w:val="20"/>
-                <w:szCs w:val="20"/>
+                <w:rFonts w:ascii="Times New Roman" w:hAnsi="Times New Roman" w:cs="Times New Roman"/>
+                <w:color w:val="000000"/>
+                <w:sz w:val="24"/>
+                <w:szCs w:val="24"/>
               </w:rPr>
             </w:pPr>
             <w:r>
               <w:rPr>
-                <w:rFonts w:ascii="Arial" w:hAnsi="Arial" w:cs="Arial"/>
-                <w:color w:val="000000"/>
-                <w:sz w:val="20"/>
-                <w:szCs w:val="20"/>
+                <w:rFonts w:ascii="Times New Roman" w:hAnsi="Times New Roman" w:cs="Times New Roman"/>
+                <w:color w:val="000000"/>
+                <w:sz w:val="24"/>
+                <w:szCs w:val="24"/>
               </w:rPr>
               <w:t>2</w:t>
             </w:r>
@@ -21904,18 +22038,18 @@
           <w:p>
             <w:pPr>
               <w:rPr>
-                <w:rFonts w:ascii="Arial" w:hAnsi="Arial" w:cs="Arial"/>
-                <w:color w:val="000000"/>
-                <w:sz w:val="20"/>
-                <w:szCs w:val="20"/>
+                <w:rFonts w:ascii="Times New Roman" w:hAnsi="Times New Roman" w:cs="Times New Roman"/>
+                <w:color w:val="000000"/>
+                <w:sz w:val="24"/>
+                <w:szCs w:val="24"/>
               </w:rPr>
             </w:pPr>
             <w:r>
               <w:rPr>
-                <w:rFonts w:ascii="Arial" w:hAnsi="Arial" w:cs="Arial"/>
-                <w:color w:val="000000"/>
-                <w:sz w:val="20"/>
-                <w:szCs w:val="20"/>
+                <w:rFonts w:ascii="Times New Roman" w:hAnsi="Times New Roman" w:cs="Times New Roman"/>
+                <w:color w:val="000000"/>
+                <w:sz w:val="24"/>
+                <w:szCs w:val="24"/>
               </w:rPr>
               <w:t>completed fully dressed use case, operations and SSD</w:t>
             </w:r>
@@ -21935,18 +22069,18 @@
             <w:pPr>
               <w:jc w:val="right"/>
               <w:rPr>
-                <w:rFonts w:ascii="Arial" w:hAnsi="Arial" w:cs="Arial"/>
-                <w:color w:val="000000"/>
-                <w:sz w:val="20"/>
-                <w:szCs w:val="20"/>
+                <w:rFonts w:ascii="Times New Roman" w:hAnsi="Times New Roman" w:cs="Times New Roman"/>
+                <w:color w:val="000000"/>
+                <w:sz w:val="24"/>
+                <w:szCs w:val="24"/>
               </w:rPr>
             </w:pPr>
             <w:r>
               <w:rPr>
-                <w:rFonts w:ascii="Arial" w:hAnsi="Arial" w:cs="Arial"/>
-                <w:color w:val="000000"/>
-                <w:sz w:val="20"/>
-                <w:szCs w:val="20"/>
+                <w:rFonts w:ascii="Times New Roman" w:hAnsi="Times New Roman" w:cs="Times New Roman"/>
+                <w:color w:val="000000"/>
+                <w:sz w:val="24"/>
+                <w:szCs w:val="24"/>
               </w:rPr>
               <w:t>10/20/2013</w:t>
             </w:r>
@@ -21960,28 +22094,28 @@
           <w:p>
             <w:pPr>
               <w:rPr>
-                <w:rFonts w:ascii="Arial" w:hAnsi="Arial" w:cs="Arial"/>
-                <w:color w:val="000000"/>
-                <w:sz w:val="20"/>
-                <w:szCs w:val="20"/>
+                <w:rFonts w:ascii="Times New Roman" w:hAnsi="Times New Roman" w:cs="Times New Roman"/>
+                <w:color w:val="000000"/>
+                <w:sz w:val="24"/>
+                <w:szCs w:val="24"/>
               </w:rPr>
             </w:pPr>
             <w:r>
               <w:rPr>
-                <w:rFonts w:ascii="Arial" w:hAnsi="Arial" w:cs="Arial"/>
-                <w:color w:val="000000"/>
-                <w:sz w:val="20"/>
-                <w:szCs w:val="20"/>
+                <w:rFonts w:ascii="Times New Roman" w:hAnsi="Times New Roman" w:cs="Times New Roman"/>
+                <w:color w:val="000000"/>
+                <w:sz w:val="24"/>
+                <w:szCs w:val="24"/>
               </w:rPr>
               <w:t xml:space="preserve">Spencer </w:t>
             </w:r>
             <w:proofErr w:type="spellStart"/>
             <w:r>
               <w:rPr>
-                <w:rFonts w:ascii="Arial" w:hAnsi="Arial" w:cs="Arial"/>
-                <w:color w:val="000000"/>
-                <w:sz w:val="20"/>
-                <w:szCs w:val="20"/>
+                <w:rFonts w:ascii="Times New Roman" w:hAnsi="Times New Roman" w:cs="Times New Roman"/>
+                <w:color w:val="000000"/>
+                <w:sz w:val="24"/>
+                <w:szCs w:val="24"/>
               </w:rPr>
               <w:t>Ondrusek</w:t>
             </w:r>
@@ -21997,18 +22131,18 @@
             <w:pPr>
               <w:jc w:val="right"/>
               <w:rPr>
-                <w:rFonts w:ascii="Arial" w:hAnsi="Arial" w:cs="Arial"/>
-                <w:color w:val="000000"/>
-                <w:sz w:val="20"/>
-                <w:szCs w:val="20"/>
+                <w:rFonts w:ascii="Times New Roman" w:hAnsi="Times New Roman" w:cs="Times New Roman"/>
+                <w:color w:val="000000"/>
+                <w:sz w:val="24"/>
+                <w:szCs w:val="24"/>
               </w:rPr>
             </w:pPr>
             <w:r>
               <w:rPr>
-                <w:rFonts w:ascii="Arial" w:hAnsi="Arial" w:cs="Arial"/>
-                <w:color w:val="000000"/>
-                <w:sz w:val="20"/>
-                <w:szCs w:val="20"/>
+                <w:rFonts w:ascii="Times New Roman" w:hAnsi="Times New Roman" w:cs="Times New Roman"/>
+                <w:color w:val="000000"/>
+                <w:sz w:val="24"/>
+                <w:szCs w:val="24"/>
               </w:rPr>
               <w:t>3</w:t>
             </w:r>
@@ -22022,18 +22156,18 @@
           <w:p>
             <w:pPr>
               <w:rPr>
-                <w:rFonts w:ascii="Arial" w:hAnsi="Arial" w:cs="Arial"/>
-                <w:color w:val="000000"/>
-                <w:sz w:val="20"/>
-                <w:szCs w:val="20"/>
+                <w:rFonts w:ascii="Times New Roman" w:hAnsi="Times New Roman" w:cs="Times New Roman"/>
+                <w:color w:val="000000"/>
+                <w:sz w:val="24"/>
+                <w:szCs w:val="24"/>
               </w:rPr>
             </w:pPr>
             <w:r>
               <w:rPr>
-                <w:rFonts w:ascii="Arial" w:hAnsi="Arial" w:cs="Arial"/>
-                <w:color w:val="000000"/>
-                <w:sz w:val="20"/>
-                <w:szCs w:val="20"/>
+                <w:rFonts w:ascii="Times New Roman" w:hAnsi="Times New Roman" w:cs="Times New Roman"/>
+                <w:color w:val="000000"/>
+                <w:sz w:val="24"/>
+                <w:szCs w:val="24"/>
               </w:rPr>
               <w:t>worked on implementing the print function and skeleton, communication on revising GUI</w:t>
             </w:r>
@@ -22053,18 +22187,18 @@
             <w:pPr>
               <w:jc w:val="right"/>
               <w:rPr>
-                <w:rFonts w:ascii="Arial" w:hAnsi="Arial" w:cs="Arial"/>
-                <w:color w:val="000000"/>
-                <w:sz w:val="20"/>
-                <w:szCs w:val="20"/>
+                <w:rFonts w:ascii="Times New Roman" w:hAnsi="Times New Roman" w:cs="Times New Roman"/>
+                <w:color w:val="000000"/>
+                <w:sz w:val="24"/>
+                <w:szCs w:val="24"/>
               </w:rPr>
             </w:pPr>
             <w:r>
               <w:rPr>
-                <w:rFonts w:ascii="Arial" w:hAnsi="Arial" w:cs="Arial"/>
-                <w:color w:val="000000"/>
-                <w:sz w:val="20"/>
-                <w:szCs w:val="20"/>
+                <w:rFonts w:ascii="Times New Roman" w:hAnsi="Times New Roman" w:cs="Times New Roman"/>
+                <w:color w:val="000000"/>
+                <w:sz w:val="24"/>
+                <w:szCs w:val="24"/>
               </w:rPr>
               <w:t>10/21/2013</w:t>
             </w:r>
@@ -22078,18 +22212,18 @@
           <w:p>
             <w:pPr>
               <w:rPr>
-                <w:rFonts w:ascii="Arial" w:hAnsi="Arial" w:cs="Arial"/>
-                <w:color w:val="000000"/>
-                <w:sz w:val="20"/>
-                <w:szCs w:val="20"/>
+                <w:rFonts w:ascii="Times New Roman" w:hAnsi="Times New Roman" w:cs="Times New Roman"/>
+                <w:color w:val="000000"/>
+                <w:sz w:val="24"/>
+                <w:szCs w:val="24"/>
               </w:rPr>
             </w:pPr>
             <w:r>
               <w:rPr>
-                <w:rFonts w:ascii="Arial" w:hAnsi="Arial" w:cs="Arial"/>
-                <w:color w:val="000000"/>
-                <w:sz w:val="20"/>
-                <w:szCs w:val="20"/>
+                <w:rFonts w:ascii="Times New Roman" w:hAnsi="Times New Roman" w:cs="Times New Roman"/>
+                <w:color w:val="000000"/>
+                <w:sz w:val="24"/>
+                <w:szCs w:val="24"/>
               </w:rPr>
               <w:t>All</w:t>
             </w:r>
@@ -22104,18 +22238,18 @@
             <w:pPr>
               <w:jc w:val="right"/>
               <w:rPr>
-                <w:rFonts w:ascii="Arial" w:hAnsi="Arial" w:cs="Arial"/>
-                <w:color w:val="000000"/>
-                <w:sz w:val="20"/>
-                <w:szCs w:val="20"/>
+                <w:rFonts w:ascii="Times New Roman" w:hAnsi="Times New Roman" w:cs="Times New Roman"/>
+                <w:color w:val="000000"/>
+                <w:sz w:val="24"/>
+                <w:szCs w:val="24"/>
               </w:rPr>
             </w:pPr>
             <w:r>
               <w:rPr>
-                <w:rFonts w:ascii="Arial" w:hAnsi="Arial" w:cs="Arial"/>
-                <w:color w:val="000000"/>
-                <w:sz w:val="20"/>
-                <w:szCs w:val="20"/>
+                <w:rFonts w:ascii="Times New Roman" w:hAnsi="Times New Roman" w:cs="Times New Roman"/>
+                <w:color w:val="000000"/>
+                <w:sz w:val="24"/>
+                <w:szCs w:val="24"/>
               </w:rPr>
               <w:t>0.5</w:t>
             </w:r>
@@ -22129,18 +22263,18 @@
           <w:p>
             <w:pPr>
               <w:rPr>
-                <w:rFonts w:ascii="Arial" w:hAnsi="Arial" w:cs="Arial"/>
-                <w:color w:val="000000"/>
-                <w:sz w:val="20"/>
-                <w:szCs w:val="20"/>
+                <w:rFonts w:ascii="Times New Roman" w:hAnsi="Times New Roman" w:cs="Times New Roman"/>
+                <w:color w:val="000000"/>
+                <w:sz w:val="24"/>
+                <w:szCs w:val="24"/>
               </w:rPr>
             </w:pPr>
             <w:r>
               <w:rPr>
-                <w:rFonts w:ascii="Arial" w:hAnsi="Arial" w:cs="Arial"/>
-                <w:color w:val="000000"/>
-                <w:sz w:val="20"/>
-                <w:szCs w:val="20"/>
+                <w:rFonts w:ascii="Times New Roman" w:hAnsi="Times New Roman" w:cs="Times New Roman"/>
+                <w:color w:val="000000"/>
+                <w:sz w:val="24"/>
+                <w:szCs w:val="24"/>
               </w:rPr>
               <w:t>Meeting to discuss status of Milestone 4</w:t>
             </w:r>
@@ -22160,18 +22294,18 @@
             <w:pPr>
               <w:jc w:val="right"/>
               <w:rPr>
-                <w:rFonts w:ascii="Arial" w:hAnsi="Arial" w:cs="Arial"/>
-                <w:color w:val="000000"/>
-                <w:sz w:val="20"/>
-                <w:szCs w:val="20"/>
+                <w:rFonts w:ascii="Times New Roman" w:hAnsi="Times New Roman" w:cs="Times New Roman"/>
+                <w:color w:val="000000"/>
+                <w:sz w:val="24"/>
+                <w:szCs w:val="24"/>
               </w:rPr>
             </w:pPr>
             <w:r>
               <w:rPr>
-                <w:rFonts w:ascii="Arial" w:hAnsi="Arial" w:cs="Arial"/>
-                <w:color w:val="000000"/>
-                <w:sz w:val="20"/>
-                <w:szCs w:val="20"/>
+                <w:rFonts w:ascii="Times New Roman" w:hAnsi="Times New Roman" w:cs="Times New Roman"/>
+                <w:color w:val="000000"/>
+                <w:sz w:val="24"/>
+                <w:szCs w:val="24"/>
               </w:rPr>
               <w:t>10/24/2013</w:t>
             </w:r>
@@ -22185,29 +22319,29 @@
           <w:p>
             <w:pPr>
               <w:rPr>
-                <w:rFonts w:ascii="Arial" w:hAnsi="Arial" w:cs="Arial"/>
-                <w:color w:val="000000"/>
-                <w:sz w:val="20"/>
-                <w:szCs w:val="20"/>
+                <w:rFonts w:ascii="Times New Roman" w:hAnsi="Times New Roman" w:cs="Times New Roman"/>
+                <w:color w:val="000000"/>
+                <w:sz w:val="24"/>
+                <w:szCs w:val="24"/>
               </w:rPr>
             </w:pPr>
             <w:proofErr w:type="spellStart"/>
             <w:r>
               <w:rPr>
-                <w:rFonts w:ascii="Arial" w:hAnsi="Arial" w:cs="Arial"/>
-                <w:color w:val="000000"/>
-                <w:sz w:val="20"/>
-                <w:szCs w:val="20"/>
+                <w:rFonts w:ascii="Times New Roman" w:hAnsi="Times New Roman" w:cs="Times New Roman"/>
+                <w:color w:val="000000"/>
+                <w:sz w:val="24"/>
+                <w:szCs w:val="24"/>
               </w:rPr>
               <w:t>Rongli</w:t>
             </w:r>
             <w:proofErr w:type="spellEnd"/>
             <w:r>
               <w:rPr>
-                <w:rFonts w:ascii="Arial" w:hAnsi="Arial" w:cs="Arial"/>
-                <w:color w:val="000000"/>
-                <w:sz w:val="20"/>
-                <w:szCs w:val="20"/>
+                <w:rFonts w:ascii="Times New Roman" w:hAnsi="Times New Roman" w:cs="Times New Roman"/>
+                <w:color w:val="000000"/>
+                <w:sz w:val="24"/>
+                <w:szCs w:val="24"/>
               </w:rPr>
               <w:t xml:space="preserve"> Han</w:t>
             </w:r>
@@ -22222,18 +22356,18 @@
             <w:pPr>
               <w:jc w:val="right"/>
               <w:rPr>
-                <w:rFonts w:ascii="Arial" w:hAnsi="Arial" w:cs="Arial"/>
-                <w:color w:val="000000"/>
-                <w:sz w:val="20"/>
-                <w:szCs w:val="20"/>
+                <w:rFonts w:ascii="Times New Roman" w:hAnsi="Times New Roman" w:cs="Times New Roman"/>
+                <w:color w:val="000000"/>
+                <w:sz w:val="24"/>
+                <w:szCs w:val="24"/>
               </w:rPr>
             </w:pPr>
             <w:r>
               <w:rPr>
-                <w:rFonts w:ascii="Arial" w:hAnsi="Arial" w:cs="Arial"/>
-                <w:color w:val="000000"/>
-                <w:sz w:val="20"/>
-                <w:szCs w:val="20"/>
+                <w:rFonts w:ascii="Times New Roman" w:hAnsi="Times New Roman" w:cs="Times New Roman"/>
+                <w:color w:val="000000"/>
+                <w:sz w:val="24"/>
+                <w:szCs w:val="24"/>
               </w:rPr>
               <w:t>3</w:t>
             </w:r>
@@ -22247,20 +22381,30 @@
           <w:p>
             <w:pPr>
               <w:rPr>
-                <w:rFonts w:ascii="Arial" w:hAnsi="Arial" w:cs="Arial"/>
-                <w:color w:val="000000"/>
-                <w:sz w:val="20"/>
-                <w:szCs w:val="20"/>
+                <w:rFonts w:ascii="Times New Roman" w:hAnsi="Times New Roman" w:cs="Times New Roman"/>
+                <w:color w:val="000000"/>
+                <w:sz w:val="24"/>
+                <w:szCs w:val="24"/>
               </w:rPr>
             </w:pPr>
             <w:r>
               <w:rPr>
-                <w:rFonts w:ascii="Arial" w:hAnsi="Arial" w:cs="Arial"/>
-                <w:color w:val="000000"/>
-                <w:sz w:val="20"/>
-                <w:szCs w:val="20"/>
-              </w:rPr>
-              <w:t>Created Skeleton for manage employee and manage product, Milestone 4</w:t>
+                <w:rFonts w:ascii="Times New Roman" w:hAnsi="Times New Roman" w:cs="Times New Roman"/>
+                <w:color w:val="000000"/>
+                <w:sz w:val="24"/>
+                <w:szCs w:val="24"/>
+              </w:rPr>
+              <w:t xml:space="preserve">Created Skeleton for manage employee and </w:t>
+            </w:r>
+            <w:r>
+              <w:rPr>
+                <w:rFonts w:ascii="Times New Roman" w:hAnsi="Times New Roman" w:cs="Times New Roman"/>
+                <w:color w:val="000000"/>
+                <w:sz w:val="24"/>
+                <w:szCs w:val="24"/>
+              </w:rPr>
+              <w:lastRenderedPageBreak/>
+              <w:t>manage product, Milestone 4</w:t>
             </w:r>
           </w:p>
         </w:tc>
@@ -22278,19 +22422,20 @@
             <w:pPr>
               <w:jc w:val="right"/>
               <w:rPr>
-                <w:rFonts w:ascii="Arial" w:hAnsi="Arial" w:cs="Arial"/>
-                <w:color w:val="000000"/>
-                <w:sz w:val="20"/>
-                <w:szCs w:val="20"/>
+                <w:rFonts w:ascii="Times New Roman" w:hAnsi="Times New Roman" w:cs="Times New Roman"/>
+                <w:color w:val="000000"/>
+                <w:sz w:val="24"/>
+                <w:szCs w:val="24"/>
               </w:rPr>
             </w:pPr>
             <w:r>
               <w:rPr>
-                <w:rFonts w:ascii="Arial" w:hAnsi="Arial" w:cs="Arial"/>
-                <w:color w:val="000000"/>
-                <w:sz w:val="20"/>
-                <w:szCs w:val="20"/>
-              </w:rPr>
+                <w:rFonts w:ascii="Times New Roman" w:hAnsi="Times New Roman" w:cs="Times New Roman"/>
+                <w:color w:val="000000"/>
+                <w:sz w:val="24"/>
+                <w:szCs w:val="24"/>
+              </w:rPr>
+              <w:lastRenderedPageBreak/>
               <w:t>10/24/2013</w:t>
             </w:r>
           </w:p>
@@ -22303,39 +22448,39 @@
           <w:p>
             <w:pPr>
               <w:rPr>
-                <w:rFonts w:ascii="Arial" w:hAnsi="Arial" w:cs="Arial"/>
-                <w:color w:val="000000"/>
-                <w:sz w:val="20"/>
-                <w:szCs w:val="20"/>
+                <w:rFonts w:ascii="Times New Roman" w:hAnsi="Times New Roman" w:cs="Times New Roman"/>
+                <w:color w:val="000000"/>
+                <w:sz w:val="24"/>
+                <w:szCs w:val="24"/>
               </w:rPr>
             </w:pPr>
             <w:proofErr w:type="spellStart"/>
             <w:r>
               <w:rPr>
-                <w:rFonts w:ascii="Arial" w:hAnsi="Arial" w:cs="Arial"/>
-                <w:color w:val="000000"/>
-                <w:sz w:val="20"/>
-                <w:szCs w:val="20"/>
+                <w:rFonts w:ascii="Times New Roman" w:hAnsi="Times New Roman" w:cs="Times New Roman"/>
+                <w:color w:val="000000"/>
+                <w:sz w:val="24"/>
+                <w:szCs w:val="24"/>
               </w:rPr>
               <w:t>Xingze</w:t>
             </w:r>
             <w:proofErr w:type="spellEnd"/>
             <w:r>
               <w:rPr>
-                <w:rFonts w:ascii="Arial" w:hAnsi="Arial" w:cs="Arial"/>
-                <w:color w:val="000000"/>
-                <w:sz w:val="20"/>
-                <w:szCs w:val="20"/>
+                <w:rFonts w:ascii="Times New Roman" w:hAnsi="Times New Roman" w:cs="Times New Roman"/>
+                <w:color w:val="000000"/>
+                <w:sz w:val="24"/>
+                <w:szCs w:val="24"/>
               </w:rPr>
               <w:t xml:space="preserve"> </w:t>
             </w:r>
             <w:proofErr w:type="spellStart"/>
             <w:r>
               <w:rPr>
-                <w:rFonts w:ascii="Arial" w:hAnsi="Arial" w:cs="Arial"/>
-                <w:color w:val="000000"/>
-                <w:sz w:val="20"/>
-                <w:szCs w:val="20"/>
+                <w:rFonts w:ascii="Times New Roman" w:hAnsi="Times New Roman" w:cs="Times New Roman"/>
+                <w:color w:val="000000"/>
+                <w:sz w:val="24"/>
+                <w:szCs w:val="24"/>
               </w:rPr>
               <w:t>Guo</w:t>
             </w:r>
@@ -22351,18 +22496,18 @@
             <w:pPr>
               <w:jc w:val="right"/>
               <w:rPr>
-                <w:rFonts w:ascii="Arial" w:hAnsi="Arial" w:cs="Arial"/>
-                <w:color w:val="000000"/>
-                <w:sz w:val="20"/>
-                <w:szCs w:val="20"/>
+                <w:rFonts w:ascii="Times New Roman" w:hAnsi="Times New Roman" w:cs="Times New Roman"/>
+                <w:color w:val="000000"/>
+                <w:sz w:val="24"/>
+                <w:szCs w:val="24"/>
               </w:rPr>
             </w:pPr>
             <w:r>
               <w:rPr>
-                <w:rFonts w:ascii="Arial" w:hAnsi="Arial" w:cs="Arial"/>
-                <w:color w:val="000000"/>
-                <w:sz w:val="20"/>
-                <w:szCs w:val="20"/>
+                <w:rFonts w:ascii="Times New Roman" w:hAnsi="Times New Roman" w:cs="Times New Roman"/>
+                <w:color w:val="000000"/>
+                <w:sz w:val="24"/>
+                <w:szCs w:val="24"/>
               </w:rPr>
               <w:t>2</w:t>
             </w:r>
@@ -22376,18 +22521,18 @@
           <w:p>
             <w:pPr>
               <w:rPr>
-                <w:rFonts w:ascii="Arial" w:hAnsi="Arial" w:cs="Arial"/>
-                <w:color w:val="000000"/>
-                <w:sz w:val="20"/>
-                <w:szCs w:val="20"/>
+                <w:rFonts w:ascii="Times New Roman" w:hAnsi="Times New Roman" w:cs="Times New Roman"/>
+                <w:color w:val="000000"/>
+                <w:sz w:val="24"/>
+                <w:szCs w:val="24"/>
               </w:rPr>
             </w:pPr>
             <w:r>
               <w:rPr>
-                <w:rFonts w:ascii="Arial" w:hAnsi="Arial" w:cs="Arial"/>
-                <w:color w:val="000000"/>
-                <w:sz w:val="20"/>
-                <w:szCs w:val="20"/>
+                <w:rFonts w:ascii="Times New Roman" w:hAnsi="Times New Roman" w:cs="Times New Roman"/>
+                <w:color w:val="000000"/>
+                <w:sz w:val="24"/>
+                <w:szCs w:val="24"/>
               </w:rPr>
               <w:t>Design skeleton for Shipper</w:t>
             </w:r>
@@ -22407,18 +22552,18 @@
             <w:pPr>
               <w:jc w:val="right"/>
               <w:rPr>
-                <w:rFonts w:ascii="Arial" w:hAnsi="Arial" w:cs="Arial"/>
-                <w:color w:val="000000"/>
-                <w:sz w:val="20"/>
-                <w:szCs w:val="20"/>
+                <w:rFonts w:ascii="Times New Roman" w:hAnsi="Times New Roman" w:cs="Times New Roman"/>
+                <w:color w:val="000000"/>
+                <w:sz w:val="24"/>
+                <w:szCs w:val="24"/>
               </w:rPr>
             </w:pPr>
             <w:r>
               <w:rPr>
-                <w:rFonts w:ascii="Arial" w:hAnsi="Arial" w:cs="Arial"/>
-                <w:color w:val="000000"/>
-                <w:sz w:val="20"/>
-                <w:szCs w:val="20"/>
+                <w:rFonts w:ascii="Times New Roman" w:hAnsi="Times New Roman" w:cs="Times New Roman"/>
+                <w:color w:val="000000"/>
+                <w:sz w:val="24"/>
+                <w:szCs w:val="24"/>
               </w:rPr>
               <w:t>10/24/2013</w:t>
             </w:r>
@@ -22432,39 +22577,39 @@
           <w:p>
             <w:pPr>
               <w:rPr>
-                <w:rFonts w:ascii="Arial" w:hAnsi="Arial" w:cs="Arial"/>
-                <w:color w:val="000000"/>
-                <w:sz w:val="20"/>
-                <w:szCs w:val="20"/>
+                <w:rFonts w:ascii="Times New Roman" w:hAnsi="Times New Roman" w:cs="Times New Roman"/>
+                <w:color w:val="000000"/>
+                <w:sz w:val="24"/>
+                <w:szCs w:val="24"/>
               </w:rPr>
             </w:pPr>
             <w:proofErr w:type="spellStart"/>
             <w:r>
               <w:rPr>
-                <w:rFonts w:ascii="Arial" w:hAnsi="Arial" w:cs="Arial"/>
-                <w:color w:val="000000"/>
-                <w:sz w:val="20"/>
-                <w:szCs w:val="20"/>
+                <w:rFonts w:ascii="Times New Roman" w:hAnsi="Times New Roman" w:cs="Times New Roman"/>
+                <w:color w:val="000000"/>
+                <w:sz w:val="24"/>
+                <w:szCs w:val="24"/>
               </w:rPr>
               <w:t>Xingze</w:t>
             </w:r>
             <w:proofErr w:type="spellEnd"/>
             <w:r>
               <w:rPr>
-                <w:rFonts w:ascii="Arial" w:hAnsi="Arial" w:cs="Arial"/>
-                <w:color w:val="000000"/>
-                <w:sz w:val="20"/>
-                <w:szCs w:val="20"/>
+                <w:rFonts w:ascii="Times New Roman" w:hAnsi="Times New Roman" w:cs="Times New Roman"/>
+                <w:color w:val="000000"/>
+                <w:sz w:val="24"/>
+                <w:szCs w:val="24"/>
               </w:rPr>
               <w:t xml:space="preserve"> </w:t>
             </w:r>
             <w:proofErr w:type="spellStart"/>
             <w:r>
               <w:rPr>
-                <w:rFonts w:ascii="Arial" w:hAnsi="Arial" w:cs="Arial"/>
-                <w:color w:val="000000"/>
-                <w:sz w:val="20"/>
-                <w:szCs w:val="20"/>
+                <w:rFonts w:ascii="Times New Roman" w:hAnsi="Times New Roman" w:cs="Times New Roman"/>
+                <w:color w:val="000000"/>
+                <w:sz w:val="24"/>
+                <w:szCs w:val="24"/>
               </w:rPr>
               <w:t>Guo</w:t>
             </w:r>
@@ -22480,18 +22625,18 @@
             <w:pPr>
               <w:jc w:val="right"/>
               <w:rPr>
-                <w:rFonts w:ascii="Arial" w:hAnsi="Arial" w:cs="Arial"/>
-                <w:color w:val="000000"/>
-                <w:sz w:val="20"/>
-                <w:szCs w:val="20"/>
+                <w:rFonts w:ascii="Times New Roman" w:hAnsi="Times New Roman" w:cs="Times New Roman"/>
+                <w:color w:val="000000"/>
+                <w:sz w:val="24"/>
+                <w:szCs w:val="24"/>
               </w:rPr>
             </w:pPr>
             <w:r>
               <w:rPr>
-                <w:rFonts w:ascii="Arial" w:hAnsi="Arial" w:cs="Arial"/>
-                <w:color w:val="000000"/>
-                <w:sz w:val="20"/>
-                <w:szCs w:val="20"/>
+                <w:rFonts w:ascii="Times New Roman" w:hAnsi="Times New Roman" w:cs="Times New Roman"/>
+                <w:color w:val="000000"/>
+                <w:sz w:val="24"/>
+                <w:szCs w:val="24"/>
               </w:rPr>
               <w:t>1</w:t>
             </w:r>
@@ -22505,18 +22650,18 @@
           <w:p>
             <w:pPr>
               <w:rPr>
-                <w:rFonts w:ascii="Arial" w:hAnsi="Arial" w:cs="Arial"/>
-                <w:color w:val="000000"/>
-                <w:sz w:val="20"/>
-                <w:szCs w:val="20"/>
+                <w:rFonts w:ascii="Times New Roman" w:hAnsi="Times New Roman" w:cs="Times New Roman"/>
+                <w:color w:val="000000"/>
+                <w:sz w:val="24"/>
+                <w:szCs w:val="24"/>
               </w:rPr>
             </w:pPr>
             <w:r>
               <w:rPr>
-                <w:rFonts w:ascii="Arial" w:hAnsi="Arial" w:cs="Arial"/>
-                <w:color w:val="000000"/>
-                <w:sz w:val="20"/>
-                <w:szCs w:val="20"/>
+                <w:rFonts w:ascii="Times New Roman" w:hAnsi="Times New Roman" w:cs="Times New Roman"/>
+                <w:color w:val="000000"/>
+                <w:sz w:val="24"/>
+                <w:szCs w:val="24"/>
               </w:rPr>
               <w:t>Design skeleton for Receiver</w:t>
             </w:r>
@@ -22536,18 +22681,18 @@
             <w:pPr>
               <w:jc w:val="right"/>
               <w:rPr>
-                <w:rFonts w:ascii="Arial" w:hAnsi="Arial" w:cs="Arial"/>
-                <w:color w:val="000000"/>
-                <w:sz w:val="20"/>
-                <w:szCs w:val="20"/>
+                <w:rFonts w:ascii="Times New Roman" w:hAnsi="Times New Roman" w:cs="Times New Roman"/>
+                <w:color w:val="000000"/>
+                <w:sz w:val="24"/>
+                <w:szCs w:val="24"/>
               </w:rPr>
             </w:pPr>
             <w:r>
               <w:rPr>
-                <w:rFonts w:ascii="Arial" w:hAnsi="Arial" w:cs="Arial"/>
-                <w:color w:val="000000"/>
-                <w:sz w:val="20"/>
-                <w:szCs w:val="20"/>
+                <w:rFonts w:ascii="Times New Roman" w:hAnsi="Times New Roman" w:cs="Times New Roman"/>
+                <w:color w:val="000000"/>
+                <w:sz w:val="24"/>
+                <w:szCs w:val="24"/>
               </w:rPr>
               <w:t>10/26/2013</w:t>
             </w:r>
@@ -22561,29 +22706,29 @@
           <w:p>
             <w:pPr>
               <w:rPr>
-                <w:rFonts w:ascii="Arial" w:hAnsi="Arial" w:cs="Arial"/>
-                <w:color w:val="000000"/>
-                <w:sz w:val="20"/>
-                <w:szCs w:val="20"/>
+                <w:rFonts w:ascii="Times New Roman" w:hAnsi="Times New Roman" w:cs="Times New Roman"/>
+                <w:color w:val="000000"/>
+                <w:sz w:val="24"/>
+                <w:szCs w:val="24"/>
               </w:rPr>
             </w:pPr>
             <w:proofErr w:type="spellStart"/>
             <w:r>
               <w:rPr>
-                <w:rFonts w:ascii="Arial" w:hAnsi="Arial" w:cs="Arial"/>
-                <w:color w:val="000000"/>
-                <w:sz w:val="20"/>
-                <w:szCs w:val="20"/>
+                <w:rFonts w:ascii="Times New Roman" w:hAnsi="Times New Roman" w:cs="Times New Roman"/>
+                <w:color w:val="000000"/>
+                <w:sz w:val="24"/>
+                <w:szCs w:val="24"/>
               </w:rPr>
               <w:t>Rongli</w:t>
             </w:r>
             <w:proofErr w:type="spellEnd"/>
             <w:r>
               <w:rPr>
-                <w:rFonts w:ascii="Arial" w:hAnsi="Arial" w:cs="Arial"/>
-                <w:color w:val="000000"/>
-                <w:sz w:val="20"/>
-                <w:szCs w:val="20"/>
+                <w:rFonts w:ascii="Times New Roman" w:hAnsi="Times New Roman" w:cs="Times New Roman"/>
+                <w:color w:val="000000"/>
+                <w:sz w:val="24"/>
+                <w:szCs w:val="24"/>
               </w:rPr>
               <w:t xml:space="preserve"> Han</w:t>
             </w:r>
@@ -22598,18 +22743,18 @@
             <w:pPr>
               <w:jc w:val="right"/>
               <w:rPr>
-                <w:rFonts w:ascii="Arial" w:hAnsi="Arial" w:cs="Arial"/>
-                <w:color w:val="000000"/>
-                <w:sz w:val="20"/>
-                <w:szCs w:val="20"/>
+                <w:rFonts w:ascii="Times New Roman" w:hAnsi="Times New Roman" w:cs="Times New Roman"/>
+                <w:color w:val="000000"/>
+                <w:sz w:val="24"/>
+                <w:szCs w:val="24"/>
               </w:rPr>
             </w:pPr>
             <w:r>
               <w:rPr>
-                <w:rFonts w:ascii="Arial" w:hAnsi="Arial" w:cs="Arial"/>
-                <w:color w:val="000000"/>
-                <w:sz w:val="20"/>
-                <w:szCs w:val="20"/>
+                <w:rFonts w:ascii="Times New Roman" w:hAnsi="Times New Roman" w:cs="Times New Roman"/>
+                <w:color w:val="000000"/>
+                <w:sz w:val="24"/>
+                <w:szCs w:val="24"/>
               </w:rPr>
               <w:t>0.5</w:t>
             </w:r>
@@ -22623,38 +22768,38 @@
           <w:p>
             <w:pPr>
               <w:rPr>
-                <w:rFonts w:ascii="Arial" w:hAnsi="Arial" w:cs="Arial"/>
-                <w:color w:val="000000"/>
-                <w:sz w:val="20"/>
-                <w:szCs w:val="20"/>
+                <w:rFonts w:ascii="Times New Roman" w:hAnsi="Times New Roman" w:cs="Times New Roman"/>
+                <w:color w:val="000000"/>
+                <w:sz w:val="24"/>
+                <w:szCs w:val="24"/>
               </w:rPr>
             </w:pPr>
             <w:r>
               <w:rPr>
-                <w:rFonts w:ascii="Arial" w:hAnsi="Arial" w:cs="Arial"/>
-                <w:color w:val="000000"/>
-                <w:sz w:val="20"/>
-                <w:szCs w:val="20"/>
+                <w:rFonts w:ascii="Times New Roman" w:hAnsi="Times New Roman" w:cs="Times New Roman"/>
+                <w:color w:val="000000"/>
+                <w:sz w:val="24"/>
+                <w:szCs w:val="24"/>
               </w:rPr>
               <w:t xml:space="preserve">Work on Supplementary </w:t>
             </w:r>
             <w:proofErr w:type="spellStart"/>
             <w:r>
               <w:rPr>
-                <w:rFonts w:ascii="Arial" w:hAnsi="Arial" w:cs="Arial"/>
-                <w:color w:val="000000"/>
-                <w:sz w:val="20"/>
-                <w:szCs w:val="20"/>
+                <w:rFonts w:ascii="Times New Roman" w:hAnsi="Times New Roman" w:cs="Times New Roman"/>
+                <w:color w:val="000000"/>
+                <w:sz w:val="24"/>
+                <w:szCs w:val="24"/>
               </w:rPr>
               <w:t>Specificaton</w:t>
             </w:r>
             <w:proofErr w:type="spellEnd"/>
             <w:r>
               <w:rPr>
-                <w:rFonts w:ascii="Arial" w:hAnsi="Arial" w:cs="Arial"/>
-                <w:color w:val="000000"/>
-                <w:sz w:val="20"/>
-                <w:szCs w:val="20"/>
+                <w:rFonts w:ascii="Times New Roman" w:hAnsi="Times New Roman" w:cs="Times New Roman"/>
+                <w:color w:val="000000"/>
+                <w:sz w:val="24"/>
+                <w:szCs w:val="24"/>
               </w:rPr>
               <w:t xml:space="preserve"> Usability, Milestone 4</w:t>
             </w:r>
@@ -22674,18 +22819,18 @@
             <w:pPr>
               <w:jc w:val="right"/>
               <w:rPr>
-                <w:rFonts w:ascii="Arial" w:hAnsi="Arial" w:cs="Arial"/>
-                <w:color w:val="000000"/>
-                <w:sz w:val="20"/>
-                <w:szCs w:val="20"/>
+                <w:rFonts w:ascii="Times New Roman" w:hAnsi="Times New Roman" w:cs="Times New Roman"/>
+                <w:color w:val="000000"/>
+                <w:sz w:val="24"/>
+                <w:szCs w:val="24"/>
               </w:rPr>
             </w:pPr>
             <w:r>
               <w:rPr>
-                <w:rFonts w:ascii="Arial" w:hAnsi="Arial" w:cs="Arial"/>
-                <w:color w:val="000000"/>
-                <w:sz w:val="20"/>
-                <w:szCs w:val="20"/>
+                <w:rFonts w:ascii="Times New Roman" w:hAnsi="Times New Roman" w:cs="Times New Roman"/>
+                <w:color w:val="000000"/>
+                <w:sz w:val="24"/>
+                <w:szCs w:val="24"/>
               </w:rPr>
               <w:t>10/26/2013</w:t>
             </w:r>
@@ -22699,39 +22844,39 @@
           <w:p>
             <w:pPr>
               <w:rPr>
-                <w:rFonts w:ascii="Arial" w:hAnsi="Arial" w:cs="Arial"/>
-                <w:color w:val="000000"/>
-                <w:sz w:val="20"/>
-                <w:szCs w:val="20"/>
+                <w:rFonts w:ascii="Times New Roman" w:hAnsi="Times New Roman" w:cs="Times New Roman"/>
+                <w:color w:val="000000"/>
+                <w:sz w:val="24"/>
+                <w:szCs w:val="24"/>
               </w:rPr>
             </w:pPr>
             <w:proofErr w:type="spellStart"/>
             <w:r>
               <w:rPr>
-                <w:rFonts w:ascii="Arial" w:hAnsi="Arial" w:cs="Arial"/>
-                <w:color w:val="000000"/>
-                <w:sz w:val="20"/>
-                <w:szCs w:val="20"/>
+                <w:rFonts w:ascii="Times New Roman" w:hAnsi="Times New Roman" w:cs="Times New Roman"/>
+                <w:color w:val="000000"/>
+                <w:sz w:val="24"/>
+                <w:szCs w:val="24"/>
               </w:rPr>
               <w:t>Xingze</w:t>
             </w:r>
             <w:proofErr w:type="spellEnd"/>
             <w:r>
               <w:rPr>
-                <w:rFonts w:ascii="Arial" w:hAnsi="Arial" w:cs="Arial"/>
-                <w:color w:val="000000"/>
-                <w:sz w:val="20"/>
-                <w:szCs w:val="20"/>
+                <w:rFonts w:ascii="Times New Roman" w:hAnsi="Times New Roman" w:cs="Times New Roman"/>
+                <w:color w:val="000000"/>
+                <w:sz w:val="24"/>
+                <w:szCs w:val="24"/>
               </w:rPr>
               <w:t xml:space="preserve"> </w:t>
             </w:r>
             <w:proofErr w:type="spellStart"/>
             <w:r>
               <w:rPr>
-                <w:rFonts w:ascii="Arial" w:hAnsi="Arial" w:cs="Arial"/>
-                <w:color w:val="000000"/>
-                <w:sz w:val="20"/>
-                <w:szCs w:val="20"/>
+                <w:rFonts w:ascii="Times New Roman" w:hAnsi="Times New Roman" w:cs="Times New Roman"/>
+                <w:color w:val="000000"/>
+                <w:sz w:val="24"/>
+                <w:szCs w:val="24"/>
               </w:rPr>
               <w:t>Guo</w:t>
             </w:r>
@@ -22747,18 +22892,18 @@
             <w:pPr>
               <w:jc w:val="right"/>
               <w:rPr>
-                <w:rFonts w:ascii="Arial" w:hAnsi="Arial" w:cs="Arial"/>
-                <w:color w:val="000000"/>
-                <w:sz w:val="20"/>
-                <w:szCs w:val="20"/>
+                <w:rFonts w:ascii="Times New Roman" w:hAnsi="Times New Roman" w:cs="Times New Roman"/>
+                <w:color w:val="000000"/>
+                <w:sz w:val="24"/>
+                <w:szCs w:val="24"/>
               </w:rPr>
             </w:pPr>
             <w:r>
               <w:rPr>
-                <w:rFonts w:ascii="Arial" w:hAnsi="Arial" w:cs="Arial"/>
-                <w:color w:val="000000"/>
-                <w:sz w:val="20"/>
-                <w:szCs w:val="20"/>
+                <w:rFonts w:ascii="Times New Roman" w:hAnsi="Times New Roman" w:cs="Times New Roman"/>
+                <w:color w:val="000000"/>
+                <w:sz w:val="24"/>
+                <w:szCs w:val="24"/>
               </w:rPr>
               <w:t>3</w:t>
             </w:r>
@@ -22772,18 +22917,18 @@
           <w:p>
             <w:pPr>
               <w:rPr>
-                <w:rFonts w:ascii="Arial" w:hAnsi="Arial" w:cs="Arial"/>
-                <w:color w:val="000000"/>
-                <w:sz w:val="20"/>
-                <w:szCs w:val="20"/>
+                <w:rFonts w:ascii="Times New Roman" w:hAnsi="Times New Roman" w:cs="Times New Roman"/>
+                <w:color w:val="000000"/>
+                <w:sz w:val="24"/>
+                <w:szCs w:val="24"/>
               </w:rPr>
             </w:pPr>
             <w:r>
               <w:rPr>
-                <w:rFonts w:ascii="Arial" w:hAnsi="Arial" w:cs="Arial"/>
-                <w:color w:val="000000"/>
-                <w:sz w:val="20"/>
-                <w:szCs w:val="20"/>
+                <w:rFonts w:ascii="Times New Roman" w:hAnsi="Times New Roman" w:cs="Times New Roman"/>
+                <w:color w:val="000000"/>
+                <w:sz w:val="24"/>
+                <w:szCs w:val="24"/>
               </w:rPr>
               <w:t>Working on code of use case: Make shipment</w:t>
             </w:r>
@@ -22803,18 +22948,18 @@
             <w:pPr>
               <w:jc w:val="right"/>
               <w:rPr>
-                <w:rFonts w:ascii="Arial" w:hAnsi="Arial" w:cs="Arial"/>
-                <w:color w:val="000000"/>
-                <w:sz w:val="20"/>
-                <w:szCs w:val="20"/>
+                <w:rFonts w:ascii="Times New Roman" w:hAnsi="Times New Roman" w:cs="Times New Roman"/>
+                <w:color w:val="000000"/>
+                <w:sz w:val="24"/>
+                <w:szCs w:val="24"/>
               </w:rPr>
             </w:pPr>
             <w:r>
               <w:rPr>
-                <w:rFonts w:ascii="Arial" w:hAnsi="Arial" w:cs="Arial"/>
-                <w:color w:val="000000"/>
-                <w:sz w:val="20"/>
-                <w:szCs w:val="20"/>
+                <w:rFonts w:ascii="Times New Roman" w:hAnsi="Times New Roman" w:cs="Times New Roman"/>
+                <w:color w:val="000000"/>
+                <w:sz w:val="24"/>
+                <w:szCs w:val="24"/>
               </w:rPr>
               <w:t>10/26/2013</w:t>
             </w:r>
@@ -22828,29 +22973,29 @@
           <w:p>
             <w:pPr>
               <w:rPr>
-                <w:rFonts w:ascii="Arial" w:hAnsi="Arial" w:cs="Arial"/>
-                <w:color w:val="000000"/>
-                <w:sz w:val="20"/>
-                <w:szCs w:val="20"/>
+                <w:rFonts w:ascii="Times New Roman" w:hAnsi="Times New Roman" w:cs="Times New Roman"/>
+                <w:color w:val="000000"/>
+                <w:sz w:val="24"/>
+                <w:szCs w:val="24"/>
               </w:rPr>
             </w:pPr>
             <w:proofErr w:type="spellStart"/>
             <w:r>
               <w:rPr>
-                <w:rFonts w:ascii="Arial" w:hAnsi="Arial" w:cs="Arial"/>
-                <w:color w:val="000000"/>
-                <w:sz w:val="20"/>
-                <w:szCs w:val="20"/>
+                <w:rFonts w:ascii="Times New Roman" w:hAnsi="Times New Roman" w:cs="Times New Roman"/>
+                <w:color w:val="000000"/>
+                <w:sz w:val="24"/>
+                <w:szCs w:val="24"/>
               </w:rPr>
               <w:t>Rongli</w:t>
             </w:r>
             <w:proofErr w:type="spellEnd"/>
             <w:r>
               <w:rPr>
-                <w:rFonts w:ascii="Arial" w:hAnsi="Arial" w:cs="Arial"/>
-                <w:color w:val="000000"/>
-                <w:sz w:val="20"/>
-                <w:szCs w:val="20"/>
+                <w:rFonts w:ascii="Times New Roman" w:hAnsi="Times New Roman" w:cs="Times New Roman"/>
+                <w:color w:val="000000"/>
+                <w:sz w:val="24"/>
+                <w:szCs w:val="24"/>
               </w:rPr>
               <w:t xml:space="preserve"> Han</w:t>
             </w:r>
@@ -22865,18 +23010,18 @@
             <w:pPr>
               <w:jc w:val="right"/>
               <w:rPr>
-                <w:rFonts w:ascii="Arial" w:hAnsi="Arial" w:cs="Arial"/>
-                <w:color w:val="000000"/>
-                <w:sz w:val="20"/>
-                <w:szCs w:val="20"/>
+                <w:rFonts w:ascii="Times New Roman" w:hAnsi="Times New Roman" w:cs="Times New Roman"/>
+                <w:color w:val="000000"/>
+                <w:sz w:val="24"/>
+                <w:szCs w:val="24"/>
               </w:rPr>
             </w:pPr>
             <w:r>
               <w:rPr>
-                <w:rFonts w:ascii="Arial" w:hAnsi="Arial" w:cs="Arial"/>
-                <w:color w:val="000000"/>
-                <w:sz w:val="20"/>
-                <w:szCs w:val="20"/>
+                <w:rFonts w:ascii="Times New Roman" w:hAnsi="Times New Roman" w:cs="Times New Roman"/>
+                <w:color w:val="000000"/>
+                <w:sz w:val="24"/>
+                <w:szCs w:val="24"/>
               </w:rPr>
               <w:t>0.5</w:t>
             </w:r>
@@ -22890,18 +23035,18 @@
           <w:p>
             <w:pPr>
               <w:rPr>
-                <w:rFonts w:ascii="Arial" w:hAnsi="Arial" w:cs="Arial"/>
-                <w:color w:val="000000"/>
-                <w:sz w:val="20"/>
-                <w:szCs w:val="20"/>
+                <w:rFonts w:ascii="Times New Roman" w:hAnsi="Times New Roman" w:cs="Times New Roman"/>
+                <w:color w:val="000000"/>
+                <w:sz w:val="24"/>
+                <w:szCs w:val="24"/>
               </w:rPr>
             </w:pPr>
             <w:r>
               <w:rPr>
-                <w:rFonts w:ascii="Arial" w:hAnsi="Arial" w:cs="Arial"/>
-                <w:color w:val="000000"/>
-                <w:sz w:val="20"/>
-                <w:szCs w:val="20"/>
+                <w:rFonts w:ascii="Times New Roman" w:hAnsi="Times New Roman" w:cs="Times New Roman"/>
+                <w:color w:val="000000"/>
+                <w:sz w:val="24"/>
+                <w:szCs w:val="24"/>
               </w:rPr>
               <w:t>Created Skeleton for Report, Milestone 4</w:t>
             </w:r>
@@ -22921,18 +23066,18 @@
             <w:pPr>
               <w:jc w:val="right"/>
               <w:rPr>
-                <w:rFonts w:ascii="Arial" w:hAnsi="Arial" w:cs="Arial"/>
-                <w:color w:val="000000"/>
-                <w:sz w:val="20"/>
-                <w:szCs w:val="20"/>
+                <w:rFonts w:ascii="Times New Roman" w:hAnsi="Times New Roman" w:cs="Times New Roman"/>
+                <w:color w:val="000000"/>
+                <w:sz w:val="24"/>
+                <w:szCs w:val="24"/>
               </w:rPr>
             </w:pPr>
             <w:r>
               <w:rPr>
-                <w:rFonts w:ascii="Arial" w:hAnsi="Arial" w:cs="Arial"/>
-                <w:color w:val="000000"/>
-                <w:sz w:val="20"/>
-                <w:szCs w:val="20"/>
+                <w:rFonts w:ascii="Times New Roman" w:hAnsi="Times New Roman" w:cs="Times New Roman"/>
+                <w:color w:val="000000"/>
+                <w:sz w:val="24"/>
+                <w:szCs w:val="24"/>
               </w:rPr>
               <w:t>10/26/2013</w:t>
             </w:r>
@@ -22946,28 +23091,28 @@
           <w:p>
             <w:pPr>
               <w:rPr>
-                <w:rFonts w:ascii="Arial" w:hAnsi="Arial" w:cs="Arial"/>
-                <w:color w:val="000000"/>
-                <w:sz w:val="20"/>
-                <w:szCs w:val="20"/>
+                <w:rFonts w:ascii="Times New Roman" w:hAnsi="Times New Roman" w:cs="Times New Roman"/>
+                <w:color w:val="000000"/>
+                <w:sz w:val="24"/>
+                <w:szCs w:val="24"/>
               </w:rPr>
             </w:pPr>
             <w:r>
               <w:rPr>
-                <w:rFonts w:ascii="Arial" w:hAnsi="Arial" w:cs="Arial"/>
-                <w:color w:val="000000"/>
-                <w:sz w:val="20"/>
-                <w:szCs w:val="20"/>
+                <w:rFonts w:ascii="Times New Roman" w:hAnsi="Times New Roman" w:cs="Times New Roman"/>
+                <w:color w:val="000000"/>
+                <w:sz w:val="24"/>
+                <w:szCs w:val="24"/>
               </w:rPr>
               <w:t xml:space="preserve">Spencer </w:t>
             </w:r>
             <w:proofErr w:type="spellStart"/>
             <w:r>
               <w:rPr>
-                <w:rFonts w:ascii="Arial" w:hAnsi="Arial" w:cs="Arial"/>
-                <w:color w:val="000000"/>
-                <w:sz w:val="20"/>
-                <w:szCs w:val="20"/>
+                <w:rFonts w:ascii="Times New Roman" w:hAnsi="Times New Roman" w:cs="Times New Roman"/>
+                <w:color w:val="000000"/>
+                <w:sz w:val="24"/>
+                <w:szCs w:val="24"/>
               </w:rPr>
               <w:t>Ondrusek</w:t>
             </w:r>
@@ -22983,18 +23128,18 @@
             <w:pPr>
               <w:jc w:val="right"/>
               <w:rPr>
-                <w:rFonts w:ascii="Arial" w:hAnsi="Arial" w:cs="Arial"/>
-                <w:color w:val="000000"/>
-                <w:sz w:val="20"/>
-                <w:szCs w:val="20"/>
+                <w:rFonts w:ascii="Times New Roman" w:hAnsi="Times New Roman" w:cs="Times New Roman"/>
+                <w:color w:val="000000"/>
+                <w:sz w:val="24"/>
+                <w:szCs w:val="24"/>
               </w:rPr>
             </w:pPr>
             <w:r>
               <w:rPr>
-                <w:rFonts w:ascii="Arial" w:hAnsi="Arial" w:cs="Arial"/>
-                <w:color w:val="000000"/>
-                <w:sz w:val="20"/>
-                <w:szCs w:val="20"/>
+                <w:rFonts w:ascii="Times New Roman" w:hAnsi="Times New Roman" w:cs="Times New Roman"/>
+                <w:color w:val="000000"/>
+                <w:sz w:val="24"/>
+                <w:szCs w:val="24"/>
               </w:rPr>
               <w:t>0.5</w:t>
             </w:r>
@@ -23008,18 +23153,18 @@
           <w:p>
             <w:pPr>
               <w:rPr>
-                <w:rFonts w:ascii="Arial" w:hAnsi="Arial" w:cs="Arial"/>
-                <w:color w:val="000000"/>
-                <w:sz w:val="20"/>
-                <w:szCs w:val="20"/>
+                <w:rFonts w:ascii="Times New Roman" w:hAnsi="Times New Roman" w:cs="Times New Roman"/>
+                <w:color w:val="000000"/>
+                <w:sz w:val="24"/>
+                <w:szCs w:val="24"/>
               </w:rPr>
             </w:pPr>
             <w:r>
               <w:rPr>
-                <w:rFonts w:ascii="Arial" w:hAnsi="Arial" w:cs="Arial"/>
-                <w:color w:val="000000"/>
-                <w:sz w:val="20"/>
-                <w:szCs w:val="20"/>
+                <w:rFonts w:ascii="Times New Roman" w:hAnsi="Times New Roman" w:cs="Times New Roman"/>
+                <w:color w:val="000000"/>
+                <w:sz w:val="24"/>
+                <w:szCs w:val="24"/>
               </w:rPr>
               <w:t>Supplementary case - Supportability</w:t>
             </w:r>
@@ -23039,18 +23184,18 @@
             <w:pPr>
               <w:jc w:val="right"/>
               <w:rPr>
-                <w:rFonts w:ascii="Arial" w:hAnsi="Arial" w:cs="Arial"/>
-                <w:color w:val="000000"/>
-                <w:sz w:val="20"/>
-                <w:szCs w:val="20"/>
+                <w:rFonts w:ascii="Times New Roman" w:hAnsi="Times New Roman" w:cs="Times New Roman"/>
+                <w:color w:val="000000"/>
+                <w:sz w:val="24"/>
+                <w:szCs w:val="24"/>
               </w:rPr>
             </w:pPr>
             <w:r>
               <w:rPr>
-                <w:rFonts w:ascii="Arial" w:hAnsi="Arial" w:cs="Arial"/>
-                <w:color w:val="000000"/>
-                <w:sz w:val="20"/>
-                <w:szCs w:val="20"/>
+                <w:rFonts w:ascii="Times New Roman" w:hAnsi="Times New Roman" w:cs="Times New Roman"/>
+                <w:color w:val="000000"/>
+                <w:sz w:val="24"/>
+                <w:szCs w:val="24"/>
               </w:rPr>
               <w:t>10/26/2013</w:t>
             </w:r>
@@ -23064,49 +23209,49 @@
           <w:p>
             <w:pPr>
               <w:rPr>
-                <w:rFonts w:ascii="Arial" w:hAnsi="Arial" w:cs="Arial"/>
-                <w:color w:val="000000"/>
-                <w:sz w:val="20"/>
-                <w:szCs w:val="20"/>
+                <w:rFonts w:ascii="Times New Roman" w:hAnsi="Times New Roman" w:cs="Times New Roman"/>
+                <w:color w:val="000000"/>
+                <w:sz w:val="24"/>
+                <w:szCs w:val="24"/>
               </w:rPr>
             </w:pPr>
             <w:proofErr w:type="spellStart"/>
             <w:r>
               <w:rPr>
-                <w:rFonts w:ascii="Arial" w:hAnsi="Arial" w:cs="Arial"/>
-                <w:color w:val="000000"/>
-                <w:sz w:val="20"/>
-                <w:szCs w:val="20"/>
+                <w:rFonts w:ascii="Times New Roman" w:hAnsi="Times New Roman" w:cs="Times New Roman"/>
+                <w:color w:val="000000"/>
+                <w:sz w:val="24"/>
+                <w:szCs w:val="24"/>
               </w:rPr>
               <w:t>Xianming</w:t>
             </w:r>
             <w:proofErr w:type="spellEnd"/>
             <w:r>
               <w:rPr>
-                <w:rFonts w:ascii="Arial" w:hAnsi="Arial" w:cs="Arial"/>
-                <w:color w:val="000000"/>
-                <w:sz w:val="20"/>
-                <w:szCs w:val="20"/>
+                <w:rFonts w:ascii="Times New Roman" w:hAnsi="Times New Roman" w:cs="Times New Roman"/>
+                <w:color w:val="000000"/>
+                <w:sz w:val="24"/>
+                <w:szCs w:val="24"/>
               </w:rPr>
               <w:t xml:space="preserve"> </w:t>
             </w:r>
             <w:proofErr w:type="spellStart"/>
             <w:r>
               <w:rPr>
-                <w:rFonts w:ascii="Arial" w:hAnsi="Arial" w:cs="Arial"/>
-                <w:color w:val="000000"/>
-                <w:sz w:val="20"/>
-                <w:szCs w:val="20"/>
+                <w:rFonts w:ascii="Times New Roman" w:hAnsi="Times New Roman" w:cs="Times New Roman"/>
+                <w:color w:val="000000"/>
+                <w:sz w:val="24"/>
+                <w:szCs w:val="24"/>
               </w:rPr>
               <w:t>Luo</w:t>
             </w:r>
             <w:proofErr w:type="spellEnd"/>
             <w:r>
               <w:rPr>
-                <w:rFonts w:ascii="Arial" w:hAnsi="Arial" w:cs="Arial"/>
-                <w:color w:val="000000"/>
-                <w:sz w:val="20"/>
-                <w:szCs w:val="20"/>
+                <w:rFonts w:ascii="Times New Roman" w:hAnsi="Times New Roman" w:cs="Times New Roman"/>
+                <w:color w:val="000000"/>
+                <w:sz w:val="24"/>
+                <w:szCs w:val="24"/>
               </w:rPr>
               <w:t xml:space="preserve"> (Sam)</w:t>
             </w:r>
@@ -23121,18 +23266,18 @@
             <w:pPr>
               <w:jc w:val="right"/>
               <w:rPr>
-                <w:rFonts w:ascii="Arial" w:hAnsi="Arial" w:cs="Arial"/>
-                <w:color w:val="000000"/>
-                <w:sz w:val="20"/>
-                <w:szCs w:val="20"/>
+                <w:rFonts w:ascii="Times New Roman" w:hAnsi="Times New Roman" w:cs="Times New Roman"/>
+                <w:color w:val="000000"/>
+                <w:sz w:val="24"/>
+                <w:szCs w:val="24"/>
               </w:rPr>
             </w:pPr>
             <w:r>
               <w:rPr>
-                <w:rFonts w:ascii="Arial" w:hAnsi="Arial" w:cs="Arial"/>
-                <w:color w:val="000000"/>
-                <w:sz w:val="20"/>
-                <w:szCs w:val="20"/>
+                <w:rFonts w:ascii="Times New Roman" w:hAnsi="Times New Roman" w:cs="Times New Roman"/>
+                <w:color w:val="000000"/>
+                <w:sz w:val="24"/>
+                <w:szCs w:val="24"/>
               </w:rPr>
               <w:t>2</w:t>
             </w:r>
@@ -23146,18 +23291,18 @@
           <w:p>
             <w:pPr>
               <w:rPr>
-                <w:rFonts w:ascii="Arial" w:hAnsi="Arial" w:cs="Arial"/>
-                <w:color w:val="000000"/>
-                <w:sz w:val="20"/>
-                <w:szCs w:val="20"/>
+                <w:rFonts w:ascii="Times New Roman" w:hAnsi="Times New Roman" w:cs="Times New Roman"/>
+                <w:color w:val="000000"/>
+                <w:sz w:val="24"/>
+                <w:szCs w:val="24"/>
               </w:rPr>
             </w:pPr>
             <w:r>
               <w:rPr>
-                <w:rFonts w:ascii="Arial" w:hAnsi="Arial" w:cs="Arial"/>
-                <w:color w:val="000000"/>
-                <w:sz w:val="20"/>
-                <w:szCs w:val="20"/>
+                <w:rFonts w:ascii="Times New Roman" w:hAnsi="Times New Roman" w:cs="Times New Roman"/>
+                <w:color w:val="000000"/>
+                <w:sz w:val="24"/>
+                <w:szCs w:val="24"/>
               </w:rPr>
               <w:t>Worked on Domain Model Diagram</w:t>
             </w:r>
@@ -23165,17 +23310,6 @@
         </w:tc>
       </w:tr>
     </w:tbl>
-    <w:p>
-      <w:pPr>
-        <w:spacing w:after="0"/>
-        <w:rPr>
-          <w:rFonts w:ascii="Times New Roman" w:hAnsi="Times New Roman" w:cs="Times New Roman"/>
-          <w:b/>
-          <w:sz w:val="24"/>
-          <w:szCs w:val="24"/>
-        </w:rPr>
-      </w:pPr>
-    </w:p>
     <w:p>
       <w:pPr>
         <w:spacing w:after="0"/>
@@ -23253,7 +23387,6 @@
           <w:sz w:val="24"/>
           <w:szCs w:val="24"/>
         </w:rPr>
-        <w:lastRenderedPageBreak/>
         <w:t>Upcoming Tasks</w:t>
       </w:r>
     </w:p>
@@ -24532,37 +24665,6 @@
     </w:tbl>
     <w:p>
       <w:pPr>
-        <w:suppressAutoHyphens w:val="0"/>
-        <w:rPr>
-          <w:rFonts w:ascii="Times New Roman" w:hAnsi="Times New Roman" w:cs="Times New Roman"/>
-          <w:b/>
-          <w:sz w:val="24"/>
-          <w:szCs w:val="24"/>
-        </w:rPr>
-      </w:pPr>
-    </w:p>
-    <w:p>
-      <w:pPr>
-        <w:suppressAutoHyphens w:val="0"/>
-        <w:rPr>
-          <w:rFonts w:ascii="Times New Roman" w:hAnsi="Times New Roman" w:cs="Times New Roman"/>
-          <w:b/>
-          <w:sz w:val="24"/>
-          <w:szCs w:val="24"/>
-        </w:rPr>
-      </w:pPr>
-      <w:r>
-        <w:rPr>
-          <w:rFonts w:ascii="Times New Roman" w:hAnsi="Times New Roman" w:cs="Times New Roman"/>
-          <w:b/>
-          <w:sz w:val="24"/>
-          <w:szCs w:val="24"/>
-        </w:rPr>
-        <w:br w:type="page"/>
-      </w:r>
-    </w:p>
-    <w:p>
-      <w:pPr>
         <w:pStyle w:val="ListParagraph"/>
         <w:numPr>
           <w:ilvl w:val="0"/>
@@ -24895,25 +24997,7 @@
                 <w:sz w:val="20"/>
                 <w:szCs w:val="20"/>
               </w:rPr>
-              <w:t xml:space="preserve">Decided on </w:t>
-            </w:r>
-            <w:r>
-              <w:rPr>
-                <w:rFonts w:ascii="Arial" w:eastAsia="Times New Roman" w:hAnsi="Arial" w:cs="Arial"/>
-                <w:color w:val="000000"/>
-                <w:sz w:val="20"/>
-                <w:szCs w:val="20"/>
-              </w:rPr>
-              <w:t>Everyone’s</w:t>
-            </w:r>
-            <w:r>
-              <w:rPr>
-                <w:rFonts w:ascii="Arial" w:eastAsia="Times New Roman" w:hAnsi="Arial" w:cs="Arial"/>
-                <w:color w:val="000000"/>
-                <w:sz w:val="20"/>
-                <w:szCs w:val="20"/>
-              </w:rPr>
-              <w:t xml:space="preserve"> Tasks</w:t>
+              <w:t>Decided on Everyone’s Tasks</w:t>
             </w:r>
           </w:p>
           <w:p>
@@ -25589,25 +25673,7 @@
                 <w:sz w:val="20"/>
                 <w:szCs w:val="20"/>
               </w:rPr>
-              <w:t xml:space="preserve">Read and divided tasks for </w:t>
-            </w:r>
-            <w:r>
-              <w:rPr>
-                <w:rFonts w:ascii="Arial" w:eastAsia="Times New Roman" w:hAnsi="Arial" w:cs="Arial"/>
-                <w:color w:val="000000"/>
-                <w:sz w:val="20"/>
-                <w:szCs w:val="20"/>
-              </w:rPr>
-              <w:t>Milestone</w:t>
-            </w:r>
-            <w:r>
-              <w:rPr>
-                <w:rFonts w:ascii="Arial" w:eastAsia="Times New Roman" w:hAnsi="Arial" w:cs="Arial"/>
-                <w:color w:val="000000"/>
-                <w:sz w:val="20"/>
-                <w:szCs w:val="20"/>
-              </w:rPr>
-              <w:t xml:space="preserve"> 4</w:t>
+              <w:t>Read and divided tasks for Milestone 4</w:t>
             </w:r>
           </w:p>
           <w:p>
@@ -32678,37 +32744,6 @@
         </w:p>
       </w:docPartBody>
     </w:docPart>
-    <w:docPart>
-      <w:docPartPr>
-        <w:name w:val="E8AE5796292C41F7BDABCBD60A23B1DD"/>
-        <w:category>
-          <w:name w:val="General"/>
-          <w:gallery w:val="placeholder"/>
-        </w:category>
-        <w:types>
-          <w:type w:val="bbPlcHdr"/>
-        </w:types>
-        <w:behaviors>
-          <w:behavior w:val="content"/>
-        </w:behaviors>
-        <w:guid w:val="{7A1B07CD-4F14-4EAF-9030-DE7BC94703DE}"/>
-      </w:docPartPr>
-      <w:docPartBody>
-        <w:p>
-          <w:pPr>
-            <w:pStyle w:val="E8AE5796292C41F7BDABCBD60A23B1DD"/>
-          </w:pPr>
-          <w:r>
-            <w:rPr>
-              <w:rFonts w:asciiTheme="majorHAnsi" w:eastAsiaTheme="majorEastAsia" w:hAnsiTheme="majorHAnsi" w:cstheme="majorBidi"/>
-              <w:sz w:val="80"/>
-              <w:szCs w:val="80"/>
-            </w:rPr>
-            <w:t>[Type the document title]</w:t>
-          </w:r>
-        </w:p>
-      </w:docPartBody>
-    </w:docPart>
   </w:docParts>
 </w:glossaryDocument>
 </file>
@@ -32812,6 +32847,7 @@
     <w:rsid w:val="00675020"/>
     <w:rsid w:val="00903607"/>
     <w:rsid w:val="00C220A8"/>
+    <w:rsid w:val="00E1351D"/>
     <w:rsid w:val="00FA2B78"/>
   </w:rsids>
   <m:mathPr>
@@ -33367,7 +33403,7 @@
 </file>
 
 <file path=customXml/itemProps2.xml><?xml version="1.0" encoding="utf-8"?>
-<ds:datastoreItem xmlns:ds="http://schemas.openxmlformats.org/officeDocument/2006/customXml" ds:itemID="{38037EF4-E99F-4513-891E-640DA569CD61}">
+<ds:datastoreItem xmlns:ds="http://schemas.openxmlformats.org/officeDocument/2006/customXml" ds:itemID="{B89697D9-EDE9-483B-A95A-7E8ECA68565C}">
   <ds:schemaRefs>
     <ds:schemaRef ds:uri="http://schemas.openxmlformats.org/officeDocument/2006/bibliography"/>
   </ds:schemaRefs>

</xml_diff>